<commit_message>
SASL:   fixed some document bugs.
</commit_message>
<xml_diff>
--- a/sasl/doc/Name Mangling Syntax.docx
+++ b/sasl/doc/Name Mangling Syntax.docx
@@ -52,9 +52,6 @@
                 </w:rPr>
                 <w:alias w:val="Title"/>
                 <w:id w:val="276713177"/>
-                <w:placeholder>
-                  <w:docPart w:val="0136592E2BA54151BE2DA9FD69AEEA9F"/>
-                </w:placeholder>
                 <w:dataBinding w:prefixMappings="xmlns:ns0='http://schemas.openxmlformats.org/package/2006/metadata/core-properties' xmlns:ns1='http://purl.org/dc/elements/1.1/'" w:xpath="/ns0:coreProperties[1]/ns1:title[1]" w:storeItemID="{6C3C8BC8-F283-45AE-878A-BAB7291924A1}"/>
                 <w:text/>
               </w:sdtPr>
@@ -75,7 +72,7 @@
                   </w:tcPr>
                   <w:p>
                     <w:pPr>
-                      <w:pStyle w:val="NoSpacing"/>
+                      <w:pStyle w:val="a3"/>
                       <w:rPr>
                         <w:rFonts w:asciiTheme="majorHAnsi" w:eastAsiaTheme="majorEastAsia" w:hAnsiTheme="majorHAnsi" w:cstheme="majorBidi"/>
                         <w:sz w:val="76"/>
@@ -129,9 +126,6 @@
                   </w:rPr>
                   <w:alias w:val="Date"/>
                   <w:id w:val="276713165"/>
-                  <w:placeholder>
-                    <w:docPart w:val="246EAC44DE5B4B59A4E93D4D08699ADD"/>
-                  </w:placeholder>
                   <w:dataBinding w:prefixMappings="xmlns:ns0='http://schemas.microsoft.com/office/2006/coverPageProps'" w:xpath="/ns0:CoverPageProperties[1]/ns0:PublishDate[1]" w:storeItemID="{55AF091B-3C7A-41E3-B477-F2FDAA23CFDA}"/>
                   <w:date w:fullDate="2010-09-26T00:00:00Z">
                     <w:dateFormat w:val="MMMM d"/>
@@ -143,7 +137,7 @@
                 <w:sdtContent>
                   <w:p>
                     <w:pPr>
-                      <w:pStyle w:val="NoSpacing"/>
+                      <w:pStyle w:val="a3"/>
                       <w:rPr>
                         <w:rFonts w:asciiTheme="majorHAnsi" w:eastAsiaTheme="majorEastAsia" w:hAnsiTheme="majorHAnsi" w:cstheme="majorBidi"/>
                         <w:sz w:val="36"/>
@@ -181,7 +175,7 @@
                 <w:sdtContent>
                   <w:p>
                     <w:pPr>
-                      <w:pStyle w:val="NoSpacing"/>
+                      <w:pStyle w:val="a3"/>
                       <w:rPr>
                         <w:color w:val="4F81BD" w:themeColor="accent1"/>
                         <w:sz w:val="200"/>
@@ -221,7 +215,7 @@
                   </w:tcPr>
                   <w:p>
                     <w:pPr>
-                      <w:pStyle w:val="NoSpacing"/>
+                      <w:pStyle w:val="a3"/>
                     </w:pPr>
                     <w:r>
                       <w:t>This script describes the rules of symbol name mangling.</w:t>
@@ -253,7 +247,7 @@
                   </w:tcPr>
                   <w:p>
                     <w:pPr>
-                      <w:pStyle w:val="NoSpacing"/>
+                      <w:pStyle w:val="a3"/>
                       <w:rPr>
                         <w:rFonts w:asciiTheme="majorHAnsi" w:eastAsiaTheme="majorEastAsia" w:hAnsiTheme="majorHAnsi" w:cstheme="majorBidi"/>
                         <w:sz w:val="36"/>
@@ -267,6 +261,15 @@
                         <w:szCs w:val="36"/>
                       </w:rPr>
                       <w:t>V1.0</w:t>
+                    </w:r>
+                    <w:r>
+                      <w:rPr>
+                        <w:rFonts w:asciiTheme="majorHAnsi" w:eastAsiaTheme="majorEastAsia" w:hAnsiTheme="majorHAnsi" w:cstheme="majorBidi" w:hint="eastAsia"/>
+                        <w:sz w:val="36"/>
+                        <w:szCs w:val="36"/>
+                        <w:lang w:eastAsia="zh-CN"/>
+                      </w:rPr>
+                      <w:t>.1</w:t>
                     </w:r>
                   </w:p>
                 </w:tc>
@@ -284,7 +287,7 @@
     </w:sdt>
     <w:p>
       <w:pPr>
-        <w:pStyle w:val="Title"/>
+        <w:pStyle w:val="a5"/>
       </w:pPr>
       <w:r>
         <w:lastRenderedPageBreak/>
@@ -296,16 +299,146 @@
     </w:p>
     <w:p>
       <w:pPr>
-        <w:pStyle w:val="Subtitle"/>
+        <w:pStyle w:val="a6"/>
       </w:pPr>
       <w:r>
         <w:t>V1.0</w:t>
       </w:r>
-    </w:p>
-    <w:p>
-      <w:r>
-        <w:rPr>
-          <w:rStyle w:val="Strong"/>
+      <w:r>
+        <w:rPr>
+          <w:rFonts w:hint="eastAsia"/>
+        </w:rPr>
+        <w:t>.1</w:t>
+      </w:r>
+    </w:p>
+    <w:p>
+      <w:pPr>
+        <w:pStyle w:val="1"/>
+      </w:pPr>
+      <w:r>
+        <w:rPr>
+          <w:rFonts w:hint="eastAsia"/>
+        </w:rPr>
+        <w:t>History</w:t>
+      </w:r>
+    </w:p>
+    <w:tbl>
+      <w:tblPr>
+        <w:tblStyle w:val="ad"/>
+        <w:tblW w:w="0" w:type="auto"/>
+        <w:tblBorders>
+          <w:top w:val="none" w:sz="0" w:space="0" w:color="auto"/>
+          <w:left w:val="none" w:sz="0" w:space="0" w:color="auto"/>
+          <w:bottom w:val="none" w:sz="0" w:space="0" w:color="auto"/>
+          <w:right w:val="none" w:sz="0" w:space="0" w:color="auto"/>
+          <w:insideH w:val="none" w:sz="0" w:space="0" w:color="auto"/>
+          <w:insideV w:val="none" w:sz="0" w:space="0" w:color="auto"/>
+        </w:tblBorders>
+        <w:tblLook w:val="04A0"/>
+      </w:tblPr>
+      <w:tblGrid>
+        <w:gridCol w:w="959"/>
+        <w:gridCol w:w="1559"/>
+        <w:gridCol w:w="7058"/>
+      </w:tblGrid>
+      <w:tr>
+        <w:tc>
+          <w:tcPr>
+            <w:tcW w:w="959" w:type="dxa"/>
+          </w:tcPr>
+          <w:p>
+            <w:r>
+              <w:rPr>
+                <w:rFonts w:hint="eastAsia"/>
+              </w:rPr>
+              <w:t>1.0.1</w:t>
+            </w:r>
+          </w:p>
+        </w:tc>
+        <w:tc>
+          <w:tcPr>
+            <w:tcW w:w="1559" w:type="dxa"/>
+          </w:tcPr>
+          <w:p>
+            <w:r>
+              <w:rPr>
+                <w:rFonts w:hint="eastAsia"/>
+              </w:rPr>
+              <w:t>Sep 26, 2010</w:t>
+            </w:r>
+          </w:p>
+        </w:tc>
+        <w:tc>
+          <w:tcPr>
+            <w:tcW w:w="7058" w:type="dxa"/>
+          </w:tcPr>
+          <w:p>
+            <w:r>
+              <w:rPr>
+                <w:rFonts w:hint="eastAsia"/>
+              </w:rPr>
+              <w:t>Fixed typo &amp; grammar error.</w:t>
+            </w:r>
+          </w:p>
+        </w:tc>
+      </w:tr>
+      <w:tr>
+        <w:tc>
+          <w:tcPr>
+            <w:tcW w:w="959" w:type="dxa"/>
+          </w:tcPr>
+          <w:p>
+            <w:r>
+              <w:rPr>
+                <w:rFonts w:hint="eastAsia"/>
+              </w:rPr>
+              <w:t>1.0</w:t>
+            </w:r>
+          </w:p>
+        </w:tc>
+        <w:tc>
+          <w:tcPr>
+            <w:tcW w:w="1559" w:type="dxa"/>
+          </w:tcPr>
+          <w:p>
+            <w:r>
+              <w:rPr>
+                <w:rFonts w:hint="eastAsia"/>
+              </w:rPr>
+              <w:t>Sep 26, 2010</w:t>
+            </w:r>
+          </w:p>
+        </w:tc>
+        <w:tc>
+          <w:tcPr>
+            <w:tcW w:w="7058" w:type="dxa"/>
+          </w:tcPr>
+          <w:p>
+            <w:r>
+              <w:rPr>
+                <w:rFonts w:hint="eastAsia"/>
+              </w:rPr>
+              <w:t>The document created.</w:t>
+            </w:r>
+          </w:p>
+        </w:tc>
+      </w:tr>
+    </w:tbl>
+    <w:p>
+      <w:pPr>
+        <w:pStyle w:val="1"/>
+      </w:pPr>
+      <w:r>
+        <w:rPr>
+          <w:rFonts w:hint="eastAsia"/>
+        </w:rPr>
+        <w:t>Grammars</w:t>
+      </w:r>
+    </w:p>
+    <w:p>
+      <w:r>
+        <w:rPr>
+          <w:rStyle w:val="a9"/>
         </w:rPr>
         <w:t>Name mangling</w:t>
       </w:r>
@@ -315,11 +448,17 @@
       <w:r>
         <w:t>inly, for distinguishing the overloaded function</w:t>
       </w:r>
-    </w:p>
-    <w:p>
-      <w:r>
-        <w:rPr>
-          <w:rStyle w:val="IntenseEmphasis"/>
+      <w:r>
+        <w:rPr>
+          <w:rFonts w:hint="eastAsia"/>
+        </w:rPr>
+        <w:t>s</w:t>
+      </w:r>
+    </w:p>
+    <w:p>
+      <w:r>
+        <w:rPr>
+          <w:rStyle w:val="a7"/>
         </w:rPr>
         <w:t>MangledName</w:t>
       </w:r>
@@ -329,7 +468,7 @@
     </w:p>
     <w:p>
       <w:pPr>
-        <w:pStyle w:val="Quote"/>
+        <w:pStyle w:val="a8"/>
         <w:rPr>
           <w:u w:val="single"/>
         </w:rPr>
@@ -368,21 +507,39 @@
     <w:p>
       <w:r>
         <w:rPr>
-          <w:rStyle w:val="IntenseEmphasis"/>
+          <w:rStyle w:val="a7"/>
         </w:rPr>
         <w:t>QualifiedName</w:t>
       </w:r>
       <w:r>
-        <w:t xml:space="preserve"> is base name qualified by scope name. A scope name could be a structure name, class name or namespace name.</w:t>
+        <w:t xml:space="preserve"> is</w:t>
+      </w:r>
+      <w:r>
+        <w:rPr>
+          <w:rFonts w:hint="eastAsia"/>
+        </w:rPr>
+        <w:t xml:space="preserve"> a </w:t>
+      </w:r>
+      <w:r>
+        <w:t>scope name</w:t>
       </w:r>
       <w:r>
         <w:t xml:space="preserve"> </w:t>
       </w:r>
-    </w:p>
-    <w:p>
-      <w:r>
-        <w:rPr>
-          <w:rStyle w:val="IntenseEmphasis"/>
+      <w:r>
+        <w:t>qualified base name</w:t>
+      </w:r>
+      <w:r>
+        <w:t>. A scope name could be a structure name, class name or namespace name.</w:t>
+      </w:r>
+      <w:r>
+        <w:t xml:space="preserve"> </w:t>
+      </w:r>
+    </w:p>
+    <w:p>
+      <w:r>
+        <w:rPr>
+          <w:rStyle w:val="a7"/>
         </w:rPr>
         <w:t xml:space="preserve">ParameterTypes </w:t>
       </w:r>
@@ -393,17 +550,29 @@
     <w:p>
       <w:r>
         <w:rPr>
-          <w:rStyle w:val="IntenseEmphasis"/>
+          <w:rStyle w:val="a7"/>
         </w:rPr>
         <w:t>‘@@’</w:t>
       </w:r>
       <w:r>
-        <w:t xml:space="preserve"> is the splitter between qualified name and parameter type.</w:t>
-      </w:r>
-    </w:p>
-    <w:p>
-      <w:pPr>
-        <w:pStyle w:val="Quote"/>
+        <w:t xml:space="preserve"> is the splitter </w:t>
+      </w:r>
+      <w:r>
+        <w:rPr>
+          <w:rFonts w:hint="eastAsia"/>
+        </w:rPr>
+        <w:t xml:space="preserve">which </w:t>
+      </w:r>
+      <w:r>
+        <w:t>separates</w:t>
+      </w:r>
+      <w:r>
+        <w:t xml:space="preserve"> qualified name and parameter type.</w:t>
+      </w:r>
+    </w:p>
+    <w:p>
+      <w:pPr>
+        <w:pStyle w:val="a8"/>
         <w:rPr>
           <w:u w:val="single"/>
         </w:rPr>
@@ -430,19 +599,19 @@
     <w:p>
       <w:r>
         <w:rPr>
-          <w:rStyle w:val="IntenseEmphasis"/>
+          <w:rStyle w:val="a7"/>
         </w:rPr>
         <w:t>Qualifi</w:t>
       </w:r>
       <w:r>
         <w:rPr>
-          <w:rStyle w:val="IntenseEmphasis"/>
+          <w:rStyle w:val="a7"/>
         </w:rPr>
         <w:t>edN</w:t>
       </w:r>
       <w:r>
         <w:rPr>
-          <w:rStyle w:val="IntenseEmphasis"/>
+          <w:rStyle w:val="a7"/>
         </w:rPr>
         <w:t>ame</w:t>
       </w:r>
@@ -458,7 +627,7 @@
     </w:p>
     <w:p>
       <w:pPr>
-        <w:pStyle w:val="Quote"/>
+        <w:pStyle w:val="a8"/>
         <w:rPr>
           <w:u w:val="single"/>
         </w:rPr>
@@ -472,7 +641,7 @@
     </w:p>
     <w:p>
       <w:pPr>
-        <w:pStyle w:val="Quote"/>
+        <w:pStyle w:val="a8"/>
         <w:ind w:firstLine="720"/>
         <w:rPr>
           <w:u w:val="single"/>
@@ -499,7 +668,7 @@
     </w:p>
     <w:p>
       <w:pPr>
-        <w:pStyle w:val="Quote"/>
+        <w:pStyle w:val="a8"/>
         <w:ind w:firstLine="720"/>
         <w:rPr>
           <w:u w:val="single"/>
@@ -520,7 +689,7 @@
     </w:p>
     <w:p>
       <w:pPr>
-        <w:pStyle w:val="Quote"/>
+        <w:pStyle w:val="a8"/>
         <w:rPr>
           <w:u w:val="single"/>
         </w:rPr>
@@ -573,12 +742,73 @@
     <w:p>
       <w:r>
         <w:rPr>
-          <w:rStyle w:val="IntenseEmphasis"/>
+          <w:rFonts w:hint="eastAsia"/>
+        </w:rPr>
+        <w:t xml:space="preserve">There are two </w:t>
+      </w:r>
+      <w:r>
+        <w:t>sorts</w:t>
+      </w:r>
+      <w:r>
+        <w:rPr>
+          <w:rFonts w:hint="eastAsia"/>
+        </w:rPr>
+        <w:t xml:space="preserve"> of</w:t>
+      </w:r>
+      <w:r>
+        <w:rPr>
+          <w:rStyle w:val="a7"/>
+          <w:rFonts w:hint="eastAsia"/>
+        </w:rPr>
+        <w:t xml:space="preserve"> </w:t>
+      </w:r>
+      <w:r>
+        <w:rPr>
+          <w:rStyle w:val="a7"/>
         </w:rPr>
         <w:t>ScopeName</w:t>
       </w:r>
       <w:r>
-        <w:t xml:space="preserve"> are two sorts, structure name or namespace name. Sorts are distinguished by a lead character. If the name starts with ‘S’ it means the name of structure, and ‘N’ means </w:t>
+        <w:t xml:space="preserve"> </w:t>
+      </w:r>
+      <w:r>
+        <w:t xml:space="preserve">, structure name or namespace name. </w:t>
+      </w:r>
+      <w:r>
+        <w:rPr>
+          <w:rFonts w:hint="eastAsia"/>
+        </w:rPr>
+        <w:t>We</w:t>
+      </w:r>
+      <w:r>
+        <w:t xml:space="preserve"> distinguish</w:t>
+      </w:r>
+      <w:r>
+        <w:rPr>
+          <w:rFonts w:hint="eastAsia"/>
+        </w:rPr>
+        <w:t xml:space="preserve"> them</w:t>
+      </w:r>
+      <w:r>
+        <w:t xml:space="preserve"> by a lead character. If the name starts with ‘S’</w:t>
+      </w:r>
+      <w:r>
+        <w:rPr>
+          <w:rFonts w:hint="eastAsia"/>
+        </w:rPr>
+        <w:t>,</w:t>
+      </w:r>
+      <w:r>
+        <w:t xml:space="preserve"> it means the name </w:t>
+      </w:r>
+      <w:r>
+        <w:rPr>
+          <w:rFonts w:hint="eastAsia"/>
+        </w:rPr>
+        <w:t>represents</w:t>
+      </w:r>
+      <w:r>
+        <w:t xml:space="preserve"> structure, and ‘N’ means </w:t>
       </w:r>
       <w:r>
         <w:t>following name represent</w:t>
@@ -595,14 +825,11 @@
       <w:r>
         <w:t xml:space="preserve"> </w:t>
       </w:r>
-      <w:r>
-        <w:t xml:space="preserve">Note that, if </w:t>
-      </w:r>
-    </w:p>
-    <w:p>
-      <w:r>
-        <w:rPr>
-          <w:rStyle w:val="IntenseEmphasis"/>
+    </w:p>
+    <w:p>
+      <w:r>
+        <w:rPr>
+          <w:rStyle w:val="a7"/>
         </w:rPr>
         <w:t>BaseName</w:t>
       </w:r>
@@ -619,8 +846,9 @@
     <w:p>
       <w:r>
         <w:rPr>
-          <w:rStyle w:val="IntenseEmphasis"/>
-        </w:rPr>
+          <w:rStyle w:val="a7"/>
+        </w:rPr>
+        <w:lastRenderedPageBreak/>
         <w:t>ParameterTypes</w:t>
       </w:r>
       <w:r>
@@ -635,7 +863,7 @@
     </w:p>
     <w:p>
       <w:pPr>
-        <w:pStyle w:val="Quote"/>
+        <w:pStyle w:val="a8"/>
         <w:rPr>
           <w:u w:val="single"/>
         </w:rPr>
@@ -662,7 +890,7 @@
     <w:p>
       <w:r>
         <w:rPr>
-          <w:rStyle w:val="IntenseEmphasis"/>
+          <w:rStyle w:val="a7"/>
         </w:rPr>
         <w:t>ParameterType</w:t>
       </w:r>
@@ -672,7 +900,6 @@
     </w:p>
     <w:p>
       <w:r>
-        <w:lastRenderedPageBreak/>
         <w:t xml:space="preserve"> </w:t>
       </w:r>
       <w:r>
@@ -685,51 +912,371 @@
         <w:t>NOTE THAT</w:t>
       </w:r>
       <w:r>
-        <w:t>, anywhere type name referred means that</w:t>
+        <w:t xml:space="preserve">, </w:t>
+      </w:r>
+      <w:r>
+        <w:rPr>
+          <w:rFonts w:hint="eastAsia"/>
+        </w:rPr>
+        <w:t xml:space="preserve">The term </w:t>
+      </w:r>
+      <w:r>
+        <w:t>“</w:t>
+      </w:r>
+      <w:r>
+        <w:rPr>
+          <w:rFonts w:hint="eastAsia"/>
+        </w:rPr>
+        <w:t>t</w:t>
+      </w:r>
+      <w:r>
+        <w:t>ype name</w:t>
+      </w:r>
+      <w:r>
+        <w:t>” appear</w:t>
+      </w:r>
+      <w:r>
+        <w:rPr>
+          <w:rFonts w:hint="eastAsia"/>
+        </w:rPr>
+        <w:t xml:space="preserve">ing in this paper </w:t>
+      </w:r>
+      <w:r>
+        <w:t>means t</w:t>
+      </w:r>
+      <w:r>
+        <w:t>he origin</w:t>
+      </w:r>
+      <w:r>
+        <w:t>al</w:t>
+      </w:r>
+      <w:r>
+        <w:t xml:space="preserve"> definition name </w:t>
+      </w:r>
+      <w:r>
+        <w:t xml:space="preserve">but not </w:t>
+      </w:r>
+      <w:r>
+        <w:t>alias (such as generated by “typedef”</w:t>
+      </w:r>
+      <w:r>
+        <w:t>)</w:t>
+      </w:r>
+      <w:r>
+        <w:t>.</w:t>
+      </w:r>
+    </w:p>
+    <w:p>
+      <w:pPr>
+        <w:pStyle w:val="a8"/>
+        <w:rPr>
+          <w:u w:val="single"/>
+        </w:rPr>
+      </w:pPr>
+      <w:r>
+        <w:rPr>
+          <w:u w:val="single"/>
+        </w:rPr>
+        <w:t xml:space="preserve">ParameterType ::= </w:t>
+      </w:r>
+      <w:r>
+        <w:rPr>
+          <w:u w:val="single"/>
+        </w:rPr>
+        <w:t>ScopeQualified</w:t>
+      </w:r>
+      <w:r>
+        <w:rPr>
+          <w:u w:val="single"/>
+        </w:rPr>
+        <w:t>TypeName</w:t>
+      </w:r>
+    </w:p>
+    <w:p>
+      <w:r>
+        <w:rPr>
+          <w:rStyle w:val="a7"/>
+        </w:rPr>
+        <w:t>ScopeQualifiedTypeName</w:t>
       </w:r>
       <w:r>
         <w:t xml:space="preserve"> </w:t>
       </w:r>
       <w:r>
-        <w:t>t</w:t>
-      </w:r>
-      <w:r>
-        <w:t>he origin</w:t>
-      </w:r>
-      <w:r>
-        <w:t>al</w:t>
-      </w:r>
-      <w:r>
-        <w:t xml:space="preserve"> definition name </w:t>
-      </w:r>
-      <w:r>
-        <w:t>but not alias</w:t>
-      </w:r>
-      <w:r>
-        <w:t>( such as generated by “typedef” )</w:t>
-      </w:r>
-      <w:r>
-        <w:t>.</w:t>
-      </w:r>
-    </w:p>
-    <w:p>
-      <w:pPr>
-        <w:pStyle w:val="Quote"/>
-        <w:rPr>
-          <w:u w:val="single"/>
-        </w:rPr>
-      </w:pPr>
-      <w:r>
-        <w:rPr>
-          <w:u w:val="single"/>
-        </w:rPr>
-        <w:t xml:space="preserve">ParameterType ::= </w:t>
-      </w:r>
-      <w:r>
-        <w:rPr>
-          <w:u w:val="single"/>
-        </w:rPr>
-        <w:t>ScopeQualified</w:t>
+        <w:t>is the type name</w:t>
+      </w:r>
+      <w:r>
+        <w:t xml:space="preserve"> qualified by scopes. It is similar with qualified name.</w:t>
+      </w:r>
+    </w:p>
+    <w:p>
+      <w:pPr>
+        <w:pStyle w:val="a8"/>
+        <w:rPr>
+          <w:u w:val="single"/>
+        </w:rPr>
+      </w:pPr>
+      <w:r>
+        <w:rPr>
+          <w:u w:val="single"/>
+        </w:rPr>
+        <w:t xml:space="preserve">ScopeQualifiedTypeName ::= </w:t>
+      </w:r>
+      <w:r>
+        <w:rPr>
+          <w:u w:val="single"/>
+        </w:rPr>
+        <w:t xml:space="preserve">( ScopeName ‘@’ )* </w:t>
+      </w:r>
+      <w:r>
+        <w:rPr>
+          <w:u w:val="single"/>
+        </w:rPr>
+        <w:t>QualifiedBaseTypeName</w:t>
+      </w:r>
+    </w:p>
+    <w:p>
+      <w:pPr>
+        <w:pStyle w:val="a8"/>
+        <w:rPr>
+          <w:u w:val="single"/>
+        </w:rPr>
+      </w:pPr>
+      <w:r>
+        <w:rPr>
+          <w:u w:val="single"/>
+        </w:rPr>
+        <w:t>ScopeName ::= ( ‘S’ Struct</w:t>
+      </w:r>
+      <w:r>
+        <w:rPr>
+          <w:u w:val="single"/>
+        </w:rPr>
+        <w:t>Type</w:t>
+      </w:r>
+      <w:r>
+        <w:rPr>
+          <w:u w:val="single"/>
+        </w:rPr>
+        <w:t>Name ) | ( ‘N’ NamespaceName )</w:t>
+      </w:r>
+    </w:p>
+    <w:p>
+      <w:pPr>
+        <w:pStyle w:val="a8"/>
+        <w:rPr>
+          <w:u w:val="single"/>
+        </w:rPr>
+      </w:pPr>
+      <w:r>
+        <w:rPr>
+          <w:u w:val="single"/>
+        </w:rPr>
+        <w:t xml:space="preserve">QualifiedBaseTypeName ::= </w:t>
+      </w:r>
+      <w:r>
+        <w:rPr>
+          <w:u w:val="single"/>
+        </w:rPr>
+        <w:t>TypeQualifier</w:t>
+      </w:r>
+      <w:r>
+        <w:rPr>
+          <w:u w:val="single"/>
+        </w:rPr>
+        <w:t xml:space="preserve"> BaseTypeName</w:t>
+      </w:r>
+    </w:p>
+    <w:p>
+      <w:pPr>
+        <w:pStyle w:val="a8"/>
+        <w:rPr>
+          <w:u w:val="single"/>
+        </w:rPr>
+      </w:pPr>
+      <w:r>
+        <w:rPr>
+          <w:u w:val="single"/>
+        </w:rPr>
+        <w:t>TypeQualifier ::= (‘C’)?(‘S’)?(‘U’)?Q</w:t>
+      </w:r>
+    </w:p>
+    <w:p>
+      <w:r>
+        <w:rPr>
+          <w:rStyle w:val="a7"/>
+        </w:rPr>
+        <w:t>TypeQualifier</w:t>
+      </w:r>
+      <w:r>
+        <w:t xml:space="preserve"> describes the qualifier of declaration. In SASL, following qualifiers are supported: constant qualifier (‘C’), uniform qualifier (‘U’) and shared qualifier (‘S’). Each qualifier is represente</w:t>
+      </w:r>
+      <w:r>
+        <w:t>d as a character, and qualifier</w:t>
+      </w:r>
+      <w:r>
+        <w:rPr>
+          <w:rFonts w:hint="eastAsia"/>
+        </w:rPr>
+        <w:t xml:space="preserve"> sequence</w:t>
+      </w:r>
+      <w:r>
+        <w:t xml:space="preserve"> is ended by a character ‘Q’.</w:t>
+      </w:r>
+    </w:p>
+    <w:p>
+      <w:pPr>
+        <w:pStyle w:val="a8"/>
+        <w:rPr>
+          <w:u w:val="single"/>
+        </w:rPr>
+      </w:pPr>
+      <w:r>
+        <w:rPr>
+          <w:u w:val="single"/>
+        </w:rPr>
+        <w:t>BaseTypeN</w:t>
+      </w:r>
+      <w:r>
+        <w:rPr>
+          <w:u w:val="single"/>
+        </w:rPr>
+        <w:t>ame ::=</w:t>
+      </w:r>
+    </w:p>
+    <w:p>
+      <w:pPr>
+        <w:pStyle w:val="a8"/>
+        <w:ind w:firstLine="720"/>
+        <w:rPr>
+          <w:u w:val="single"/>
+        </w:rPr>
+      </w:pPr>
+      <w:r>
+        <w:rPr>
+          <w:u w:val="single"/>
+        </w:rPr>
+        <w:t xml:space="preserve"> ‘S’ StructTypeName </w:t>
+      </w:r>
+    </w:p>
+    <w:p>
+      <w:pPr>
+        <w:pStyle w:val="a8"/>
+        <w:ind w:firstLine="720"/>
+        <w:rPr>
+          <w:u w:val="single"/>
+        </w:rPr>
+      </w:pPr>
+      <w:r>
+        <w:rPr>
+          <w:u w:val="single"/>
+        </w:rPr>
+        <w:t>‘B’ Buildin</w:t>
+      </w:r>
+      <w:r>
+        <w:rPr>
+          <w:u w:val="single"/>
+        </w:rPr>
+        <w:t>Scala</w:t>
+      </w:r>
+      <w:r>
+        <w:rPr>
+          <w:u w:val="single"/>
+        </w:rPr>
+        <w:t>r</w:t>
+      </w:r>
+      <w:r>
+        <w:rPr>
+          <w:u w:val="single"/>
+        </w:rPr>
+        <w:t>Type</w:t>
+      </w:r>
+      <w:r>
+        <w:rPr>
+          <w:u w:val="single"/>
+        </w:rPr>
+        <w:t xml:space="preserve">Name </w:t>
+      </w:r>
+    </w:p>
+    <w:p>
+      <w:pPr>
+        <w:pStyle w:val="a8"/>
+        <w:ind w:firstLine="720"/>
+        <w:rPr>
+          <w:u w:val="single"/>
+        </w:rPr>
+      </w:pPr>
+      <w:r>
+        <w:rPr>
+          <w:u w:val="single"/>
+        </w:rPr>
+        <w:t xml:space="preserve"> ‘V’ BuildinVectorTypeName</w:t>
+      </w:r>
+    </w:p>
+    <w:p>
+      <w:pPr>
+        <w:pStyle w:val="a8"/>
+        <w:ind w:firstLine="720"/>
+      </w:pPr>
+      <w:r>
+        <w:rPr>
+          <w:u w:val="single"/>
+        </w:rPr>
+        <w:t>‘F’ FunctionType</w:t>
+      </w:r>
+      <w:r>
+        <w:rPr>
+          <w:u w:val="single"/>
+        </w:rPr>
+        <w:t>Name</w:t>
+      </w:r>
+    </w:p>
+    <w:p>
+      <w:pPr>
+        <w:pStyle w:val="a8"/>
+        <w:ind w:firstLine="720"/>
+        <w:rPr>
+          <w:u w:val="single"/>
+        </w:rPr>
+      </w:pPr>
+      <w:r>
+        <w:rPr>
+          <w:u w:val="single"/>
+        </w:rPr>
+        <w:t>‘M’ BuildinMatrixTypeName</w:t>
+      </w:r>
+    </w:p>
+    <w:p>
+      <w:pPr>
+        <w:pStyle w:val="a8"/>
+        <w:ind w:firstLine="720"/>
+        <w:rPr>
+          <w:u w:val="single"/>
+        </w:rPr>
+      </w:pPr>
+      <w:r>
+        <w:rPr>
+          <w:u w:val="single"/>
+        </w:rPr>
+        <w:t>‘A’</w:t>
+      </w:r>
+      <w:r>
+        <w:rPr>
+          <w:u w:val="single"/>
+        </w:rPr>
+        <w:t xml:space="preserve"> </w:t>
+      </w:r>
+      <w:r>
+        <w:rPr>
+          <w:u w:val="single"/>
+        </w:rPr>
+        <w:t xml:space="preserve">ArraySize </w:t>
+      </w:r>
+      <w:r>
+        <w:rPr>
+          <w:u w:val="single"/>
+        </w:rPr>
+        <w:t>ArrayComponent</w:t>
       </w:r>
       <w:r>
         <w:rPr>
@@ -739,370 +1286,92 @@
       </w:r>
     </w:p>
     <w:p>
-      <w:r>
-        <w:rPr>
-          <w:rStyle w:val="IntenseEmphasis"/>
-        </w:rPr>
-        <w:t>ScopeQualifiedTypeName</w:t>
-      </w:r>
-      <w:r>
+      <w:pPr>
+        <w:pStyle w:val="a8"/>
+        <w:rPr>
+          <w:u w:val="single"/>
+        </w:rPr>
+      </w:pPr>
+      <w:r>
+        <w:rPr>
+          <w:u w:val="single"/>
+        </w:rPr>
+        <w:t>StructTypeName ::= &lt;literal name of structure&gt;</w:t>
+      </w:r>
+    </w:p>
+    <w:p>
+      <w:r>
+        <w:rPr>
+          <w:rStyle w:val="a7"/>
+        </w:rPr>
+        <w:t>BuildinScalarTypeName</w:t>
+      </w:r>
+      <w:r>
+        <w:t>s encode all build-in type</w:t>
+      </w:r>
+      <w:r>
+        <w:rPr>
+          <w:rFonts w:hint="eastAsia"/>
+        </w:rPr>
+        <w:t>s</w:t>
+      </w:r>
+      <w:r>
+        <w:t xml:space="preserve"> in</w:t>
+      </w:r>
+      <w:r>
+        <w:t>to</w:t>
+      </w:r>
+      <w:r>
+        <w:t xml:space="preserve"> one or two characters.</w:t>
+      </w:r>
+    </w:p>
+    <w:p>
+      <w:pPr>
+        <w:pStyle w:val="a8"/>
+        <w:rPr>
+          <w:u w:val="single"/>
+        </w:rPr>
+      </w:pPr>
+      <w:r>
+        <w:rPr>
+          <w:u w:val="single"/>
+        </w:rPr>
+        <w:t>Buildin</w:t>
+      </w:r>
+      <w:r>
+        <w:rPr>
+          <w:u w:val="single"/>
+        </w:rPr>
+        <w:t>ScalarType</w:t>
+      </w:r>
+      <w:r>
+        <w:rPr>
+          <w:u w:val="single"/>
+        </w:rPr>
+        <w:t>Name</w:t>
+      </w:r>
+      <w:r>
+        <w:rPr>
+          <w:u w:val="single"/>
+        </w:rPr>
+        <w:t xml:space="preserve"> ::=</w:t>
+      </w:r>
+    </w:p>
+    <w:p>
+      <w:pPr>
+        <w:pStyle w:val="a8"/>
+        <w:ind w:firstLine="720"/>
+        <w:rPr>
+          <w:u w:val="single"/>
+        </w:rPr>
+      </w:pPr>
+      <w:r>
+        <w:rPr>
+          <w:u w:val="single"/>
+        </w:rPr>
         <w:t xml:space="preserve"> </w:t>
       </w:r>
       <w:r>
-        <w:t>is the type name</w:t>
-      </w:r>
-      <w:r>
-        <w:t xml:space="preserve"> qualified by scopes. It is similar with qualified name.</w:t>
-      </w:r>
-    </w:p>
-    <w:p>
-      <w:pPr>
-        <w:pStyle w:val="Quote"/>
-        <w:rPr>
-          <w:u w:val="single"/>
-        </w:rPr>
-      </w:pPr>
-      <w:r>
-        <w:rPr>
-          <w:u w:val="single"/>
-        </w:rPr>
-        <w:t xml:space="preserve">ScopeQualifiedTypeName ::= </w:t>
-      </w:r>
-      <w:r>
-        <w:rPr>
-          <w:u w:val="single"/>
-        </w:rPr>
-        <w:t>( ScopeName ‘@’ )* Base</w:t>
-      </w:r>
-      <w:r>
-        <w:rPr>
-          <w:u w:val="single"/>
-        </w:rPr>
-        <w:t>Type</w:t>
-      </w:r>
-      <w:r>
-        <w:rPr>
-          <w:u w:val="single"/>
-        </w:rPr>
-        <w:t>Name</w:t>
-      </w:r>
-    </w:p>
-    <w:p>
-      <w:pPr>
-        <w:pStyle w:val="Quote"/>
-        <w:rPr>
-          <w:u w:val="single"/>
-        </w:rPr>
-      </w:pPr>
-      <w:r>
-        <w:rPr>
-          <w:u w:val="single"/>
-        </w:rPr>
-        <w:t>ScopeName ::= ( ‘S’ Struct</w:t>
-      </w:r>
-      <w:r>
-        <w:rPr>
-          <w:u w:val="single"/>
-        </w:rPr>
-        <w:t>Type</w:t>
-      </w:r>
-      <w:r>
-        <w:rPr>
-          <w:u w:val="single"/>
-        </w:rPr>
-        <w:t>Name ) | ( ‘N’ NamespaceName )</w:t>
-      </w:r>
-    </w:p>
-    <w:p>
-      <w:pPr>
-        <w:pStyle w:val="Quote"/>
-        <w:rPr>
-          <w:u w:val="single"/>
-        </w:rPr>
-      </w:pPr>
-      <w:r>
-        <w:rPr>
-          <w:u w:val="single"/>
-        </w:rPr>
-        <w:t xml:space="preserve">QualifiedBaseTypeName ::= </w:t>
-      </w:r>
-      <w:r>
-        <w:rPr>
-          <w:u w:val="single"/>
-        </w:rPr>
-        <w:t>TypeQualifier</w:t>
-      </w:r>
-      <w:r>
-        <w:rPr>
-          <w:u w:val="single"/>
-        </w:rPr>
-        <w:t xml:space="preserve"> BaseTypeName</w:t>
-      </w:r>
-    </w:p>
-    <w:p>
-      <w:pPr>
-        <w:pStyle w:val="Quote"/>
-        <w:rPr>
-          <w:u w:val="single"/>
-        </w:rPr>
-      </w:pPr>
-      <w:r>
-        <w:rPr>
-          <w:u w:val="single"/>
-        </w:rPr>
-        <w:t>TypeQualifier ::= (‘C’)?(‘S’)?(‘U’)?Q</w:t>
-      </w:r>
-    </w:p>
-    <w:p>
-      <w:r>
-        <w:rPr>
-          <w:rStyle w:val="IntenseEmphasis"/>
-        </w:rPr>
-        <w:t>TypeQualifier</w:t>
-      </w:r>
-      <w:r>
-        <w:t xml:space="preserve"> describes the qualifier of declaration. In SASL, following qualifiers are supported: constant qualifier (‘C’), uniform qualifier (‘U’) and shared qualifier (‘S’). Each qualifier is represented as a character, and qualifiers is ended by a character ‘Q’.</w:t>
-      </w:r>
-    </w:p>
-    <w:p>
-      <w:pPr>
-        <w:pStyle w:val="Quote"/>
-        <w:rPr>
-          <w:u w:val="single"/>
-        </w:rPr>
-      </w:pPr>
-      <w:r>
-        <w:rPr>
-          <w:u w:val="single"/>
-        </w:rPr>
-        <w:t>BaseTypeN</w:t>
-      </w:r>
-      <w:r>
-        <w:rPr>
-          <w:u w:val="single"/>
-        </w:rPr>
-        <w:t>ame ::=</w:t>
-      </w:r>
-    </w:p>
-    <w:p>
-      <w:pPr>
-        <w:pStyle w:val="Quote"/>
-        <w:ind w:firstLine="720"/>
-        <w:rPr>
-          <w:u w:val="single"/>
-        </w:rPr>
-      </w:pPr>
-      <w:r>
-        <w:rPr>
-          <w:u w:val="single"/>
-        </w:rPr>
-        <w:t xml:space="preserve"> ‘S’ StructTypeName </w:t>
-      </w:r>
-    </w:p>
-    <w:p>
-      <w:pPr>
-        <w:pStyle w:val="Quote"/>
-        <w:ind w:firstLine="720"/>
-        <w:rPr>
-          <w:u w:val="single"/>
-        </w:rPr>
-      </w:pPr>
-      <w:r>
-        <w:rPr>
-          <w:u w:val="single"/>
-        </w:rPr>
-        <w:t>‘B’ Buildin</w:t>
-      </w:r>
-      <w:r>
-        <w:rPr>
-          <w:u w:val="single"/>
-        </w:rPr>
-        <w:t>Scala</w:t>
-      </w:r>
-      <w:r>
-        <w:rPr>
-          <w:u w:val="single"/>
-        </w:rPr>
-        <w:t>r</w:t>
-      </w:r>
-      <w:r>
-        <w:rPr>
-          <w:u w:val="single"/>
-        </w:rPr>
-        <w:t>Type</w:t>
-      </w:r>
-      <w:r>
-        <w:rPr>
-          <w:u w:val="single"/>
-        </w:rPr>
-        <w:t xml:space="preserve">Name </w:t>
-      </w:r>
-    </w:p>
-    <w:p>
-      <w:pPr>
-        <w:pStyle w:val="Quote"/>
-        <w:ind w:firstLine="720"/>
-        <w:rPr>
-          <w:u w:val="single"/>
-        </w:rPr>
-      </w:pPr>
-      <w:r>
-        <w:rPr>
-          <w:u w:val="single"/>
-        </w:rPr>
-        <w:t xml:space="preserve"> ‘V’ BuildinVectorTypeName</w:t>
-      </w:r>
-    </w:p>
-    <w:p>
-      <w:pPr>
-        <w:pStyle w:val="Quote"/>
-        <w:ind w:firstLine="720"/>
-      </w:pPr>
-      <w:r>
-        <w:rPr>
-          <w:u w:val="single"/>
-        </w:rPr>
-        <w:t>‘F’ FunctionType</w:t>
-      </w:r>
-      <w:r>
-        <w:rPr>
-          <w:u w:val="single"/>
-        </w:rPr>
-        <w:t>Name</w:t>
-      </w:r>
-    </w:p>
-    <w:p>
-      <w:pPr>
-        <w:pStyle w:val="Quote"/>
-        <w:ind w:firstLine="720"/>
-        <w:rPr>
-          <w:u w:val="single"/>
-        </w:rPr>
-      </w:pPr>
-      <w:r>
-        <w:rPr>
-          <w:u w:val="single"/>
-        </w:rPr>
-        <w:t>‘M’ BuildinMatrixTypeName</w:t>
-      </w:r>
-    </w:p>
-    <w:p>
-      <w:pPr>
-        <w:pStyle w:val="Quote"/>
-        <w:ind w:firstLine="720"/>
-        <w:rPr>
-          <w:u w:val="single"/>
-        </w:rPr>
-      </w:pPr>
-      <w:r>
-        <w:rPr>
-          <w:u w:val="single"/>
-        </w:rPr>
-        <w:t>‘A’</w:t>
-      </w:r>
-      <w:r>
-        <w:rPr>
-          <w:u w:val="single"/>
-        </w:rPr>
-        <w:t xml:space="preserve"> </w:t>
-      </w:r>
-      <w:r>
-        <w:rPr>
-          <w:u w:val="single"/>
-        </w:rPr>
-        <w:t xml:space="preserve">ArraySize </w:t>
-      </w:r>
-      <w:r>
-        <w:rPr>
-          <w:u w:val="single"/>
-        </w:rPr>
-        <w:t>ArrayComponent</w:t>
-      </w:r>
-      <w:r>
-        <w:rPr>
-          <w:u w:val="single"/>
-        </w:rPr>
-        <w:t>TypeName</w:t>
-      </w:r>
-    </w:p>
-    <w:p>
-      <w:pPr>
-        <w:pStyle w:val="Quote"/>
-        <w:rPr>
-          <w:u w:val="single"/>
-        </w:rPr>
-      </w:pPr>
-      <w:r>
-        <w:rPr>
-          <w:u w:val="single"/>
-        </w:rPr>
-        <w:t>StructTypeName ::= &lt;literal name of structure&gt;</w:t>
-      </w:r>
-    </w:p>
-    <w:p>
-      <w:r>
-        <w:rPr>
-          <w:rStyle w:val="IntenseEmphasis"/>
-        </w:rPr>
-        <w:t>BuildinScalarTypeName</w:t>
-      </w:r>
-      <w:r>
-        <w:t>s encode all build-in type in</w:t>
-      </w:r>
-      <w:r>
-        <w:t>to</w:t>
-      </w:r>
-      <w:r>
-        <w:t xml:space="preserve"> one or two characters.</w:t>
-      </w:r>
-    </w:p>
-    <w:p>
-      <w:pPr>
-        <w:pStyle w:val="Quote"/>
-        <w:rPr>
-          <w:u w:val="single"/>
-        </w:rPr>
-      </w:pPr>
-      <w:r>
-        <w:rPr>
-          <w:u w:val="single"/>
-        </w:rPr>
-        <w:t>Buildin</w:t>
-      </w:r>
-      <w:r>
-        <w:rPr>
-          <w:u w:val="single"/>
-        </w:rPr>
-        <w:t>ScalarType</w:t>
-      </w:r>
-      <w:r>
-        <w:rPr>
-          <w:u w:val="single"/>
-        </w:rPr>
-        <w:t>Name</w:t>
-      </w:r>
-      <w:r>
-        <w:rPr>
-          <w:u w:val="single"/>
-        </w:rPr>
-        <w:t xml:space="preserve"> ::=</w:t>
-      </w:r>
-    </w:p>
-    <w:p>
-      <w:pPr>
-        <w:pStyle w:val="Quote"/>
-        <w:ind w:firstLine="720"/>
-        <w:rPr>
-          <w:u w:val="single"/>
-        </w:rPr>
-      </w:pPr>
-      <w:r>
-        <w:rPr>
-          <w:u w:val="single"/>
-        </w:rPr>
-        <w:t xml:space="preserve"> </w:t>
-      </w:r>
-      <w:r>
         <w:rPr>
           <w:u w:val="single"/>
         </w:rPr>
@@ -1129,7 +1398,7 @@
     </w:p>
     <w:p>
       <w:pPr>
-        <w:pStyle w:val="Quote"/>
+        <w:pStyle w:val="a8"/>
         <w:rPr>
           <w:u w:val="single"/>
         </w:rPr>
@@ -1149,21 +1418,22 @@
     </w:p>
     <w:p>
       <w:pPr>
-        <w:pStyle w:val="Quote"/>
-        <w:rPr>
-          <w:u w:val="single"/>
-        </w:rPr>
-      </w:pPr>
-      <w:r>
-        <w:rPr>
-          <w:u w:val="single"/>
-        </w:rPr>
+        <w:pStyle w:val="a8"/>
+        <w:rPr>
+          <w:u w:val="single"/>
+        </w:rPr>
+      </w:pPr>
+      <w:r>
+        <w:rPr>
+          <w:u w:val="single"/>
+        </w:rPr>
+        <w:lastRenderedPageBreak/>
         <w:t>ArraySize ::=</w:t>
       </w:r>
     </w:p>
     <w:p>
       <w:pPr>
-        <w:pStyle w:val="Quote"/>
+        <w:pStyle w:val="a8"/>
         <w:ind w:left="720"/>
         <w:rPr>
           <w:u w:val="single"/>
@@ -1178,7 +1448,7 @@
     </w:p>
     <w:p>
       <w:pPr>
-        <w:pStyle w:val="Quote"/>
+        <w:pStyle w:val="a8"/>
         <w:ind w:left="720"/>
         <w:rPr>
           <w:u w:val="single"/>
@@ -1193,8 +1463,13 @@
     </w:p>
     <w:p>
       <w:r>
-        <w:lastRenderedPageBreak/>
-        <w:t xml:space="preserve">They are corresponded following building types:  </w:t>
+        <w:t xml:space="preserve">They </w:t>
+      </w:r>
+      <w:r>
+        <w:t>correspond</w:t>
+      </w:r>
+      <w:r>
+        <w:t xml:space="preserve"> following building types:  </w:t>
       </w:r>
       <w:r>
         <w:rPr>
@@ -1336,7 +1611,7 @@
     </w:p>
     <w:p>
       <w:pPr>
-        <w:pStyle w:val="Quote"/>
+        <w:pStyle w:val="a8"/>
         <w:rPr>
           <w:u w:val="single"/>
         </w:rPr>
@@ -1380,7 +1655,7 @@
     </w:p>
     <w:p>
       <w:pPr>
-        <w:pStyle w:val="Quote"/>
+        <w:pStyle w:val="a8"/>
         <w:rPr>
           <w:u w:val="single"/>
         </w:rPr>
@@ -1395,12 +1670,12 @@
     <w:p>
       <w:pPr>
         <w:rPr>
-          <w:rStyle w:val="IntenseEmphasis"/>
-        </w:rPr>
-      </w:pPr>
-      <w:r>
-        <w:rPr>
-          <w:rStyle w:val="IntenseEmphasis"/>
+          <w:rStyle w:val="a7"/>
+        </w:rPr>
+      </w:pPr>
+      <w:r>
+        <w:rPr>
+          <w:rStyle w:val="a7"/>
         </w:rPr>
         <w:t xml:space="preserve">BuildinVectorTypeName </w:t>
       </w:r>
@@ -1414,21 +1689,36 @@
     <w:p>
       <w:r>
         <w:rPr>
-          <w:rStyle w:val="IntenseEmphasis"/>
+          <w:rStyle w:val="a7"/>
         </w:rPr>
         <w:t>VectorLength</w:t>
       </w:r>
       <w:r>
-        <w:t xml:space="preserve"> Could be 1, 2, 3 or 4 and represents the length of vector. </w:t>
-      </w:r>
-    </w:p>
-    <w:p>
-      <w:r>
-        <w:t xml:space="preserve">And the </w:t>
-      </w:r>
-      <w:r>
-        <w:rPr>
-          <w:rStyle w:val="IntenseEmphasis"/>
+        <w:t xml:space="preserve"> Could be </w:t>
+      </w:r>
+      <w:r>
+        <w:t xml:space="preserve">2, 3 or 4 and represents the length of vector. </w:t>
+      </w:r>
+    </w:p>
+    <w:p>
+      <w:r>
+        <w:rPr>
+          <w:rStyle w:val="a7"/>
+          <w:rFonts w:hint="eastAsia"/>
+        </w:rPr>
+        <w:t>RowCountOfMatrix, ColumnCountOfMatrix</w:t>
+      </w:r>
+      <w:r>
+        <w:rPr>
+          <w:rFonts w:hint="eastAsia"/>
+        </w:rPr>
+        <w:t xml:space="preserve"> means the row count and column count of matrix. could be 1, 2, 3, 4</w:t>
+      </w:r>
+    </w:p>
+    <w:p>
+      <w:r>
+        <w:rPr>
+          <w:rStyle w:val="a7"/>
         </w:rPr>
         <w:t>BuildinMatrixTypeName</w:t>
       </w:r>
@@ -1439,7 +1729,7 @@
     <w:p>
       <w:r>
         <w:rPr>
-          <w:rStyle w:val="IntenseEmphasis"/>
+          <w:rStyle w:val="a7"/>
         </w:rPr>
         <w:t xml:space="preserve">ArraySize </w:t>
       </w:r>
@@ -1468,7 +1758,7 @@
     <w:p>
       <w:pPr>
         <w:rPr>
-          <w:rStyle w:val="IntenseEmphasis"/>
+          <w:rStyle w:val="a7"/>
           <w:b w:val="0"/>
           <w:bCs w:val="0"/>
           <w:i w:val="0"/>
@@ -1478,7 +1768,7 @@
       </w:pPr>
       <w:r>
         <w:rPr>
-          <w:rStyle w:val="IntenseEmphasis"/>
+          <w:rStyle w:val="a7"/>
         </w:rPr>
         <w:t xml:space="preserve">ArrayComponentTypeName </w:t>
       </w:r>
@@ -1489,7 +1779,7 @@
     <w:p>
       <w:r>
         <w:rPr>
-          <w:rStyle w:val="IntenseEmphasis"/>
+          <w:rStyle w:val="a7"/>
         </w:rPr>
         <w:t>CallingConvention</w:t>
       </w:r>
@@ -1508,7 +1798,7 @@
     </w:p>
     <w:p>
       <w:pPr>
-        <w:pStyle w:val="Quote"/>
+        <w:pStyle w:val="a8"/>
         <w:rPr>
           <w:u w:val="single"/>
         </w:rPr>
@@ -1522,7 +1812,7 @@
     </w:p>
     <w:p>
       <w:pPr>
-        <w:pStyle w:val="Quote"/>
+        <w:pStyle w:val="a8"/>
         <w:ind w:left="720"/>
         <w:rPr>
           <w:u w:val="single"/>
@@ -1537,7 +1827,7 @@
     </w:p>
     <w:p>
       <w:pPr>
-        <w:pStyle w:val="Quote"/>
+        <w:pStyle w:val="a8"/>
         <w:ind w:left="720"/>
         <w:rPr>
           <w:u w:val="single"/>
@@ -1552,7 +1842,7 @@
     </w:p>
     <w:p>
       <w:pPr>
-        <w:pStyle w:val="Quote"/>
+        <w:pStyle w:val="a8"/>
         <w:ind w:left="720"/>
         <w:rPr>
           <w:u w:val="single"/>
@@ -1568,7 +1858,7 @@
     <w:p>
       <w:r>
         <w:rPr>
-          <w:rStyle w:val="IntenseEmphasis"/>
+          <w:rStyle w:val="a7"/>
         </w:rPr>
         <w:t xml:space="preserve">FunctionTypeName </w:t>
       </w:r>
@@ -1578,7 +1868,7 @@
     </w:p>
     <w:p>
       <w:pPr>
-        <w:pStyle w:val="Quote"/>
+        <w:pStyle w:val="a8"/>
         <w:rPr>
           <w:u w:val="single"/>
         </w:rPr>
@@ -1604,7 +1894,7 @@
     </w:p>
     <w:p>
       <w:pPr>
-        <w:pStyle w:val="Quote"/>
+        <w:pStyle w:val="a8"/>
         <w:rPr>
           <w:u w:val="single"/>
         </w:rPr>
@@ -1637,6 +1927,177 @@
     </w:sectPr>
   </w:body>
 </w:document>
+</file>
+
+<file path=word/endnotes.xml><?xml version="1.0" encoding="utf-8"?>
+<w:endnotes xmlns:ve="http://schemas.openxmlformats.org/markup-compatibility/2006" xmlns:o="urn:schemas-microsoft-com:office:office" xmlns:r="http://schemas.openxmlformats.org/officeDocument/2006/relationships" xmlns:m="http://schemas.openxmlformats.org/officeDocument/2006/math" xmlns:v="urn:schemas-microsoft-com:vml" xmlns:wp="http://schemas.openxmlformats.org/drawingml/2006/wordprocessingDrawing" xmlns:w10="urn:schemas-microsoft-com:office:word" xmlns:w="http://schemas.openxmlformats.org/wordprocessingml/2006/main" xmlns:wne="http://schemas.microsoft.com/office/word/2006/wordml">
+  <w:endnote w:type="separator" w:id="-1">
+    <w:p>
+      <w:pPr>
+        <w:spacing w:after="0" w:line="240" w:lineRule="auto"/>
+      </w:pPr>
+      <w:r>
+        <w:separator/>
+      </w:r>
+    </w:p>
+  </w:endnote>
+  <w:endnote w:type="continuationSeparator" w:id="0">
+    <w:p>
+      <w:pPr>
+        <w:spacing w:after="0" w:line="240" w:lineRule="auto"/>
+      </w:pPr>
+      <w:r>
+        <w:continuationSeparator/>
+      </w:r>
+    </w:p>
+  </w:endnote>
+</w:endnotes>
+</file>
+
+<file path=word/footnotes.xml><?xml version="1.0" encoding="utf-8"?>
+<w:footnotes xmlns:ve="http://schemas.openxmlformats.org/markup-compatibility/2006" xmlns:o="urn:schemas-microsoft-com:office:office" xmlns:r="http://schemas.openxmlformats.org/officeDocument/2006/relationships" xmlns:m="http://schemas.openxmlformats.org/officeDocument/2006/math" xmlns:v="urn:schemas-microsoft-com:vml" xmlns:wp="http://schemas.openxmlformats.org/drawingml/2006/wordprocessingDrawing" xmlns:w10="urn:schemas-microsoft-com:office:word" xmlns:w="http://schemas.openxmlformats.org/wordprocessingml/2006/main" xmlns:wne="http://schemas.microsoft.com/office/word/2006/wordml">
+  <w:footnote w:type="separator" w:id="-1">
+    <w:p>
+      <w:pPr>
+        <w:spacing w:after="0" w:line="240" w:lineRule="auto"/>
+      </w:pPr>
+      <w:r>
+        <w:separator/>
+      </w:r>
+    </w:p>
+  </w:footnote>
+  <w:footnote w:type="continuationSeparator" w:id="0">
+    <w:p>
+      <w:pPr>
+        <w:spacing w:after="0" w:line="240" w:lineRule="auto"/>
+      </w:pPr>
+      <w:r>
+        <w:continuationSeparator/>
+      </w:r>
+    </w:p>
+  </w:footnote>
+</w:footnotes>
+</file>
+
+<file path=word/numbering.xml><?xml version="1.0" encoding="utf-8"?>
+<w:numbering xmlns:ve="http://schemas.openxmlformats.org/markup-compatibility/2006" xmlns:o="urn:schemas-microsoft-com:office:office" xmlns:r="http://schemas.openxmlformats.org/officeDocument/2006/relationships" xmlns:m="http://schemas.openxmlformats.org/officeDocument/2006/math" xmlns:v="urn:schemas-microsoft-com:vml" xmlns:wp="http://schemas.openxmlformats.org/drawingml/2006/wordprocessingDrawing" xmlns:w10="urn:schemas-microsoft-com:office:word" xmlns:w="http://schemas.openxmlformats.org/wordprocessingml/2006/main" xmlns:wne="http://schemas.microsoft.com/office/word/2006/wordml">
+  <w:abstractNum w:abstractNumId="0">
+    <w:nsid w:val="762E2057"/>
+    <w:multiLevelType w:val="multilevel"/>
+    <w:tmpl w:val="4F306F44"/>
+    <w:lvl w:ilvl="0">
+      <w:start w:val="1"/>
+      <w:numFmt w:val="decimal"/>
+      <w:lvlText w:val="%1.0"/>
+      <w:lvlJc w:val="left"/>
+      <w:pPr>
+        <w:ind w:left="360" w:hanging="360"/>
+      </w:pPr>
+      <w:rPr>
+        <w:rFonts w:hint="default"/>
+      </w:rPr>
+    </w:lvl>
+    <w:lvl w:ilvl="1">
+      <w:start w:val="1"/>
+      <w:numFmt w:val="decimal"/>
+      <w:lvlText w:val="%1.%2"/>
+      <w:lvlJc w:val="left"/>
+      <w:pPr>
+        <w:ind w:left="1080" w:hanging="360"/>
+      </w:pPr>
+      <w:rPr>
+        <w:rFonts w:hint="default"/>
+      </w:rPr>
+    </w:lvl>
+    <w:lvl w:ilvl="2">
+      <w:start w:val="1"/>
+      <w:numFmt w:val="decimal"/>
+      <w:lvlText w:val="%1.%2.%3"/>
+      <w:lvlJc w:val="left"/>
+      <w:pPr>
+        <w:ind w:left="2160" w:hanging="720"/>
+      </w:pPr>
+      <w:rPr>
+        <w:rFonts w:hint="default"/>
+      </w:rPr>
+    </w:lvl>
+    <w:lvl w:ilvl="3">
+      <w:start w:val="1"/>
+      <w:numFmt w:val="decimal"/>
+      <w:lvlText w:val="%1.%2.%3.%4"/>
+      <w:lvlJc w:val="left"/>
+      <w:pPr>
+        <w:ind w:left="2880" w:hanging="720"/>
+      </w:pPr>
+      <w:rPr>
+        <w:rFonts w:hint="default"/>
+      </w:rPr>
+    </w:lvl>
+    <w:lvl w:ilvl="4">
+      <w:start w:val="1"/>
+      <w:numFmt w:val="decimal"/>
+      <w:lvlText w:val="%1.%2.%3.%4.%5"/>
+      <w:lvlJc w:val="left"/>
+      <w:pPr>
+        <w:ind w:left="3960" w:hanging="1080"/>
+      </w:pPr>
+      <w:rPr>
+        <w:rFonts w:hint="default"/>
+      </w:rPr>
+    </w:lvl>
+    <w:lvl w:ilvl="5">
+      <w:start w:val="1"/>
+      <w:numFmt w:val="decimal"/>
+      <w:lvlText w:val="%1.%2.%3.%4.%5.%6"/>
+      <w:lvlJc w:val="left"/>
+      <w:pPr>
+        <w:ind w:left="4680" w:hanging="1080"/>
+      </w:pPr>
+      <w:rPr>
+        <w:rFonts w:hint="default"/>
+      </w:rPr>
+    </w:lvl>
+    <w:lvl w:ilvl="6">
+      <w:start w:val="1"/>
+      <w:numFmt w:val="decimal"/>
+      <w:lvlText w:val="%1.%2.%3.%4.%5.%6.%7"/>
+      <w:lvlJc w:val="left"/>
+      <w:pPr>
+        <w:ind w:left="5760" w:hanging="1440"/>
+      </w:pPr>
+      <w:rPr>
+        <w:rFonts w:hint="default"/>
+      </w:rPr>
+    </w:lvl>
+    <w:lvl w:ilvl="7">
+      <w:start w:val="1"/>
+      <w:numFmt w:val="decimal"/>
+      <w:lvlText w:val="%1.%2.%3.%4.%5.%6.%7.%8"/>
+      <w:lvlJc w:val="left"/>
+      <w:pPr>
+        <w:ind w:left="6480" w:hanging="1440"/>
+      </w:pPr>
+      <w:rPr>
+        <w:rFonts w:hint="default"/>
+      </w:rPr>
+    </w:lvl>
+    <w:lvl w:ilvl="8">
+      <w:start w:val="1"/>
+      <w:numFmt w:val="decimal"/>
+      <w:lvlText w:val="%1.%2.%3.%4.%5.%6.%7.%8.%9"/>
+      <w:lvlJc w:val="left"/>
+      <w:pPr>
+        <w:ind w:left="7200" w:hanging="1440"/>
+      </w:pPr>
+      <w:rPr>
+        <w:rFonts w:hint="default"/>
+      </w:rPr>
+    </w:lvl>
+  </w:abstractNum>
+  <w:num w:numId="1">
+    <w:abstractNumId w:val="0"/>
+  </w:num>
+</w:numbering>
 </file>
 
 <file path=word/styles.xml><?xml version="1.0" encoding="utf-8"?>
@@ -1795,16 +2256,16 @@
     <w:lsdException w:name="Bibliography" w:uiPriority="37"/>
     <w:lsdException w:name="TOC Heading" w:uiPriority="39" w:qFormat="1"/>
   </w:latentStyles>
-  <w:style w:type="paragraph" w:default="1" w:styleId="Normal">
+  <w:style w:type="paragraph" w:default="1" w:styleId="a">
     <w:name w:val="Normal"/>
     <w:qFormat/>
     <w:rsid w:val="00AE45DB"/>
   </w:style>
-  <w:style w:type="paragraph" w:styleId="Heading1">
+  <w:style w:type="paragraph" w:styleId="1">
     <w:name w:val="heading 1"/>
-    <w:basedOn w:val="Normal"/>
-    <w:next w:val="Normal"/>
-    <w:link w:val="Heading1Char"/>
+    <w:basedOn w:val="a"/>
+    <w:next w:val="a"/>
+    <w:link w:val="1Char"/>
     <w:uiPriority w:val="9"/>
     <w:qFormat/>
     <w:rsid w:val="00EE3E02"/>
@@ -1823,13 +2284,13 @@
       <w:szCs w:val="28"/>
     </w:rPr>
   </w:style>
-  <w:style w:type="character" w:default="1" w:styleId="DefaultParagraphFont">
+  <w:style w:type="character" w:default="1" w:styleId="a0">
     <w:name w:val="Default Paragraph Font"/>
     <w:uiPriority w:val="1"/>
     <w:semiHidden/>
     <w:unhideWhenUsed/>
   </w:style>
-  <w:style w:type="table" w:default="1" w:styleId="TableNormal">
+  <w:style w:type="table" w:default="1" w:styleId="a1">
     <w:name w:val="Normal Table"/>
     <w:uiPriority w:val="99"/>
     <w:semiHidden/>
@@ -1845,15 +2306,15 @@
       </w:tblCellMar>
     </w:tblPr>
   </w:style>
-  <w:style w:type="numbering" w:default="1" w:styleId="NoList">
+  <w:style w:type="numbering" w:default="1" w:styleId="a2">
     <w:name w:val="No List"/>
     <w:uiPriority w:val="99"/>
     <w:semiHidden/>
     <w:unhideWhenUsed/>
   </w:style>
-  <w:style w:type="paragraph" w:styleId="NoSpacing">
+  <w:style w:type="paragraph" w:styleId="a3">
     <w:name w:val="No Spacing"/>
-    <w:link w:val="NoSpacingChar"/>
+    <w:link w:val="Char"/>
     <w:uiPriority w:val="1"/>
     <w:qFormat/>
     <w:rsid w:val="004476E7"/>
@@ -1864,20 +2325,20 @@
       <w:lang w:eastAsia="en-US"/>
     </w:rPr>
   </w:style>
-  <w:style w:type="character" w:customStyle="1" w:styleId="NoSpacingChar">
-    <w:name w:val="No Spacing Char"/>
-    <w:basedOn w:val="DefaultParagraphFont"/>
-    <w:link w:val="NoSpacing"/>
+  <w:style w:type="character" w:customStyle="1" w:styleId="Char">
+    <w:name w:val="无间隔 Char"/>
+    <w:basedOn w:val="a0"/>
+    <w:link w:val="a3"/>
     <w:uiPriority w:val="1"/>
     <w:rsid w:val="004476E7"/>
     <w:rPr>
       <w:lang w:eastAsia="en-US"/>
     </w:rPr>
   </w:style>
-  <w:style w:type="paragraph" w:styleId="BalloonText">
+  <w:style w:type="paragraph" w:styleId="a4">
     <w:name w:val="Balloon Text"/>
-    <w:basedOn w:val="Normal"/>
-    <w:link w:val="BalloonTextChar"/>
+    <w:basedOn w:val="a"/>
+    <w:link w:val="Char0"/>
     <w:uiPriority w:val="99"/>
     <w:semiHidden/>
     <w:unhideWhenUsed/>
@@ -1891,10 +2352,10 @@
       <w:szCs w:val="16"/>
     </w:rPr>
   </w:style>
-  <w:style w:type="character" w:customStyle="1" w:styleId="BalloonTextChar">
-    <w:name w:val="Balloon Text Char"/>
-    <w:basedOn w:val="DefaultParagraphFont"/>
-    <w:link w:val="BalloonText"/>
+  <w:style w:type="character" w:customStyle="1" w:styleId="Char0">
+    <w:name w:val="批注框文本 Char"/>
+    <w:basedOn w:val="a0"/>
+    <w:link w:val="a4"/>
     <w:uiPriority w:val="99"/>
     <w:semiHidden/>
     <w:rsid w:val="004476E7"/>
@@ -1904,11 +2365,11 @@
       <w:szCs w:val="16"/>
     </w:rPr>
   </w:style>
-  <w:style w:type="paragraph" w:styleId="Title">
+  <w:style w:type="paragraph" w:styleId="a5">
     <w:name w:val="Title"/>
-    <w:basedOn w:val="Normal"/>
-    <w:next w:val="Normal"/>
-    <w:link w:val="TitleChar"/>
+    <w:basedOn w:val="a"/>
+    <w:next w:val="a"/>
+    <w:link w:val="Char1"/>
     <w:uiPriority w:val="10"/>
     <w:qFormat/>
     <w:rsid w:val="004476E7"/>
@@ -1928,10 +2389,10 @@
       <w:szCs w:val="52"/>
     </w:rPr>
   </w:style>
-  <w:style w:type="character" w:customStyle="1" w:styleId="TitleChar">
-    <w:name w:val="Title Char"/>
-    <w:basedOn w:val="DefaultParagraphFont"/>
-    <w:link w:val="Title"/>
+  <w:style w:type="character" w:customStyle="1" w:styleId="Char1">
+    <w:name w:val="标题 Char"/>
+    <w:basedOn w:val="a0"/>
+    <w:link w:val="a5"/>
     <w:uiPriority w:val="10"/>
     <w:rsid w:val="004476E7"/>
     <w:rPr>
@@ -1943,11 +2404,11 @@
       <w:szCs w:val="52"/>
     </w:rPr>
   </w:style>
-  <w:style w:type="paragraph" w:styleId="Subtitle">
+  <w:style w:type="paragraph" w:styleId="a6">
     <w:name w:val="Subtitle"/>
-    <w:basedOn w:val="Normal"/>
-    <w:next w:val="Normal"/>
-    <w:link w:val="SubtitleChar"/>
+    <w:basedOn w:val="a"/>
+    <w:next w:val="a"/>
+    <w:link w:val="Char2"/>
     <w:uiPriority w:val="11"/>
     <w:qFormat/>
     <w:rsid w:val="004476E7"/>
@@ -1966,10 +2427,10 @@
       <w:szCs w:val="24"/>
     </w:rPr>
   </w:style>
-  <w:style w:type="character" w:customStyle="1" w:styleId="SubtitleChar">
-    <w:name w:val="Subtitle Char"/>
-    <w:basedOn w:val="DefaultParagraphFont"/>
-    <w:link w:val="Subtitle"/>
+  <w:style w:type="character" w:customStyle="1" w:styleId="Char2">
+    <w:name w:val="副标题 Char"/>
+    <w:basedOn w:val="a0"/>
+    <w:link w:val="a6"/>
     <w:uiPriority w:val="11"/>
     <w:rsid w:val="004476E7"/>
     <w:rPr>
@@ -1982,9 +2443,9 @@
       <w:szCs w:val="24"/>
     </w:rPr>
   </w:style>
-  <w:style w:type="character" w:styleId="IntenseEmphasis">
+  <w:style w:type="character" w:styleId="a7">
     <w:name w:val="Intense Emphasis"/>
-    <w:basedOn w:val="DefaultParagraphFont"/>
+    <w:basedOn w:val="a0"/>
     <w:uiPriority w:val="21"/>
     <w:qFormat/>
     <w:rsid w:val="004B42D5"/>
@@ -1996,11 +2457,11 @@
       <w:color w:val="4F81BD" w:themeColor="accent1"/>
     </w:rPr>
   </w:style>
-  <w:style w:type="paragraph" w:styleId="Quote">
+  <w:style w:type="paragraph" w:styleId="a8">
     <w:name w:val="Quote"/>
-    <w:basedOn w:val="Normal"/>
-    <w:next w:val="Normal"/>
-    <w:link w:val="QuoteChar"/>
+    <w:basedOn w:val="a"/>
+    <w:next w:val="a"/>
+    <w:link w:val="Char3"/>
     <w:uiPriority w:val="29"/>
     <w:qFormat/>
     <w:rsid w:val="004B42D5"/>
@@ -2010,10 +2471,10 @@
       <w:color w:val="000000" w:themeColor="text1"/>
     </w:rPr>
   </w:style>
-  <w:style w:type="character" w:customStyle="1" w:styleId="QuoteChar">
-    <w:name w:val="Quote Char"/>
-    <w:basedOn w:val="DefaultParagraphFont"/>
-    <w:link w:val="Quote"/>
+  <w:style w:type="character" w:customStyle="1" w:styleId="Char3">
+    <w:name w:val="引用 Char"/>
+    <w:basedOn w:val="a0"/>
+    <w:link w:val="a8"/>
     <w:uiPriority w:val="29"/>
     <w:rsid w:val="004B42D5"/>
     <w:rPr>
@@ -2022,9 +2483,9 @@
       <w:color w:val="000000" w:themeColor="text1"/>
     </w:rPr>
   </w:style>
-  <w:style w:type="character" w:styleId="Strong">
+  <w:style w:type="character" w:styleId="a9">
     <w:name w:val="Strong"/>
-    <w:basedOn w:val="DefaultParagraphFont"/>
+    <w:basedOn w:val="a0"/>
     <w:uiPriority w:val="22"/>
     <w:qFormat/>
     <w:rsid w:val="00D03E0A"/>
@@ -2033,9 +2494,9 @@
       <w:bCs/>
     </w:rPr>
   </w:style>
-  <w:style w:type="paragraph" w:styleId="ListParagraph">
+  <w:style w:type="paragraph" w:styleId="aa">
     <w:name w:val="List Paragraph"/>
-    <w:basedOn w:val="Normal"/>
+    <w:basedOn w:val="a"/>
     <w:uiPriority w:val="34"/>
     <w:qFormat/>
     <w:rsid w:val="00F40C80"/>
@@ -2044,10 +2505,10 @@
       <w:contextualSpacing/>
     </w:pPr>
   </w:style>
-  <w:style w:type="character" w:customStyle="1" w:styleId="Heading1Char">
-    <w:name w:val="Heading 1 Char"/>
-    <w:basedOn w:val="DefaultParagraphFont"/>
-    <w:link w:val="Heading1"/>
+  <w:style w:type="character" w:customStyle="1" w:styleId="1Char">
+    <w:name w:val="标题 1 Char"/>
+    <w:basedOn w:val="a0"/>
+    <w:link w:val="1"/>
     <w:uiPriority w:val="9"/>
     <w:rsid w:val="00EE3E02"/>
     <w:rPr>
@@ -2059,299 +2520,94 @@
       <w:szCs w:val="28"/>
     </w:rPr>
   </w:style>
-</w:styles>
-</file>
-
-<file path=word/glossary/document.xml><?xml version="1.0" encoding="utf-8"?>
-<w:glossaryDocument xmlns:ve="http://schemas.openxmlformats.org/markup-compatibility/2006" xmlns:o="urn:schemas-microsoft-com:office:office" xmlns:r="http://schemas.openxmlformats.org/officeDocument/2006/relationships" xmlns:m="http://schemas.openxmlformats.org/officeDocument/2006/math" xmlns:v="urn:schemas-microsoft-com:vml" xmlns:wp="http://schemas.openxmlformats.org/drawingml/2006/wordprocessingDrawing" xmlns:w10="urn:schemas-microsoft-com:office:word" xmlns:w="http://schemas.openxmlformats.org/wordprocessingml/2006/main" xmlns:wne="http://schemas.microsoft.com/office/word/2006/wordml">
-  <w:docParts>
-    <w:docPart>
-      <w:docPartPr>
-        <w:name w:val="0136592E2BA54151BE2DA9FD69AEEA9F"/>
-        <w:category>
-          <w:name w:val="General"/>
-          <w:gallery w:val="placeholder"/>
-        </w:category>
-        <w:types>
-          <w:type w:val="bbPlcHdr"/>
-        </w:types>
-        <w:behaviors>
-          <w:behavior w:val="content"/>
-        </w:behaviors>
-        <w:guid w:val="{B3F2B53F-53B3-4BAF-8170-77989E5BAC73}"/>
-      </w:docPartPr>
-      <w:docPartBody>
-        <w:p>
-          <w:pPr>
-            <w:pStyle w:val="0136592E2BA54151BE2DA9FD69AEEA9F"/>
-          </w:pPr>
-          <w:r>
-            <w:rPr>
-              <w:rFonts w:asciiTheme="majorHAnsi" w:eastAsiaTheme="majorEastAsia" w:hAnsiTheme="majorHAnsi" w:cstheme="majorBidi"/>
-              <w:sz w:val="72"/>
-              <w:szCs w:val="72"/>
-            </w:rPr>
-            <w:t>[Type the document title]</w:t>
-          </w:r>
-        </w:p>
-      </w:docPartBody>
-    </w:docPart>
-  </w:docParts>
-</w:glossaryDocument>
-</file>
-
-<file path=word/glossary/fontTable.xml><?xml version="1.0" encoding="utf-8"?>
-<w:fonts xmlns:r="http://schemas.openxmlformats.org/officeDocument/2006/relationships" xmlns:w="http://schemas.openxmlformats.org/wordprocessingml/2006/main">
-  <w:font w:name="Calibri">
-    <w:panose1 w:val="020F0502020204030204"/>
-    <w:charset w:val="00"/>
-    <w:family w:val="swiss"/>
-    <w:pitch w:val="variable"/>
-    <w:sig w:usb0="E10002FF" w:usb1="4000ACFF" w:usb2="00000009" w:usb3="00000000" w:csb0="0000019F" w:csb1="00000000"/>
-  </w:font>
-  <w:font w:name="宋体">
-    <w:altName w:val="SimSun"/>
-    <w:panose1 w:val="02010600030101010101"/>
-    <w:charset w:val="86"/>
-    <w:family w:val="auto"/>
-    <w:pitch w:val="variable"/>
-    <w:sig w:usb0="00000003" w:usb1="288F0000" w:usb2="00000016" w:usb3="00000000" w:csb0="00040001" w:csb1="00000000"/>
-  </w:font>
-  <w:font w:name="Times New Roman">
-    <w:panose1 w:val="02020603050405020304"/>
-    <w:charset w:val="00"/>
-    <w:family w:val="roman"/>
-    <w:pitch w:val="variable"/>
-    <w:sig w:usb0="E0002AFF" w:usb1="C0007841" w:usb2="00000009" w:usb3="00000000" w:csb0="000001FF" w:csb1="00000000"/>
-  </w:font>
-  <w:font w:name="Cambria">
-    <w:panose1 w:val="02040503050406030204"/>
-    <w:charset w:val="00"/>
-    <w:family w:val="roman"/>
-    <w:pitch w:val="variable"/>
-    <w:sig w:usb0="A00002EF" w:usb1="4000004B" w:usb2="00000000" w:usb3="00000000" w:csb0="0000019F" w:csb1="00000000"/>
-  </w:font>
-  <w:font w:name="Tahoma">
-    <w:panose1 w:val="020B0604030504040204"/>
-    <w:charset w:val="00"/>
-    <w:family w:val="swiss"/>
-    <w:pitch w:val="variable"/>
-    <w:sig w:usb0="E1002EFF" w:usb1="C000605B" w:usb2="00000029" w:usb3="00000000" w:csb0="000101FF" w:csb1="00000000"/>
-  </w:font>
-</w:fonts>
-</file>
-
-<file path=word/glossary/settings.xml><?xml version="1.0" encoding="utf-8"?>
-<w:settings xmlns:o="urn:schemas-microsoft-com:office:office" xmlns:r="http://schemas.openxmlformats.org/officeDocument/2006/relationships" xmlns:m="http://schemas.openxmlformats.org/officeDocument/2006/math" xmlns:v="urn:schemas-microsoft-com:vml" xmlns:w10="urn:schemas-microsoft-com:office:word" xmlns:w="http://schemas.openxmlformats.org/wordprocessingml/2006/main" xmlns:sl="http://schemas.openxmlformats.org/schemaLibrary/2006/main">
-  <w:view w:val="normal"/>
-  <w:defaultTabStop w:val="720"/>
-  <w:characterSpacingControl w:val="doNotCompress"/>
-  <w:compat>
-    <w:useFELayout/>
-  </w:compat>
-  <w:rsids>
-    <w:rsidRoot w:val="0062250D"/>
-    <w:rsid w:val="0034286F"/>
-    <w:rsid w:val="0062250D"/>
-    <w:rsid w:val="008333D2"/>
-    <w:rsid w:val="00A944C5"/>
-    <w:rsid w:val="00EF07AC"/>
-  </w:rsids>
-  <m:mathPr>
-    <m:mathFont m:val="Cambria Math"/>
-    <m:brkBin m:val="before"/>
-    <m:brkBinSub m:val="--"/>
-    <m:smallFrac m:val="off"/>
-    <m:dispDef/>
-    <m:lMargin m:val="0"/>
-    <m:rMargin m:val="0"/>
-    <m:defJc m:val="centerGroup"/>
-    <m:wrapIndent m:val="1440"/>
-    <m:intLim m:val="subSup"/>
-    <m:naryLim m:val="undOvr"/>
-  </m:mathPr>
-  <w:themeFontLang w:val="en-US" w:eastAsia="zh-CN"/>
-  <w:clrSchemeMapping w:bg1="light1" w:t1="dark1" w:bg2="light2" w:t2="dark2" w:accent1="accent1" w:accent2="accent2" w:accent3="accent3" w:accent4="accent4" w:accent5="accent5" w:accent6="accent6" w:hyperlink="hyperlink" w:followedHyperlink="followedHyperlink"/>
-  <w:decimalSymbol w:val="."/>
-  <w:listSeparator w:val=","/>
-</w:settings>
-</file>
-
-<file path=word/glossary/styles.xml><?xml version="1.0" encoding="utf-8"?>
-<w:styles xmlns:r="http://schemas.openxmlformats.org/officeDocument/2006/relationships" xmlns:w="http://schemas.openxmlformats.org/wordprocessingml/2006/main">
-  <w:docDefaults>
-    <w:rPrDefault>
-      <w:rPr>
-        <w:rFonts w:asciiTheme="minorHAnsi" w:eastAsiaTheme="minorEastAsia" w:hAnsiTheme="minorHAnsi" w:cstheme="minorBidi"/>
-        <w:sz w:val="22"/>
-        <w:szCs w:val="22"/>
-        <w:lang w:val="en-US" w:eastAsia="zh-CN" w:bidi="ar-SA"/>
-      </w:rPr>
-    </w:rPrDefault>
-    <w:pPrDefault>
-      <w:pPr>
-        <w:spacing w:after="200" w:line="276" w:lineRule="auto"/>
-      </w:pPr>
-    </w:pPrDefault>
-  </w:docDefaults>
-  <w:latentStyles w:defLockedState="0" w:defUIPriority="99" w:defSemiHidden="1" w:defUnhideWhenUsed="1" w:defQFormat="0" w:count="267">
-    <w:lsdException w:name="Normal" w:semiHidden="0" w:uiPriority="0" w:unhideWhenUsed="0" w:qFormat="1"/>
-    <w:lsdException w:name="heading 1" w:semiHidden="0" w:uiPriority="9" w:unhideWhenUsed="0" w:qFormat="1"/>
-    <w:lsdException w:name="heading 2" w:uiPriority="9" w:qFormat="1"/>
-    <w:lsdException w:name="heading 3" w:uiPriority="9" w:qFormat="1"/>
-    <w:lsdException w:name="heading 4" w:uiPriority="9" w:qFormat="1"/>
-    <w:lsdException w:name="heading 5" w:uiPriority="9" w:qFormat="1"/>
-    <w:lsdException w:name="heading 6" w:uiPriority="9" w:qFormat="1"/>
-    <w:lsdException w:name="heading 7" w:uiPriority="9" w:qFormat="1"/>
-    <w:lsdException w:name="heading 8" w:uiPriority="9" w:qFormat="1"/>
-    <w:lsdException w:name="heading 9" w:uiPriority="9" w:qFormat="1"/>
-    <w:lsdException w:name="toc 1" w:uiPriority="39"/>
-    <w:lsdException w:name="toc 2" w:uiPriority="39"/>
-    <w:lsdException w:name="toc 3" w:uiPriority="39"/>
-    <w:lsdException w:name="toc 4" w:uiPriority="39"/>
-    <w:lsdException w:name="toc 5" w:uiPriority="39"/>
-    <w:lsdException w:name="toc 6" w:uiPriority="39"/>
-    <w:lsdException w:name="toc 7" w:uiPriority="39"/>
-    <w:lsdException w:name="toc 8" w:uiPriority="39"/>
-    <w:lsdException w:name="toc 9" w:uiPriority="39"/>
-    <w:lsdException w:name="caption" w:uiPriority="35" w:qFormat="1"/>
-    <w:lsdException w:name="Title" w:semiHidden="0" w:uiPriority="10" w:unhideWhenUsed="0" w:qFormat="1"/>
-    <w:lsdException w:name="Default Paragraph Font" w:uiPriority="1"/>
-    <w:lsdException w:name="Subtitle" w:semiHidden="0" w:uiPriority="11" w:unhideWhenUsed="0" w:qFormat="1"/>
-    <w:lsdException w:name="Strong" w:semiHidden="0" w:uiPriority="22" w:unhideWhenUsed="0" w:qFormat="1"/>
-    <w:lsdException w:name="Emphasis" w:semiHidden="0" w:uiPriority="20" w:unhideWhenUsed="0" w:qFormat="1"/>
-    <w:lsdException w:name="Table Grid" w:semiHidden="0" w:uiPriority="59" w:unhideWhenUsed="0"/>
-    <w:lsdException w:name="Placeholder Text" w:unhideWhenUsed="0"/>
-    <w:lsdException w:name="No Spacing" w:semiHidden="0" w:uiPriority="1" w:unhideWhenUsed="0" w:qFormat="1"/>
-    <w:lsdException w:name="Light Shading" w:semiHidden="0" w:uiPriority="60" w:unhideWhenUsed="0"/>
-    <w:lsdException w:name="Light List" w:semiHidden="0" w:uiPriority="61" w:unhideWhenUsed="0"/>
-    <w:lsdException w:name="Light Grid" w:semiHidden="0" w:uiPriority="62" w:unhideWhenUsed="0"/>
-    <w:lsdException w:name="Medium Shading 1" w:semiHidden="0" w:uiPriority="63" w:unhideWhenUsed="0"/>
-    <w:lsdException w:name="Medium Shading 2" w:semiHidden="0" w:uiPriority="64" w:unhideWhenUsed="0"/>
-    <w:lsdException w:name="Medium List 1" w:semiHidden="0" w:uiPriority="65" w:unhideWhenUsed="0"/>
-    <w:lsdException w:name="Medium List 2" w:semiHidden="0" w:uiPriority="66" w:unhideWhenUsed="0"/>
-    <w:lsdException w:name="Medium Grid 1" w:semiHidden="0" w:uiPriority="67" w:unhideWhenUsed="0"/>
-    <w:lsdException w:name="Medium Grid 2" w:semiHidden="0" w:uiPriority="68" w:unhideWhenUsed="0"/>
-    <w:lsdException w:name="Medium Grid 3" w:semiHidden="0" w:uiPriority="69" w:unhideWhenUsed="0"/>
-    <w:lsdException w:name="Dark List" w:semiHidden="0" w:uiPriority="70" w:unhideWhenUsed="0"/>
-    <w:lsdException w:name="Colorful Shading" w:semiHidden="0" w:uiPriority="71" w:unhideWhenUsed="0"/>
-    <w:lsdException w:name="Colorful List" w:semiHidden="0" w:uiPriority="72" w:unhideWhenUsed="0"/>
-    <w:lsdException w:name="Colorful Grid" w:semiHidden="0" w:uiPriority="73" w:unhideWhenUsed="0"/>
-    <w:lsdException w:name="Light Shading Accent 1" w:semiHidden="0" w:uiPriority="60" w:unhideWhenUsed="0"/>
-    <w:lsdException w:name="Light List Accent 1" w:semiHidden="0" w:uiPriority="61" w:unhideWhenUsed="0"/>
-    <w:lsdException w:name="Light Grid Accent 1" w:semiHidden="0" w:uiPriority="62" w:unhideWhenUsed="0"/>
-    <w:lsdException w:name="Medium Shading 1 Accent 1" w:semiHidden="0" w:uiPriority="63" w:unhideWhenUsed="0"/>
-    <w:lsdException w:name="Medium Shading 2 Accent 1" w:semiHidden="0" w:uiPriority="64" w:unhideWhenUsed="0"/>
-    <w:lsdException w:name="Medium List 1 Accent 1" w:semiHidden="0" w:uiPriority="65" w:unhideWhenUsed="0"/>
-    <w:lsdException w:name="Revision" w:unhideWhenUsed="0"/>
-    <w:lsdException w:name="List Paragraph" w:semiHidden="0" w:uiPriority="34" w:unhideWhenUsed="0" w:qFormat="1"/>
-    <w:lsdException w:name="Quote" w:semiHidden="0" w:uiPriority="29" w:unhideWhenUsed="0" w:qFormat="1"/>
-    <w:lsdException w:name="Intense Quote" w:semiHidden="0" w:uiPriority="30" w:unhideWhenUsed="0" w:qFormat="1"/>
-    <w:lsdException w:name="Medium List 2 Accent 1" w:semiHidden="0" w:uiPriority="66" w:unhideWhenUsed="0"/>
-    <w:lsdException w:name="Medium Grid 1 Accent 1" w:semiHidden="0" w:uiPriority="67" w:unhideWhenUsed="0"/>
-    <w:lsdException w:name="Medium Grid 2 Accent 1" w:semiHidden="0" w:uiPriority="68" w:unhideWhenUsed="0"/>
-    <w:lsdException w:name="Medium Grid 3 Accent 1" w:semiHidden="0" w:uiPriority="69" w:unhideWhenUsed="0"/>
-    <w:lsdException w:name="Dark List Accent 1" w:semiHidden="0" w:uiPriority="70" w:unhideWhenUsed="0"/>
-    <w:lsdException w:name="Colorful Shading Accent 1" w:semiHidden="0" w:uiPriority="71" w:unhideWhenUsed="0"/>
-    <w:lsdException w:name="Colorful List Accent 1" w:semiHidden="0" w:uiPriority="72" w:unhideWhenUsed="0"/>
-    <w:lsdException w:name="Colorful Grid Accent 1" w:semiHidden="0" w:uiPriority="73" w:unhideWhenUsed="0"/>
-    <w:lsdException w:name="Light Shading Accent 2" w:semiHidden="0" w:uiPriority="60" w:unhideWhenUsed="0"/>
-    <w:lsdException w:name="Light List Accent 2" w:semiHidden="0" w:uiPriority="61" w:unhideWhenUsed="0"/>
-    <w:lsdException w:name="Light Grid Accent 2" w:semiHidden="0" w:uiPriority="62" w:unhideWhenUsed="0"/>
-    <w:lsdException w:name="Medium Shading 1 Accent 2" w:semiHidden="0" w:uiPriority="63" w:unhideWhenUsed="0"/>
-    <w:lsdException w:name="Medium Shading 2 Accent 2" w:semiHidden="0" w:uiPriority="64" w:unhideWhenUsed="0"/>
-    <w:lsdException w:name="Medium List 1 Accent 2" w:semiHidden="0" w:uiPriority="65" w:unhideWhenUsed="0"/>
-    <w:lsdException w:name="Medium List 2 Accent 2" w:semiHidden="0" w:uiPriority="66" w:unhideWhenUsed="0"/>
-    <w:lsdException w:name="Medium Grid 1 Accent 2" w:semiHidden="0" w:uiPriority="67" w:unhideWhenUsed="0"/>
-    <w:lsdException w:name="Medium Grid 2 Accent 2" w:semiHidden="0" w:uiPriority="68" w:unhideWhenUsed="0"/>
-    <w:lsdException w:name="Medium Grid 3 Accent 2" w:semiHidden="0" w:uiPriority="69" w:unhideWhenUsed="0"/>
-    <w:lsdException w:name="Dark List Accent 2" w:semiHidden="0" w:uiPriority="70" w:unhideWhenUsed="0"/>
-    <w:lsdException w:name="Colorful Shading Accent 2" w:semiHidden="0" w:uiPriority="71" w:unhideWhenUsed="0"/>
-    <w:lsdException w:name="Colorful List Accent 2" w:semiHidden="0" w:uiPriority="72" w:unhideWhenUsed="0"/>
-    <w:lsdException w:name="Colorful Grid Accent 2" w:semiHidden="0" w:uiPriority="73" w:unhideWhenUsed="0"/>
-    <w:lsdException w:name="Light Shading Accent 3" w:semiHidden="0" w:uiPriority="60" w:unhideWhenUsed="0"/>
-    <w:lsdException w:name="Light List Accent 3" w:semiHidden="0" w:uiPriority="61" w:unhideWhenUsed="0"/>
-    <w:lsdException w:name="Light Grid Accent 3" w:semiHidden="0" w:uiPriority="62" w:unhideWhenUsed="0"/>
-    <w:lsdException w:name="Medium Shading 1 Accent 3" w:semiHidden="0" w:uiPriority="63" w:unhideWhenUsed="0"/>
-    <w:lsdException w:name="Medium Shading 2 Accent 3" w:semiHidden="0" w:uiPriority="64" w:unhideWhenUsed="0"/>
-    <w:lsdException w:name="Medium List 1 Accent 3" w:semiHidden="0" w:uiPriority="65" w:unhideWhenUsed="0"/>
-    <w:lsdException w:name="Medium List 2 Accent 3" w:semiHidden="0" w:uiPriority="66" w:unhideWhenUsed="0"/>
-    <w:lsdException w:name="Medium Grid 1 Accent 3" w:semiHidden="0" w:uiPriority="67" w:unhideWhenUsed="0"/>
-    <w:lsdException w:name="Medium Grid 2 Accent 3" w:semiHidden="0" w:uiPriority="68" w:unhideWhenUsed="0"/>
-    <w:lsdException w:name="Medium Grid 3 Accent 3" w:semiHidden="0" w:uiPriority="69" w:unhideWhenUsed="0"/>
-    <w:lsdException w:name="Dark List Accent 3" w:semiHidden="0" w:uiPriority="70" w:unhideWhenUsed="0"/>
-    <w:lsdException w:name="Colorful Shading Accent 3" w:semiHidden="0" w:uiPriority="71" w:unhideWhenUsed="0"/>
-    <w:lsdException w:name="Colorful List Accent 3" w:semiHidden="0" w:uiPriority="72" w:unhideWhenUsed="0"/>
-    <w:lsdException w:name="Colorful Grid Accent 3" w:semiHidden="0" w:uiPriority="73" w:unhideWhenUsed="0"/>
-    <w:lsdException w:name="Light Shading Accent 4" w:semiHidden="0" w:uiPriority="60" w:unhideWhenUsed="0"/>
-    <w:lsdException w:name="Light List Accent 4" w:semiHidden="0" w:uiPriority="61" w:unhideWhenUsed="0"/>
-    <w:lsdException w:name="Light Grid Accent 4" w:semiHidden="0" w:uiPriority="62" w:unhideWhenUsed="0"/>
-    <w:lsdException w:name="Medium Shading 1 Accent 4" w:semiHidden="0" w:uiPriority="63" w:unhideWhenUsed="0"/>
-    <w:lsdException w:name="Medium Shading 2 Accent 4" w:semiHidden="0" w:uiPriority="64" w:unhideWhenUsed="0"/>
-    <w:lsdException w:name="Medium List 1 Accent 4" w:semiHidden="0" w:uiPriority="65" w:unhideWhenUsed="0"/>
-    <w:lsdException w:name="Medium List 2 Accent 4" w:semiHidden="0" w:uiPriority="66" w:unhideWhenUsed="0"/>
-    <w:lsdException w:name="Medium Grid 1 Accent 4" w:semiHidden="0" w:uiPriority="67" w:unhideWhenUsed="0"/>
-    <w:lsdException w:name="Medium Grid 2 Accent 4" w:semiHidden="0" w:uiPriority="68" w:unhideWhenUsed="0"/>
-    <w:lsdException w:name="Medium Grid 3 Accent 4" w:semiHidden="0" w:uiPriority="69" w:unhideWhenUsed="0"/>
-    <w:lsdException w:name="Dark List Accent 4" w:semiHidden="0" w:uiPriority="70" w:unhideWhenUsed="0"/>
-    <w:lsdException w:name="Colorful Shading Accent 4" w:semiHidden="0" w:uiPriority="71" w:unhideWhenUsed="0"/>
-    <w:lsdException w:name="Colorful List Accent 4" w:semiHidden="0" w:uiPriority="72" w:unhideWhenUsed="0"/>
-    <w:lsdException w:name="Colorful Grid Accent 4" w:semiHidden="0" w:uiPriority="73" w:unhideWhenUsed="0"/>
-    <w:lsdException w:name="Light Shading Accent 5" w:semiHidden="0" w:uiPriority="60" w:unhideWhenUsed="0"/>
-    <w:lsdException w:name="Light List Accent 5" w:semiHidden="0" w:uiPriority="61" w:unhideWhenUsed="0"/>
-    <w:lsdException w:name="Light Grid Accent 5" w:semiHidden="0" w:uiPriority="62" w:unhideWhenUsed="0"/>
-    <w:lsdException w:name="Medium Shading 1 Accent 5" w:semiHidden="0" w:uiPriority="63" w:unhideWhenUsed="0"/>
-    <w:lsdException w:name="Medium Shading 2 Accent 5" w:semiHidden="0" w:uiPriority="64" w:unhideWhenUsed="0"/>
-    <w:lsdException w:name="Medium List 1 Accent 5" w:semiHidden="0" w:uiPriority="65" w:unhideWhenUsed="0"/>
-    <w:lsdException w:name="Medium List 2 Accent 5" w:semiHidden="0" w:uiPriority="66" w:unhideWhenUsed="0"/>
-    <w:lsdException w:name="Medium Grid 1 Accent 5" w:semiHidden="0" w:uiPriority="67" w:unhideWhenUsed="0"/>
-    <w:lsdException w:name="Medium Grid 2 Accent 5" w:semiHidden="0" w:uiPriority="68" w:unhideWhenUsed="0"/>
-    <w:lsdException w:name="Medium Grid 3 Accent 5" w:semiHidden="0" w:uiPriority="69" w:unhideWhenUsed="0"/>
-    <w:lsdException w:name="Dark List Accent 5" w:semiHidden="0" w:uiPriority="70" w:unhideWhenUsed="0"/>
-    <w:lsdException w:name="Colorful Shading Accent 5" w:semiHidden="0" w:uiPriority="71" w:unhideWhenUsed="0"/>
-    <w:lsdException w:name="Colorful List Accent 5" w:semiHidden="0" w:uiPriority="72" w:unhideWhenUsed="0"/>
-    <w:lsdException w:name="Colorful Grid Accent 5" w:semiHidden="0" w:uiPriority="73" w:unhideWhenUsed="0"/>
-    <w:lsdException w:name="Light Shading Accent 6" w:semiHidden="0" w:uiPriority="60" w:unhideWhenUsed="0"/>
-    <w:lsdException w:name="Light List Accent 6" w:semiHidden="0" w:uiPriority="61" w:unhideWhenUsed="0"/>
-    <w:lsdException w:name="Light Grid Accent 6" w:semiHidden="0" w:uiPriority="62" w:unhideWhenUsed="0"/>
-    <w:lsdException w:name="Medium Shading 1 Accent 6" w:semiHidden="0" w:uiPriority="63" w:unhideWhenUsed="0"/>
-    <w:lsdException w:name="Medium Shading 2 Accent 6" w:semiHidden="0" w:uiPriority="64" w:unhideWhenUsed="0"/>
-    <w:lsdException w:name="Medium List 1 Accent 6" w:semiHidden="0" w:uiPriority="65" w:unhideWhenUsed="0"/>
-    <w:lsdException w:name="Medium List 2 Accent 6" w:semiHidden="0" w:uiPriority="66" w:unhideWhenUsed="0"/>
-    <w:lsdException w:name="Medium Grid 1 Accent 6" w:semiHidden="0" w:uiPriority="67" w:unhideWhenUsed="0"/>
-    <w:lsdException w:name="Medium Grid 2 Accent 6" w:semiHidden="0" w:uiPriority="68" w:unhideWhenUsed="0"/>
-    <w:lsdException w:name="Medium Grid 3 Accent 6" w:semiHidden="0" w:uiPriority="69" w:unhideWhenUsed="0"/>
-    <w:lsdException w:name="Dark List Accent 6" w:semiHidden="0" w:uiPriority="70" w:unhideWhenUsed="0"/>
-    <w:lsdException w:name="Colorful Shading Accent 6" w:semiHidden="0" w:uiPriority="71" w:unhideWhenUsed="0"/>
-    <w:lsdException w:name="Colorful List Accent 6" w:semiHidden="0" w:uiPriority="72" w:unhideWhenUsed="0"/>
-    <w:lsdException w:name="Colorful Grid Accent 6" w:semiHidden="0" w:uiPriority="73" w:unhideWhenUsed="0"/>
-    <w:lsdException w:name="Subtle Emphasis" w:semiHidden="0" w:uiPriority="19" w:unhideWhenUsed="0" w:qFormat="1"/>
-    <w:lsdException w:name="Intense Emphasis" w:semiHidden="0" w:uiPriority="21" w:unhideWhenUsed="0" w:qFormat="1"/>
-    <w:lsdException w:name="Subtle Reference" w:semiHidden="0" w:uiPriority="31" w:unhideWhenUsed="0" w:qFormat="1"/>
-    <w:lsdException w:name="Intense Reference" w:semiHidden="0" w:uiPriority="32" w:unhideWhenUsed="0" w:qFormat="1"/>
-    <w:lsdException w:name="Book Title" w:semiHidden="0" w:uiPriority="33" w:unhideWhenUsed="0" w:qFormat="1"/>
-    <w:lsdException w:name="Bibliography" w:uiPriority="37"/>
-    <w:lsdException w:name="TOC Heading" w:uiPriority="39" w:qFormat="1"/>
-  </w:latentStyles>
-  <w:style w:type="paragraph" w:default="1" w:styleId="Normal">
-    <w:name w:val="Normal"/>
-    <w:qFormat/>
-    <w:rsid w:val="008333D2"/>
-  </w:style>
-  <w:style w:type="character" w:default="1" w:styleId="DefaultParagraphFont">
-    <w:name w:val="Default Paragraph Font"/>
-    <w:uiPriority w:val="1"/>
-    <w:semiHidden/>
-    <w:unhideWhenUsed/>
-  </w:style>
-  <w:style w:type="table" w:default="1" w:styleId="TableNormal">
-    <w:name w:val="Normal Table"/>
+  <w:style w:type="paragraph" w:styleId="ab">
+    <w:name w:val="header"/>
+    <w:basedOn w:val="a"/>
+    <w:link w:val="Char4"/>
     <w:uiPriority w:val="99"/>
     <w:semiHidden/>
     <w:unhideWhenUsed/>
-    <w:qFormat/>
+    <w:rsid w:val="006B7F8F"/>
+    <w:pPr>
+      <w:pBdr>
+        <w:bottom w:val="single" w:sz="6" w:space="1" w:color="auto"/>
+      </w:pBdr>
+      <w:tabs>
+        <w:tab w:val="center" w:pos="4153"/>
+        <w:tab w:val="right" w:pos="8306"/>
+      </w:tabs>
+      <w:snapToGrid w:val="0"/>
+      <w:spacing w:line="240" w:lineRule="auto"/>
+      <w:jc w:val="center"/>
+    </w:pPr>
+    <w:rPr>
+      <w:sz w:val="18"/>
+      <w:szCs w:val="18"/>
+    </w:rPr>
+  </w:style>
+  <w:style w:type="character" w:customStyle="1" w:styleId="Char4">
+    <w:name w:val="页眉 Char"/>
+    <w:basedOn w:val="a0"/>
+    <w:link w:val="ab"/>
+    <w:uiPriority w:val="99"/>
+    <w:semiHidden/>
+    <w:rsid w:val="006B7F8F"/>
+    <w:rPr>
+      <w:sz w:val="18"/>
+      <w:szCs w:val="18"/>
+    </w:rPr>
+  </w:style>
+  <w:style w:type="paragraph" w:styleId="ac">
+    <w:name w:val="footer"/>
+    <w:basedOn w:val="a"/>
+    <w:link w:val="Char5"/>
+    <w:uiPriority w:val="99"/>
+    <w:semiHidden/>
+    <w:unhideWhenUsed/>
+    <w:rsid w:val="006B7F8F"/>
+    <w:pPr>
+      <w:tabs>
+        <w:tab w:val="center" w:pos="4153"/>
+        <w:tab w:val="right" w:pos="8306"/>
+      </w:tabs>
+      <w:snapToGrid w:val="0"/>
+      <w:spacing w:line="240" w:lineRule="auto"/>
+    </w:pPr>
+    <w:rPr>
+      <w:sz w:val="18"/>
+      <w:szCs w:val="18"/>
+    </w:rPr>
+  </w:style>
+  <w:style w:type="character" w:customStyle="1" w:styleId="Char5">
+    <w:name w:val="页脚 Char"/>
+    <w:basedOn w:val="a0"/>
+    <w:link w:val="ac"/>
+    <w:uiPriority w:val="99"/>
+    <w:semiHidden/>
+    <w:rsid w:val="006B7F8F"/>
+    <w:rPr>
+      <w:sz w:val="18"/>
+      <w:szCs w:val="18"/>
+    </w:rPr>
+  </w:style>
+  <w:style w:type="table" w:styleId="ad">
+    <w:name w:val="Table Grid"/>
+    <w:basedOn w:val="a1"/>
+    <w:uiPriority w:val="59"/>
+    <w:rsid w:val="009945E6"/>
+    <w:pPr>
+      <w:spacing w:after="0" w:line="240" w:lineRule="auto"/>
+    </w:pPr>
     <w:tblPr>
       <w:tblInd w:w="0" w:type="dxa"/>
+      <w:tblBorders>
+        <w:top w:val="single" w:sz="4" w:space="0" w:color="000000" w:themeColor="text1"/>
+        <w:left w:val="single" w:sz="4" w:space="0" w:color="000000" w:themeColor="text1"/>
+        <w:bottom w:val="single" w:sz="4" w:space="0" w:color="000000" w:themeColor="text1"/>
+        <w:right w:val="single" w:sz="4" w:space="0" w:color="000000" w:themeColor="text1"/>
+        <w:insideH w:val="single" w:sz="4" w:space="0" w:color="000000" w:themeColor="text1"/>
+        <w:insideV w:val="single" w:sz="4" w:space="0" w:color="000000" w:themeColor="text1"/>
+      </w:tblBorders>
       <w:tblCellMar>
         <w:top w:w="0" w:type="dxa"/>
         <w:left w:w="108" w:type="dxa"/>
@@ -2360,39 +2616,7 @@
       </w:tblCellMar>
     </w:tblPr>
   </w:style>
-  <w:style w:type="numbering" w:default="1" w:styleId="NoList">
-    <w:name w:val="No List"/>
-    <w:uiPriority w:val="99"/>
-    <w:semiHidden/>
-    <w:unhideWhenUsed/>
-  </w:style>
-  <w:style w:type="paragraph" w:customStyle="1" w:styleId="0136592E2BA54151BE2DA9FD69AEEA9F">
-    <w:name w:val="0136592E2BA54151BE2DA9FD69AEEA9F"/>
-    <w:rsid w:val="0062250D"/>
-  </w:style>
-  <w:style w:type="paragraph" w:customStyle="1" w:styleId="246EAC44DE5B4B59A4E93D4D08699ADD">
-    <w:name w:val="246EAC44DE5B4B59A4E93D4D08699ADD"/>
-    <w:rsid w:val="0062250D"/>
-  </w:style>
-  <w:style w:type="paragraph" w:customStyle="1" w:styleId="76E62E3201EB4403AA5A624C55488C0C">
-    <w:name w:val="76E62E3201EB4403AA5A624C55488C0C"/>
-    <w:rsid w:val="0062250D"/>
-  </w:style>
-  <w:style w:type="paragraph" w:customStyle="1" w:styleId="E0F7F436C25D4F119C6F4B438E134BF2">
-    <w:name w:val="E0F7F436C25D4F119C6F4B438E134BF2"/>
-    <w:rsid w:val="0062250D"/>
-  </w:style>
-  <w:style w:type="paragraph" w:customStyle="1" w:styleId="8DDA6F5CB87D4011AEB4B2A8310B8EE2">
-    <w:name w:val="8DDA6F5CB87D4011AEB4B2A8310B8EE2"/>
-    <w:rsid w:val="0062250D"/>
-  </w:style>
 </w:styles>
-</file>
-
-<file path=word/glossary/webSettings.xml><?xml version="1.0" encoding="utf-8"?>
-<w:webSettings xmlns:r="http://schemas.openxmlformats.org/officeDocument/2006/relationships" xmlns:w="http://schemas.openxmlformats.org/wordprocessingml/2006/main">
-  <w:optimizeForBrowser/>
-</w:webSettings>
 </file>
 
 <file path=word/theme/theme1.xml><?xml version="1.0" encoding="utf-8"?>
@@ -2689,10 +2913,22 @@
 </CoverPageProperties>
 </file>
 
+<file path=customXml/item2.xml><?xml version="1.0" encoding="utf-8"?>
+<b:Sources xmlns:b="http://schemas.openxmlformats.org/officeDocument/2006/bibliography" xmlns="http://schemas.openxmlformats.org/officeDocument/2006/bibliography" SelectedStyle="\APA.XSL" StyleName="APA"/>
+</file>
+
 <file path=customXml/itemProps1.xml><?xml version="1.0" encoding="utf-8"?>
 <ds:datastoreItem xmlns:ds="http://schemas.openxmlformats.org/officeDocument/2006/customXml" ds:itemID="{55AF091B-3C7A-41E3-B477-F2FDAA23CFDA}">
   <ds:schemaRefs>
     <ds:schemaRef ds:uri="http://schemas.microsoft.com/office/2006/coverPageProps"/>
   </ds:schemaRefs>
 </ds:datastoreItem>
+</file>
+
+<file path=customXml/itemProps2.xml><?xml version="1.0" encoding="utf-8"?>
+<ds:datastoreItem xmlns:ds="http://schemas.openxmlformats.org/officeDocument/2006/customXml" ds:itemID="{5ED775E9-7D54-4B3A-987A-1824644A594D}">
+  <ds:schemaRefs>
+    <ds:schemaRef ds:uri="http://schemas.openxmlformats.org/officeDocument/2006/bibliography"/>
+  </ds:schemaRefs>
+</ds:datastoreItem>
 </file>
</xml_diff>

<commit_message>
sasl:   add build-in operators mangling.   Issue 42 updated.
</commit_message>
<xml_diff>
--- a/sasl/doc/Name Mangling Syntax.docx
+++ b/sasl/doc/Name Mangling Syntax.docx
@@ -217,7 +217,7 @@
                 <w:sz w:val="36"/>
                 <w:szCs w:val="36"/>
               </w:rPr>
-              <w:t>1</w:t>
+              <w:t>2</w:t>
             </w:r>
           </w:p>
         </w:tc>
@@ -319,6 +319,48 @@
             <w:tcW w:w="959" w:type="dxa"/>
           </w:tcPr>
           <w:p>
+            <w:pPr>
+              <w:rPr>
+                <w:rFonts w:hint="eastAsia"/>
+              </w:rPr>
+            </w:pPr>
+            <w:r>
+              <w:t>1.2</w:t>
+            </w:r>
+          </w:p>
+        </w:tc>
+        <w:tc>
+          <w:tcPr>
+            <w:tcW w:w="1559" w:type="dxa"/>
+          </w:tcPr>
+          <w:p>
+            <w:pPr>
+              <w:rPr>
+                <w:rFonts w:hint="eastAsia"/>
+              </w:rPr>
+            </w:pPr>
+            <w:r>
+              <w:t>Sep 29, 2010</w:t>
+            </w:r>
+          </w:p>
+        </w:tc>
+        <w:tc>
+          <w:tcPr>
+            <w:tcW w:w="7058" w:type="dxa"/>
+          </w:tcPr>
+          <w:p>
+            <w:r>
+              <w:t>Add build-in function name mangling rules.</w:t>
+            </w:r>
+          </w:p>
+        </w:tc>
+      </w:tr>
+      <w:tr>
+        <w:tc>
+          <w:tcPr>
+            <w:tcW w:w="959" w:type="dxa"/>
+          </w:tcPr>
+          <w:p>
             <w:r>
               <w:rPr>
                 <w:rFonts w:hint="eastAsia"/>
@@ -2254,6 +2296,2560 @@
         <w:t>.</w:t>
       </w:r>
     </w:p>
+    <w:p>
+      <w:pPr>
+        <w:pStyle w:val="Heading1"/>
+      </w:pPr>
+      <w:r>
+        <w:t>Build-in Function</w:t>
+      </w:r>
+      <w:r>
+        <w:t>s/Operators</w:t>
+      </w:r>
+      <w:r>
+        <w:t xml:space="preserve"> </w:t>
+      </w:r>
+      <w:r>
+        <w:t xml:space="preserve">Name </w:t>
+      </w:r>
+      <w:r>
+        <w:t>Mangling</w:t>
+      </w:r>
+    </w:p>
+    <w:p>
+      <w:r>
+        <w:t>Build-in operators and functions mangling is as same as user-</w:t>
+      </w:r>
+      <w:r>
+        <w:t>defined</w:t>
+      </w:r>
+      <w:r>
+        <w:t xml:space="preserve"> functions. Particularly, since build-in function could not have a common name, so their names are </w:t>
+      </w:r>
+      <w:r>
+        <w:t>pre-</w:t>
+      </w:r>
+      <w:r>
+        <w:t xml:space="preserve">defined necessarily. </w:t>
+      </w:r>
+      <w:r>
+        <w:t xml:space="preserve">In SASL, we use ‘0’ lead character </w:t>
+      </w:r>
+      <w:r>
+        <w:t xml:space="preserve">to decorate build-in operator name </w:t>
+      </w:r>
+      <w:r>
+        <w:t>for distinguish</w:t>
+      </w:r>
+      <w:r>
+        <w:t>ing</w:t>
+      </w:r>
+      <w:r>
+        <w:t xml:space="preserve"> from user-defined identifiers.</w:t>
+      </w:r>
+    </w:p>
+    <w:p>
+      <w:r>
+        <w:t xml:space="preserve"> Following are operator base names:</w:t>
+      </w:r>
+    </w:p>
+    <w:p/>
+    <w:tbl>
+      <w:tblPr>
+        <w:tblStyle w:val="TableGrid"/>
+        <w:tblW w:w="5000" w:type="pct"/>
+        <w:tblLook w:val="04A0"/>
+      </w:tblPr>
+      <w:tblGrid>
+        <w:gridCol w:w="3128"/>
+        <w:gridCol w:w="2842"/>
+        <w:gridCol w:w="3606"/>
+      </w:tblGrid>
+      <w:tr>
+        <w:trPr>
+          <w:trHeight w:val="190"/>
+        </w:trPr>
+        <w:tc>
+          <w:tcPr>
+            <w:tcW w:w="1633" w:type="pct"/>
+            <w:vAlign w:val="center"/>
+          </w:tcPr>
+          <w:p>
+            <w:pPr>
+              <w:rPr>
+                <w:rFonts w:ascii="Times New Roman" w:hAnsi="Times New Roman" w:cs="Times New Roman"/>
+                <w:b/>
+                <w:color w:val="0070C0"/>
+                <w:sz w:val="28"/>
+                <w:szCs w:val="28"/>
+              </w:rPr>
+            </w:pPr>
+            <w:r>
+              <w:rPr>
+                <w:rFonts w:ascii="Times New Roman" w:hAnsi="Times New Roman" w:cs="Times New Roman"/>
+                <w:b/>
+                <w:color w:val="0070C0"/>
+                <w:sz w:val="28"/>
+                <w:szCs w:val="28"/>
+              </w:rPr>
+              <w:t>Operators</w:t>
+            </w:r>
+          </w:p>
+        </w:tc>
+        <w:tc>
+          <w:tcPr>
+            <w:tcW w:w="1484" w:type="pct"/>
+            <w:vAlign w:val="center"/>
+          </w:tcPr>
+          <w:p>
+            <w:pPr>
+              <w:rPr>
+                <w:rFonts w:ascii="Times New Roman" w:hAnsi="Times New Roman" w:cs="Times New Roman"/>
+                <w:b/>
+                <w:sz w:val="28"/>
+                <w:szCs w:val="28"/>
+              </w:rPr>
+            </w:pPr>
+            <w:r>
+              <w:rPr>
+                <w:rFonts w:ascii="Times New Roman" w:hAnsi="Times New Roman" w:cs="Times New Roman"/>
+                <w:b/>
+                <w:sz w:val="28"/>
+                <w:szCs w:val="28"/>
+              </w:rPr>
+              <w:t>Symbols</w:t>
+            </w:r>
+          </w:p>
+        </w:tc>
+        <w:tc>
+          <w:tcPr>
+            <w:tcW w:w="1883" w:type="pct"/>
+            <w:vAlign w:val="center"/>
+          </w:tcPr>
+          <w:p>
+            <w:pPr>
+              <w:rPr>
+                <w:rFonts w:ascii="Times New Roman" w:hAnsi="Times New Roman" w:cs="Times New Roman"/>
+                <w:b/>
+                <w:sz w:val="28"/>
+                <w:szCs w:val="28"/>
+              </w:rPr>
+            </w:pPr>
+            <w:r>
+              <w:rPr>
+                <w:rFonts w:ascii="Times New Roman" w:hAnsi="Times New Roman" w:cs="Times New Roman"/>
+                <w:b/>
+                <w:sz w:val="28"/>
+                <w:szCs w:val="28"/>
+              </w:rPr>
+              <w:t>Base Name</w:t>
+            </w:r>
+          </w:p>
+        </w:tc>
+      </w:tr>
+      <w:tr>
+        <w:trPr>
+          <w:trHeight w:val="190"/>
+        </w:trPr>
+        <w:tc>
+          <w:tcPr>
+            <w:tcW w:w="1633" w:type="pct"/>
+            <w:vMerge w:val="restart"/>
+            <w:vAlign w:val="center"/>
+          </w:tcPr>
+          <w:p>
+            <w:pPr>
+              <w:rPr>
+                <w:rFonts w:ascii="Times New Roman" w:hAnsi="Times New Roman" w:cs="Times New Roman"/>
+                <w:color w:val="0070C0"/>
+              </w:rPr>
+            </w:pPr>
+            <w:r>
+              <w:rPr>
+                <w:rFonts w:ascii="Times New Roman" w:hAnsi="Times New Roman" w:cs="Times New Roman"/>
+                <w:color w:val="0070C0"/>
+              </w:rPr>
+              <w:t>Arithmetic Operators</w:t>
+            </w:r>
+          </w:p>
+        </w:tc>
+        <w:tc>
+          <w:tcPr>
+            <w:tcW w:w="1484" w:type="pct"/>
+            <w:vAlign w:val="center"/>
+          </w:tcPr>
+          <w:p>
+            <w:pPr>
+              <w:rPr>
+                <w:rFonts w:ascii="Consolas" w:hAnsi="Consolas" w:cs="Consolas"/>
+              </w:rPr>
+            </w:pPr>
+            <w:r>
+              <w:rPr>
+                <w:rFonts w:ascii="Consolas" w:hAnsi="Consolas" w:cs="Consolas"/>
+              </w:rPr>
+              <w:t>+</w:t>
+            </w:r>
+          </w:p>
+        </w:tc>
+        <w:tc>
+          <w:tcPr>
+            <w:tcW w:w="1883" w:type="pct"/>
+            <w:vAlign w:val="center"/>
+          </w:tcPr>
+          <w:p>
+            <w:pPr>
+              <w:rPr>
+                <w:rFonts w:ascii="Consolas" w:hAnsi="Consolas" w:cs="Consolas"/>
+              </w:rPr>
+            </w:pPr>
+            <w:r>
+              <w:rPr>
+                <w:rFonts w:ascii="Consolas" w:hAnsi="Consolas" w:cs="Consolas"/>
+              </w:rPr>
+              <w:t>0add</w:t>
+            </w:r>
+          </w:p>
+        </w:tc>
+      </w:tr>
+      <w:tr>
+        <w:trPr>
+          <w:trHeight w:val="107"/>
+        </w:trPr>
+        <w:tc>
+          <w:tcPr>
+            <w:tcW w:w="1633" w:type="pct"/>
+            <w:vMerge/>
+            <w:vAlign w:val="center"/>
+          </w:tcPr>
+          <w:p>
+            <w:pPr>
+              <w:rPr>
+                <w:rFonts w:ascii="Times New Roman" w:hAnsi="Times New Roman" w:cs="Times New Roman"/>
+                <w:color w:val="0070C0"/>
+              </w:rPr>
+            </w:pPr>
+          </w:p>
+        </w:tc>
+        <w:tc>
+          <w:tcPr>
+            <w:tcW w:w="1484" w:type="pct"/>
+            <w:vAlign w:val="center"/>
+          </w:tcPr>
+          <w:p>
+            <w:pPr>
+              <w:rPr>
+                <w:rFonts w:ascii="Consolas" w:hAnsi="Consolas" w:cs="Consolas"/>
+              </w:rPr>
+            </w:pPr>
+            <w:r>
+              <w:rPr>
+                <w:rFonts w:ascii="Consolas" w:hAnsi="Consolas" w:cs="Consolas"/>
+              </w:rPr>
+              <w:t>-</w:t>
+            </w:r>
+          </w:p>
+        </w:tc>
+        <w:tc>
+          <w:tcPr>
+            <w:tcW w:w="1883" w:type="pct"/>
+            <w:vAlign w:val="center"/>
+          </w:tcPr>
+          <w:p>
+            <w:pPr>
+              <w:rPr>
+                <w:rFonts w:ascii="Consolas" w:hAnsi="Consolas" w:cs="Consolas"/>
+              </w:rPr>
+            </w:pPr>
+            <w:r>
+              <w:rPr>
+                <w:rFonts w:ascii="Consolas" w:hAnsi="Consolas" w:cs="Consolas"/>
+              </w:rPr>
+              <w:t>0sub</w:t>
+            </w:r>
+          </w:p>
+        </w:tc>
+      </w:tr>
+      <w:tr>
+        <w:trPr>
+          <w:trHeight w:val="107"/>
+        </w:trPr>
+        <w:tc>
+          <w:tcPr>
+            <w:tcW w:w="1633" w:type="pct"/>
+            <w:vMerge/>
+            <w:vAlign w:val="center"/>
+          </w:tcPr>
+          <w:p>
+            <w:pPr>
+              <w:rPr>
+                <w:rFonts w:ascii="Times New Roman" w:hAnsi="Times New Roman" w:cs="Times New Roman"/>
+                <w:color w:val="0070C0"/>
+              </w:rPr>
+            </w:pPr>
+          </w:p>
+        </w:tc>
+        <w:tc>
+          <w:tcPr>
+            <w:tcW w:w="1484" w:type="pct"/>
+            <w:vAlign w:val="center"/>
+          </w:tcPr>
+          <w:p>
+            <w:pPr>
+              <w:rPr>
+                <w:rFonts w:ascii="Consolas" w:hAnsi="Consolas" w:cs="Consolas"/>
+              </w:rPr>
+            </w:pPr>
+            <w:r>
+              <w:rPr>
+                <w:rFonts w:ascii="Consolas" w:hAnsi="Consolas" w:cs="Consolas"/>
+              </w:rPr>
+              <w:t>*</w:t>
+            </w:r>
+          </w:p>
+        </w:tc>
+        <w:tc>
+          <w:tcPr>
+            <w:tcW w:w="1883" w:type="pct"/>
+            <w:vAlign w:val="center"/>
+          </w:tcPr>
+          <w:p>
+            <w:pPr>
+              <w:rPr>
+                <w:rFonts w:ascii="Consolas" w:hAnsi="Consolas" w:cs="Consolas"/>
+              </w:rPr>
+            </w:pPr>
+            <w:r>
+              <w:rPr>
+                <w:rFonts w:ascii="Consolas" w:hAnsi="Consolas" w:cs="Consolas"/>
+              </w:rPr>
+              <w:t>0mul</w:t>
+            </w:r>
+          </w:p>
+        </w:tc>
+      </w:tr>
+      <w:tr>
+        <w:trPr>
+          <w:trHeight w:val="107"/>
+        </w:trPr>
+        <w:tc>
+          <w:tcPr>
+            <w:tcW w:w="1633" w:type="pct"/>
+            <w:vMerge/>
+            <w:vAlign w:val="center"/>
+          </w:tcPr>
+          <w:p>
+            <w:pPr>
+              <w:rPr>
+                <w:rFonts w:ascii="Times New Roman" w:hAnsi="Times New Roman" w:cs="Times New Roman"/>
+                <w:color w:val="0070C0"/>
+              </w:rPr>
+            </w:pPr>
+          </w:p>
+        </w:tc>
+        <w:tc>
+          <w:tcPr>
+            <w:tcW w:w="1484" w:type="pct"/>
+            <w:vAlign w:val="center"/>
+          </w:tcPr>
+          <w:p>
+            <w:pPr>
+              <w:rPr>
+                <w:rFonts w:ascii="Consolas" w:hAnsi="Consolas" w:cs="Consolas"/>
+              </w:rPr>
+            </w:pPr>
+            <w:r>
+              <w:rPr>
+                <w:rFonts w:ascii="Consolas" w:hAnsi="Consolas" w:cs="Consolas"/>
+              </w:rPr>
+              <w:t>/</w:t>
+            </w:r>
+          </w:p>
+        </w:tc>
+        <w:tc>
+          <w:tcPr>
+            <w:tcW w:w="1883" w:type="pct"/>
+            <w:vAlign w:val="center"/>
+          </w:tcPr>
+          <w:p>
+            <w:pPr>
+              <w:rPr>
+                <w:rFonts w:ascii="Consolas" w:hAnsi="Consolas" w:cs="Consolas"/>
+              </w:rPr>
+            </w:pPr>
+            <w:r>
+              <w:rPr>
+                <w:rFonts w:ascii="Consolas" w:hAnsi="Consolas" w:cs="Consolas"/>
+              </w:rPr>
+              <w:t>0div</w:t>
+            </w:r>
+          </w:p>
+        </w:tc>
+      </w:tr>
+      <w:tr>
+        <w:trPr>
+          <w:trHeight w:val="107"/>
+        </w:trPr>
+        <w:tc>
+          <w:tcPr>
+            <w:tcW w:w="1633" w:type="pct"/>
+            <w:vMerge/>
+            <w:vAlign w:val="center"/>
+          </w:tcPr>
+          <w:p>
+            <w:pPr>
+              <w:rPr>
+                <w:rFonts w:ascii="Times New Roman" w:hAnsi="Times New Roman" w:cs="Times New Roman"/>
+                <w:color w:val="0070C0"/>
+              </w:rPr>
+            </w:pPr>
+          </w:p>
+        </w:tc>
+        <w:tc>
+          <w:tcPr>
+            <w:tcW w:w="1484" w:type="pct"/>
+            <w:vAlign w:val="center"/>
+          </w:tcPr>
+          <w:p>
+            <w:pPr>
+              <w:rPr>
+                <w:rFonts w:ascii="Consolas" w:hAnsi="Consolas" w:cs="Consolas"/>
+              </w:rPr>
+            </w:pPr>
+            <w:r>
+              <w:rPr>
+                <w:rFonts w:ascii="Consolas" w:hAnsi="Consolas" w:cs="Consolas"/>
+              </w:rPr>
+              <w:t>%</w:t>
+            </w:r>
+          </w:p>
+        </w:tc>
+        <w:tc>
+          <w:tcPr>
+            <w:tcW w:w="1883" w:type="pct"/>
+            <w:vAlign w:val="center"/>
+          </w:tcPr>
+          <w:p>
+            <w:pPr>
+              <w:rPr>
+                <w:rFonts w:ascii="Consolas" w:hAnsi="Consolas" w:cs="Consolas"/>
+              </w:rPr>
+            </w:pPr>
+            <w:r>
+              <w:rPr>
+                <w:rFonts w:ascii="Consolas" w:hAnsi="Consolas" w:cs="Consolas"/>
+              </w:rPr>
+              <w:t>0mod</w:t>
+            </w:r>
+          </w:p>
+        </w:tc>
+      </w:tr>
+      <w:tr>
+        <w:trPr>
+          <w:trHeight w:val="202"/>
+        </w:trPr>
+        <w:tc>
+          <w:tcPr>
+            <w:tcW w:w="1633" w:type="pct"/>
+            <w:vAlign w:val="center"/>
+          </w:tcPr>
+          <w:p>
+            <w:pPr>
+              <w:rPr>
+                <w:rFonts w:ascii="Times New Roman" w:hAnsi="Times New Roman" w:cs="Times New Roman"/>
+                <w:color w:val="0070C0"/>
+              </w:rPr>
+            </w:pPr>
+            <w:r>
+              <w:rPr>
+                <w:rFonts w:ascii="Times New Roman" w:hAnsi="Times New Roman" w:cs="Times New Roman"/>
+                <w:color w:val="0070C0"/>
+              </w:rPr>
+              <w:t>Index Operators</w:t>
+            </w:r>
+          </w:p>
+        </w:tc>
+        <w:tc>
+          <w:tcPr>
+            <w:tcW w:w="1484" w:type="pct"/>
+            <w:vAlign w:val="center"/>
+          </w:tcPr>
+          <w:p>
+            <w:pPr>
+              <w:rPr>
+                <w:rFonts w:ascii="Consolas" w:hAnsi="Consolas" w:cs="Consolas"/>
+              </w:rPr>
+            </w:pPr>
+            <w:r>
+              <w:rPr>
+                <w:rFonts w:ascii="Consolas" w:hAnsi="Consolas" w:cs="Consolas"/>
+              </w:rPr>
+              <w:t>[i]</w:t>
+            </w:r>
+          </w:p>
+        </w:tc>
+        <w:tc>
+          <w:tcPr>
+            <w:tcW w:w="1883" w:type="pct"/>
+            <w:vAlign w:val="center"/>
+          </w:tcPr>
+          <w:p>
+            <w:pPr>
+              <w:rPr>
+                <w:rFonts w:ascii="Consolas" w:hAnsi="Consolas" w:cs="Consolas"/>
+              </w:rPr>
+            </w:pPr>
+            <w:r>
+              <w:rPr>
+                <w:rFonts w:ascii="Consolas" w:hAnsi="Consolas" w:cs="Consolas"/>
+              </w:rPr>
+              <w:t>0index</w:t>
+            </w:r>
+          </w:p>
+        </w:tc>
+      </w:tr>
+      <w:tr>
+        <w:trPr>
+          <w:trHeight w:val="90"/>
+        </w:trPr>
+        <w:tc>
+          <w:tcPr>
+            <w:tcW w:w="1633" w:type="pct"/>
+            <w:vMerge w:val="restart"/>
+            <w:vAlign w:val="center"/>
+          </w:tcPr>
+          <w:p>
+            <w:pPr>
+              <w:rPr>
+                <w:rFonts w:ascii="Times New Roman" w:hAnsi="Times New Roman" w:cs="Times New Roman"/>
+                <w:color w:val="0070C0"/>
+              </w:rPr>
+            </w:pPr>
+            <w:r>
+              <w:rPr>
+                <w:rFonts w:ascii="Times New Roman" w:hAnsi="Times New Roman" w:cs="Times New Roman"/>
+                <w:color w:val="0070C0"/>
+              </w:rPr>
+              <w:t>Arithmetic Assignment Operators</w:t>
+            </w:r>
+          </w:p>
+        </w:tc>
+        <w:tc>
+          <w:tcPr>
+            <w:tcW w:w="1484" w:type="pct"/>
+            <w:vAlign w:val="center"/>
+          </w:tcPr>
+          <w:p>
+            <w:pPr>
+              <w:rPr>
+                <w:rFonts w:ascii="Consolas" w:hAnsi="Consolas" w:cs="Consolas"/>
+              </w:rPr>
+            </w:pPr>
+            <w:r>
+              <w:rPr>
+                <w:rFonts w:ascii="Consolas" w:hAnsi="Consolas" w:cs="Consolas"/>
+              </w:rPr>
+              <w:t>=</w:t>
+            </w:r>
+          </w:p>
+        </w:tc>
+        <w:tc>
+          <w:tcPr>
+            <w:tcW w:w="1883" w:type="pct"/>
+            <w:vAlign w:val="center"/>
+          </w:tcPr>
+          <w:p>
+            <w:pPr>
+              <w:rPr>
+                <w:rFonts w:ascii="Consolas" w:hAnsi="Consolas" w:cs="Consolas"/>
+              </w:rPr>
+            </w:pPr>
+            <w:r>
+              <w:rPr>
+                <w:rFonts w:ascii="Consolas" w:hAnsi="Consolas" w:cs="Consolas"/>
+              </w:rPr>
+              <w:t>0assign</w:t>
+            </w:r>
+          </w:p>
+        </w:tc>
+      </w:tr>
+      <w:tr>
+        <w:trPr>
+          <w:trHeight w:val="90"/>
+        </w:trPr>
+        <w:tc>
+          <w:tcPr>
+            <w:tcW w:w="1633" w:type="pct"/>
+            <w:vMerge/>
+            <w:vAlign w:val="center"/>
+          </w:tcPr>
+          <w:p>
+            <w:pPr>
+              <w:rPr>
+                <w:rFonts w:ascii="Times New Roman" w:hAnsi="Times New Roman" w:cs="Times New Roman"/>
+                <w:color w:val="0070C0"/>
+              </w:rPr>
+            </w:pPr>
+          </w:p>
+        </w:tc>
+        <w:tc>
+          <w:tcPr>
+            <w:tcW w:w="1484" w:type="pct"/>
+            <w:vAlign w:val="center"/>
+          </w:tcPr>
+          <w:p>
+            <w:pPr>
+              <w:rPr>
+                <w:rFonts w:ascii="Consolas" w:hAnsi="Consolas" w:cs="Consolas"/>
+              </w:rPr>
+            </w:pPr>
+            <w:r>
+              <w:rPr>
+                <w:rFonts w:ascii="Consolas" w:hAnsi="Consolas" w:cs="Consolas"/>
+              </w:rPr>
+              <w:t>+=</w:t>
+            </w:r>
+          </w:p>
+        </w:tc>
+        <w:tc>
+          <w:tcPr>
+            <w:tcW w:w="1883" w:type="pct"/>
+            <w:vAlign w:val="center"/>
+          </w:tcPr>
+          <w:p>
+            <w:pPr>
+              <w:rPr>
+                <w:rFonts w:ascii="Consolas" w:hAnsi="Consolas" w:cs="Consolas"/>
+              </w:rPr>
+            </w:pPr>
+            <w:r>
+              <w:rPr>
+                <w:rFonts w:ascii="Consolas" w:hAnsi="Consolas" w:cs="Consolas"/>
+              </w:rPr>
+              <w:t>0add_assign</w:t>
+            </w:r>
+          </w:p>
+        </w:tc>
+      </w:tr>
+      <w:tr>
+        <w:trPr>
+          <w:trHeight w:val="90"/>
+        </w:trPr>
+        <w:tc>
+          <w:tcPr>
+            <w:tcW w:w="1633" w:type="pct"/>
+            <w:vMerge/>
+            <w:vAlign w:val="center"/>
+          </w:tcPr>
+          <w:p>
+            <w:pPr>
+              <w:rPr>
+                <w:rFonts w:ascii="Times New Roman" w:hAnsi="Times New Roman" w:cs="Times New Roman"/>
+                <w:color w:val="0070C0"/>
+              </w:rPr>
+            </w:pPr>
+          </w:p>
+        </w:tc>
+        <w:tc>
+          <w:tcPr>
+            <w:tcW w:w="1484" w:type="pct"/>
+            <w:vAlign w:val="center"/>
+          </w:tcPr>
+          <w:p>
+            <w:pPr>
+              <w:rPr>
+                <w:rFonts w:ascii="Consolas" w:hAnsi="Consolas" w:cs="Consolas"/>
+              </w:rPr>
+            </w:pPr>
+            <w:r>
+              <w:rPr>
+                <w:rFonts w:ascii="Consolas" w:hAnsi="Consolas" w:cs="Consolas"/>
+              </w:rPr>
+              <w:t>-=</w:t>
+            </w:r>
+          </w:p>
+        </w:tc>
+        <w:tc>
+          <w:tcPr>
+            <w:tcW w:w="1883" w:type="pct"/>
+            <w:vAlign w:val="center"/>
+          </w:tcPr>
+          <w:p>
+            <w:pPr>
+              <w:rPr>
+                <w:rFonts w:ascii="Consolas" w:hAnsi="Consolas" w:cs="Consolas"/>
+              </w:rPr>
+            </w:pPr>
+            <w:r>
+              <w:rPr>
+                <w:rFonts w:ascii="Consolas" w:hAnsi="Consolas" w:cs="Consolas"/>
+              </w:rPr>
+              <w:t>0sub_assign</w:t>
+            </w:r>
+          </w:p>
+        </w:tc>
+      </w:tr>
+      <w:tr>
+        <w:trPr>
+          <w:trHeight w:val="90"/>
+        </w:trPr>
+        <w:tc>
+          <w:tcPr>
+            <w:tcW w:w="1633" w:type="pct"/>
+            <w:vMerge/>
+            <w:vAlign w:val="center"/>
+          </w:tcPr>
+          <w:p>
+            <w:pPr>
+              <w:rPr>
+                <w:rFonts w:ascii="Times New Roman" w:hAnsi="Times New Roman" w:cs="Times New Roman"/>
+                <w:color w:val="0070C0"/>
+              </w:rPr>
+            </w:pPr>
+          </w:p>
+        </w:tc>
+        <w:tc>
+          <w:tcPr>
+            <w:tcW w:w="1484" w:type="pct"/>
+            <w:vAlign w:val="center"/>
+          </w:tcPr>
+          <w:p>
+            <w:pPr>
+              <w:rPr>
+                <w:rFonts w:ascii="Consolas" w:hAnsi="Consolas" w:cs="Consolas"/>
+              </w:rPr>
+            </w:pPr>
+            <w:r>
+              <w:rPr>
+                <w:rFonts w:ascii="Consolas" w:hAnsi="Consolas" w:cs="Consolas"/>
+              </w:rPr>
+              <w:t>*=</w:t>
+            </w:r>
+          </w:p>
+        </w:tc>
+        <w:tc>
+          <w:tcPr>
+            <w:tcW w:w="1883" w:type="pct"/>
+            <w:vAlign w:val="center"/>
+          </w:tcPr>
+          <w:p>
+            <w:pPr>
+              <w:rPr>
+                <w:rFonts w:ascii="Consolas" w:hAnsi="Consolas" w:cs="Consolas"/>
+              </w:rPr>
+            </w:pPr>
+            <w:r>
+              <w:rPr>
+                <w:rFonts w:ascii="Consolas" w:hAnsi="Consolas" w:cs="Consolas"/>
+              </w:rPr>
+              <w:t>0mul_assign</w:t>
+            </w:r>
+          </w:p>
+        </w:tc>
+      </w:tr>
+      <w:tr>
+        <w:trPr>
+          <w:trHeight w:val="90"/>
+        </w:trPr>
+        <w:tc>
+          <w:tcPr>
+            <w:tcW w:w="1633" w:type="pct"/>
+            <w:vMerge/>
+            <w:vAlign w:val="center"/>
+          </w:tcPr>
+          <w:p>
+            <w:pPr>
+              <w:rPr>
+                <w:rFonts w:ascii="Times New Roman" w:hAnsi="Times New Roman" w:cs="Times New Roman"/>
+                <w:color w:val="0070C0"/>
+              </w:rPr>
+            </w:pPr>
+          </w:p>
+        </w:tc>
+        <w:tc>
+          <w:tcPr>
+            <w:tcW w:w="1484" w:type="pct"/>
+            <w:vAlign w:val="center"/>
+          </w:tcPr>
+          <w:p>
+            <w:pPr>
+              <w:rPr>
+                <w:rFonts w:ascii="Consolas" w:hAnsi="Consolas" w:cs="Consolas"/>
+              </w:rPr>
+            </w:pPr>
+            <w:r>
+              <w:rPr>
+                <w:rFonts w:ascii="Consolas" w:hAnsi="Consolas" w:cs="Consolas"/>
+              </w:rPr>
+              <w:t>/=</w:t>
+            </w:r>
+          </w:p>
+        </w:tc>
+        <w:tc>
+          <w:tcPr>
+            <w:tcW w:w="1883" w:type="pct"/>
+            <w:vAlign w:val="center"/>
+          </w:tcPr>
+          <w:p>
+            <w:pPr>
+              <w:rPr>
+                <w:rFonts w:ascii="Consolas" w:hAnsi="Consolas" w:cs="Consolas"/>
+              </w:rPr>
+            </w:pPr>
+            <w:r>
+              <w:rPr>
+                <w:rFonts w:ascii="Consolas" w:hAnsi="Consolas" w:cs="Consolas"/>
+              </w:rPr>
+              <w:t>0div_assign</w:t>
+            </w:r>
+          </w:p>
+        </w:tc>
+      </w:tr>
+      <w:tr>
+        <w:trPr>
+          <w:trHeight w:val="90"/>
+        </w:trPr>
+        <w:tc>
+          <w:tcPr>
+            <w:tcW w:w="1633" w:type="pct"/>
+            <w:vMerge/>
+            <w:vAlign w:val="center"/>
+          </w:tcPr>
+          <w:p>
+            <w:pPr>
+              <w:rPr>
+                <w:rFonts w:ascii="Times New Roman" w:hAnsi="Times New Roman" w:cs="Times New Roman"/>
+                <w:color w:val="0070C0"/>
+              </w:rPr>
+            </w:pPr>
+          </w:p>
+        </w:tc>
+        <w:tc>
+          <w:tcPr>
+            <w:tcW w:w="1484" w:type="pct"/>
+            <w:vAlign w:val="center"/>
+          </w:tcPr>
+          <w:p>
+            <w:pPr>
+              <w:rPr>
+                <w:rFonts w:ascii="Consolas" w:hAnsi="Consolas" w:cs="Consolas"/>
+              </w:rPr>
+            </w:pPr>
+            <w:r>
+              <w:rPr>
+                <w:rFonts w:ascii="Consolas" w:hAnsi="Consolas" w:cs="Consolas"/>
+              </w:rPr>
+              <w:t>%=</w:t>
+            </w:r>
+          </w:p>
+        </w:tc>
+        <w:tc>
+          <w:tcPr>
+            <w:tcW w:w="1883" w:type="pct"/>
+            <w:vAlign w:val="center"/>
+          </w:tcPr>
+          <w:p>
+            <w:pPr>
+              <w:rPr>
+                <w:rFonts w:ascii="Consolas" w:hAnsi="Consolas" w:cs="Consolas"/>
+              </w:rPr>
+            </w:pPr>
+            <w:r>
+              <w:rPr>
+                <w:rFonts w:ascii="Consolas" w:hAnsi="Consolas" w:cs="Consolas"/>
+              </w:rPr>
+              <w:t>0mod_assign</w:t>
+            </w:r>
+          </w:p>
+        </w:tc>
+      </w:tr>
+      <w:tr>
+        <w:trPr>
+          <w:trHeight w:val="202"/>
+        </w:trPr>
+        <w:tc>
+          <w:tcPr>
+            <w:tcW w:w="1633" w:type="pct"/>
+            <w:vAlign w:val="center"/>
+          </w:tcPr>
+          <w:p>
+            <w:pPr>
+              <w:rPr>
+                <w:rFonts w:ascii="Times New Roman" w:hAnsi="Times New Roman" w:cs="Times New Roman"/>
+                <w:color w:val="0070C0"/>
+              </w:rPr>
+            </w:pPr>
+            <w:r>
+              <w:rPr>
+                <w:rFonts w:ascii="Times New Roman" w:hAnsi="Times New Roman" w:cs="Times New Roman"/>
+                <w:color w:val="0070C0"/>
+              </w:rPr>
+              <w:t>Cast Operators</w:t>
+            </w:r>
+          </w:p>
+        </w:tc>
+        <w:tc>
+          <w:tcPr>
+            <w:tcW w:w="1484" w:type="pct"/>
+            <w:vAlign w:val="center"/>
+          </w:tcPr>
+          <w:p>
+            <w:pPr>
+              <w:rPr>
+                <w:rFonts w:ascii="Consolas" w:hAnsi="Consolas" w:cs="Consolas"/>
+              </w:rPr>
+            </w:pPr>
+            <w:r>
+              <w:rPr>
+                <w:rFonts w:ascii="Consolas" w:hAnsi="Consolas" w:cs="Consolas"/>
+              </w:rPr>
+              <w:t>(type)expr</w:t>
+            </w:r>
+          </w:p>
+        </w:tc>
+        <w:tc>
+          <w:tcPr>
+            <w:tcW w:w="1883" w:type="pct"/>
+            <w:vAlign w:val="center"/>
+          </w:tcPr>
+          <w:p>
+            <w:pPr>
+              <w:rPr>
+                <w:rFonts w:ascii="Consolas" w:hAnsi="Consolas" w:cs="Consolas"/>
+              </w:rPr>
+            </w:pPr>
+            <w:r>
+              <w:rPr>
+                <w:rFonts w:ascii="Consolas" w:hAnsi="Consolas" w:cs="Consolas"/>
+              </w:rPr>
+              <w:t>0cast</w:t>
+            </w:r>
+          </w:p>
+        </w:tc>
+      </w:tr>
+      <w:tr>
+        <w:trPr>
+          <w:trHeight w:val="90"/>
+        </w:trPr>
+        <w:tc>
+          <w:tcPr>
+            <w:tcW w:w="1633" w:type="pct"/>
+            <w:vMerge w:val="restart"/>
+            <w:vAlign w:val="center"/>
+          </w:tcPr>
+          <w:p>
+            <w:pPr>
+              <w:rPr>
+                <w:rFonts w:ascii="Times New Roman" w:hAnsi="Times New Roman" w:cs="Times New Roman"/>
+                <w:color w:val="0070C0"/>
+              </w:rPr>
+            </w:pPr>
+            <w:r>
+              <w:rPr>
+                <w:rFonts w:ascii="Times New Roman" w:hAnsi="Times New Roman" w:cs="Times New Roman"/>
+                <w:color w:val="0070C0"/>
+              </w:rPr>
+              <w:t>Bitwise Operator</w:t>
+            </w:r>
+            <w:r>
+              <w:rPr>
+                <w:rFonts w:ascii="Times New Roman" w:hAnsi="Times New Roman" w:cs="Times New Roman"/>
+                <w:color w:val="0070C0"/>
+              </w:rPr>
+              <w:t>s</w:t>
+            </w:r>
+          </w:p>
+        </w:tc>
+        <w:tc>
+          <w:tcPr>
+            <w:tcW w:w="1484" w:type="pct"/>
+            <w:vAlign w:val="center"/>
+          </w:tcPr>
+          <w:p>
+            <w:pPr>
+              <w:rPr>
+                <w:rFonts w:ascii="Consolas" w:hAnsi="Consolas" w:cs="Consolas"/>
+              </w:rPr>
+            </w:pPr>
+            <w:r>
+              <w:rPr>
+                <w:rFonts w:ascii="Consolas" w:hAnsi="Consolas" w:cs="Consolas"/>
+              </w:rPr>
+              <w:t>~</w:t>
+            </w:r>
+          </w:p>
+        </w:tc>
+        <w:tc>
+          <w:tcPr>
+            <w:tcW w:w="1883" w:type="pct"/>
+            <w:vAlign w:val="center"/>
+          </w:tcPr>
+          <w:p>
+            <w:pPr>
+              <w:rPr>
+                <w:rFonts w:ascii="Consolas" w:hAnsi="Consolas" w:cs="Consolas"/>
+              </w:rPr>
+            </w:pPr>
+            <w:r>
+              <w:rPr>
+                <w:rFonts w:ascii="Consolas" w:hAnsi="Consolas" w:cs="Consolas"/>
+              </w:rPr>
+              <w:t>0bit_not</w:t>
+            </w:r>
+          </w:p>
+        </w:tc>
+      </w:tr>
+      <w:tr>
+        <w:trPr>
+          <w:trHeight w:val="90"/>
+        </w:trPr>
+        <w:tc>
+          <w:tcPr>
+            <w:tcW w:w="1633" w:type="pct"/>
+            <w:vMerge/>
+            <w:vAlign w:val="center"/>
+          </w:tcPr>
+          <w:p>
+            <w:pPr>
+              <w:rPr>
+                <w:rFonts w:ascii="Times New Roman" w:hAnsi="Times New Roman" w:cs="Times New Roman"/>
+                <w:color w:val="0070C0"/>
+              </w:rPr>
+            </w:pPr>
+          </w:p>
+        </w:tc>
+        <w:tc>
+          <w:tcPr>
+            <w:tcW w:w="1484" w:type="pct"/>
+            <w:vAlign w:val="center"/>
+          </w:tcPr>
+          <w:p>
+            <w:pPr>
+              <w:rPr>
+                <w:rFonts w:ascii="Consolas" w:hAnsi="Consolas" w:cs="Consolas"/>
+              </w:rPr>
+            </w:pPr>
+            <w:r>
+              <w:rPr>
+                <w:rFonts w:ascii="Consolas" w:hAnsi="Consolas" w:cs="Consolas"/>
+              </w:rPr>
+              <w:t>&lt;&lt;</w:t>
+            </w:r>
+          </w:p>
+        </w:tc>
+        <w:tc>
+          <w:tcPr>
+            <w:tcW w:w="1883" w:type="pct"/>
+            <w:vAlign w:val="center"/>
+          </w:tcPr>
+          <w:p>
+            <w:pPr>
+              <w:rPr>
+                <w:rFonts w:ascii="Consolas" w:hAnsi="Consolas" w:cs="Consolas"/>
+              </w:rPr>
+            </w:pPr>
+            <w:r>
+              <w:rPr>
+                <w:rFonts w:ascii="Consolas" w:hAnsi="Consolas" w:cs="Consolas"/>
+              </w:rPr>
+              <w:t>0shift_left</w:t>
+            </w:r>
+          </w:p>
+        </w:tc>
+      </w:tr>
+      <w:tr>
+        <w:trPr>
+          <w:trHeight w:val="90"/>
+        </w:trPr>
+        <w:tc>
+          <w:tcPr>
+            <w:tcW w:w="1633" w:type="pct"/>
+            <w:vMerge/>
+            <w:vAlign w:val="center"/>
+          </w:tcPr>
+          <w:p>
+            <w:pPr>
+              <w:rPr>
+                <w:rFonts w:ascii="Times New Roman" w:hAnsi="Times New Roman" w:cs="Times New Roman"/>
+                <w:color w:val="0070C0"/>
+              </w:rPr>
+            </w:pPr>
+          </w:p>
+        </w:tc>
+        <w:tc>
+          <w:tcPr>
+            <w:tcW w:w="1484" w:type="pct"/>
+            <w:vAlign w:val="center"/>
+          </w:tcPr>
+          <w:p>
+            <w:pPr>
+              <w:rPr>
+                <w:rFonts w:ascii="Consolas" w:hAnsi="Consolas" w:cs="Consolas"/>
+              </w:rPr>
+            </w:pPr>
+            <w:r>
+              <w:rPr>
+                <w:rFonts w:ascii="Consolas" w:hAnsi="Consolas" w:cs="Consolas"/>
+              </w:rPr>
+              <w:t>&gt;&gt;</w:t>
+            </w:r>
+          </w:p>
+        </w:tc>
+        <w:tc>
+          <w:tcPr>
+            <w:tcW w:w="1883" w:type="pct"/>
+            <w:vAlign w:val="center"/>
+          </w:tcPr>
+          <w:p>
+            <w:pPr>
+              <w:rPr>
+                <w:rFonts w:ascii="Consolas" w:hAnsi="Consolas" w:cs="Consolas"/>
+              </w:rPr>
+            </w:pPr>
+            <w:r>
+              <w:rPr>
+                <w:rFonts w:ascii="Consolas" w:hAnsi="Consolas" w:cs="Consolas"/>
+              </w:rPr>
+              <w:t>0shift_right</w:t>
+            </w:r>
+          </w:p>
+        </w:tc>
+      </w:tr>
+      <w:tr>
+        <w:trPr>
+          <w:trHeight w:val="90"/>
+        </w:trPr>
+        <w:tc>
+          <w:tcPr>
+            <w:tcW w:w="1633" w:type="pct"/>
+            <w:vMerge/>
+            <w:vAlign w:val="center"/>
+          </w:tcPr>
+          <w:p>
+            <w:pPr>
+              <w:rPr>
+                <w:rFonts w:ascii="Times New Roman" w:hAnsi="Times New Roman" w:cs="Times New Roman"/>
+                <w:color w:val="0070C0"/>
+              </w:rPr>
+            </w:pPr>
+          </w:p>
+        </w:tc>
+        <w:tc>
+          <w:tcPr>
+            <w:tcW w:w="1484" w:type="pct"/>
+            <w:vAlign w:val="center"/>
+          </w:tcPr>
+          <w:p>
+            <w:pPr>
+              <w:rPr>
+                <w:rFonts w:ascii="Consolas" w:hAnsi="Consolas" w:cs="Consolas"/>
+              </w:rPr>
+            </w:pPr>
+            <w:r>
+              <w:rPr>
+                <w:rFonts w:ascii="Consolas" w:hAnsi="Consolas" w:cs="Consolas"/>
+              </w:rPr>
+              <w:t>&amp;</w:t>
+            </w:r>
+          </w:p>
+        </w:tc>
+        <w:tc>
+          <w:tcPr>
+            <w:tcW w:w="1883" w:type="pct"/>
+            <w:vAlign w:val="center"/>
+          </w:tcPr>
+          <w:p>
+            <w:pPr>
+              <w:rPr>
+                <w:rFonts w:ascii="Consolas" w:hAnsi="Consolas" w:cs="Consolas"/>
+              </w:rPr>
+            </w:pPr>
+            <w:r>
+              <w:rPr>
+                <w:rFonts w:ascii="Consolas" w:hAnsi="Consolas" w:cs="Consolas"/>
+              </w:rPr>
+              <w:t>0bit_and</w:t>
+            </w:r>
+          </w:p>
+        </w:tc>
+      </w:tr>
+      <w:tr>
+        <w:trPr>
+          <w:trHeight w:val="90"/>
+        </w:trPr>
+        <w:tc>
+          <w:tcPr>
+            <w:tcW w:w="1633" w:type="pct"/>
+            <w:vMerge/>
+            <w:vAlign w:val="center"/>
+          </w:tcPr>
+          <w:p>
+            <w:pPr>
+              <w:rPr>
+                <w:rFonts w:ascii="Times New Roman" w:hAnsi="Times New Roman" w:cs="Times New Roman"/>
+                <w:color w:val="0070C0"/>
+              </w:rPr>
+            </w:pPr>
+          </w:p>
+        </w:tc>
+        <w:tc>
+          <w:tcPr>
+            <w:tcW w:w="1484" w:type="pct"/>
+            <w:vAlign w:val="center"/>
+          </w:tcPr>
+          <w:p>
+            <w:pPr>
+              <w:rPr>
+                <w:rFonts w:ascii="Consolas" w:hAnsi="Consolas" w:cs="Consolas"/>
+              </w:rPr>
+            </w:pPr>
+            <w:r>
+              <w:rPr>
+                <w:rFonts w:ascii="Consolas" w:hAnsi="Consolas" w:cs="Consolas"/>
+              </w:rPr>
+              <w:t>|</w:t>
+            </w:r>
+          </w:p>
+        </w:tc>
+        <w:tc>
+          <w:tcPr>
+            <w:tcW w:w="1883" w:type="pct"/>
+            <w:vAlign w:val="center"/>
+          </w:tcPr>
+          <w:p>
+            <w:pPr>
+              <w:rPr>
+                <w:rFonts w:ascii="Consolas" w:hAnsi="Consolas" w:cs="Consolas"/>
+              </w:rPr>
+            </w:pPr>
+            <w:r>
+              <w:rPr>
+                <w:rFonts w:ascii="Consolas" w:hAnsi="Consolas" w:cs="Consolas"/>
+              </w:rPr>
+              <w:t>0bit_or</w:t>
+            </w:r>
+          </w:p>
+        </w:tc>
+      </w:tr>
+      <w:tr>
+        <w:trPr>
+          <w:trHeight w:val="90"/>
+        </w:trPr>
+        <w:tc>
+          <w:tcPr>
+            <w:tcW w:w="1633" w:type="pct"/>
+            <w:vMerge/>
+            <w:vAlign w:val="center"/>
+          </w:tcPr>
+          <w:p>
+            <w:pPr>
+              <w:rPr>
+                <w:rFonts w:ascii="Times New Roman" w:hAnsi="Times New Roman" w:cs="Times New Roman"/>
+                <w:color w:val="0070C0"/>
+              </w:rPr>
+            </w:pPr>
+          </w:p>
+        </w:tc>
+        <w:tc>
+          <w:tcPr>
+            <w:tcW w:w="1484" w:type="pct"/>
+            <w:vAlign w:val="center"/>
+          </w:tcPr>
+          <w:p>
+            <w:pPr>
+              <w:rPr>
+                <w:rFonts w:ascii="Consolas" w:hAnsi="Consolas" w:cs="Consolas"/>
+              </w:rPr>
+            </w:pPr>
+            <w:r>
+              <w:rPr>
+                <w:rFonts w:ascii="Consolas" w:hAnsi="Consolas" w:cs="Consolas"/>
+              </w:rPr>
+              <w:t>,</w:t>
+            </w:r>
+            <w:r>
+              <w:rPr>
+                <w:rFonts w:ascii="Consolas" w:hAnsi="Consolas" w:cs="Consolas"/>
+              </w:rPr>
+              <w:t>^</w:t>
+            </w:r>
+          </w:p>
+        </w:tc>
+        <w:tc>
+          <w:tcPr>
+            <w:tcW w:w="1883" w:type="pct"/>
+            <w:vAlign w:val="center"/>
+          </w:tcPr>
+          <w:p>
+            <w:pPr>
+              <w:rPr>
+                <w:rFonts w:ascii="Consolas" w:hAnsi="Consolas" w:cs="Consolas"/>
+              </w:rPr>
+            </w:pPr>
+            <w:r>
+              <w:rPr>
+                <w:rFonts w:ascii="Consolas" w:hAnsi="Consolas" w:cs="Consolas"/>
+              </w:rPr>
+              <w:t>0bit_xor</w:t>
+            </w:r>
+          </w:p>
+        </w:tc>
+      </w:tr>
+      <w:tr>
+        <w:trPr>
+          <w:trHeight w:val="135"/>
+        </w:trPr>
+        <w:tc>
+          <w:tcPr>
+            <w:tcW w:w="1633" w:type="pct"/>
+            <w:vMerge w:val="restart"/>
+            <w:vAlign w:val="center"/>
+          </w:tcPr>
+          <w:p>
+            <w:pPr>
+              <w:rPr>
+                <w:rFonts w:ascii="Times New Roman" w:hAnsi="Times New Roman" w:cs="Times New Roman"/>
+                <w:color w:val="0070C0"/>
+              </w:rPr>
+            </w:pPr>
+            <w:r>
+              <w:rPr>
+                <w:rFonts w:ascii="Times New Roman" w:hAnsi="Times New Roman" w:cs="Times New Roman"/>
+                <w:color w:val="0070C0"/>
+              </w:rPr>
+              <w:t>Bitwise Assignment Operator</w:t>
+            </w:r>
+            <w:r>
+              <w:rPr>
+                <w:rFonts w:ascii="Times New Roman" w:hAnsi="Times New Roman" w:cs="Times New Roman"/>
+                <w:color w:val="0070C0"/>
+              </w:rPr>
+              <w:t>s</w:t>
+            </w:r>
+          </w:p>
+        </w:tc>
+        <w:tc>
+          <w:tcPr>
+            <w:tcW w:w="1484" w:type="pct"/>
+            <w:vAlign w:val="center"/>
+          </w:tcPr>
+          <w:p>
+            <w:pPr>
+              <w:rPr>
+                <w:rFonts w:ascii="Consolas" w:hAnsi="Consolas" w:cs="Consolas"/>
+              </w:rPr>
+            </w:pPr>
+            <w:r>
+              <w:rPr>
+                <w:rFonts w:ascii="Consolas" w:hAnsi="Consolas" w:cs="Consolas"/>
+              </w:rPr>
+              <w:t xml:space="preserve">&lt;&lt;= </w:t>
+            </w:r>
+          </w:p>
+        </w:tc>
+        <w:tc>
+          <w:tcPr>
+            <w:tcW w:w="1883" w:type="pct"/>
+            <w:vAlign w:val="center"/>
+          </w:tcPr>
+          <w:p>
+            <w:pPr>
+              <w:rPr>
+                <w:rFonts w:ascii="Consolas" w:hAnsi="Consolas" w:cs="Consolas"/>
+              </w:rPr>
+            </w:pPr>
+            <w:r>
+              <w:rPr>
+                <w:rFonts w:ascii="Consolas" w:hAnsi="Consolas" w:cs="Consolas"/>
+              </w:rPr>
+              <w:t>0lshift_assign</w:t>
+            </w:r>
+          </w:p>
+        </w:tc>
+      </w:tr>
+      <w:tr>
+        <w:trPr>
+          <w:trHeight w:val="135"/>
+        </w:trPr>
+        <w:tc>
+          <w:tcPr>
+            <w:tcW w:w="1633" w:type="pct"/>
+            <w:vMerge/>
+            <w:vAlign w:val="center"/>
+          </w:tcPr>
+          <w:p>
+            <w:pPr>
+              <w:rPr>
+                <w:rFonts w:ascii="Consolas" w:hAnsi="Consolas" w:cs="Consolas"/>
+              </w:rPr>
+            </w:pPr>
+          </w:p>
+        </w:tc>
+        <w:tc>
+          <w:tcPr>
+            <w:tcW w:w="1484" w:type="pct"/>
+            <w:vAlign w:val="center"/>
+          </w:tcPr>
+          <w:p>
+            <w:pPr>
+              <w:rPr>
+                <w:rFonts w:ascii="Consolas" w:hAnsi="Consolas" w:cs="Consolas"/>
+              </w:rPr>
+            </w:pPr>
+            <w:r>
+              <w:rPr>
+                <w:rFonts w:ascii="Consolas" w:hAnsi="Consolas" w:cs="Consolas"/>
+              </w:rPr>
+              <w:t>&gt;&gt;=</w:t>
+            </w:r>
+          </w:p>
+        </w:tc>
+        <w:tc>
+          <w:tcPr>
+            <w:tcW w:w="1883" w:type="pct"/>
+            <w:vAlign w:val="center"/>
+          </w:tcPr>
+          <w:p>
+            <w:pPr>
+              <w:rPr>
+                <w:rFonts w:ascii="Consolas" w:hAnsi="Consolas" w:cs="Consolas"/>
+              </w:rPr>
+            </w:pPr>
+            <w:r>
+              <w:rPr>
+                <w:rFonts w:ascii="Consolas" w:hAnsi="Consolas" w:cs="Consolas"/>
+              </w:rPr>
+              <w:t>0rshift_assign</w:t>
+            </w:r>
+          </w:p>
+        </w:tc>
+      </w:tr>
+      <w:tr>
+        <w:trPr>
+          <w:trHeight w:val="135"/>
+        </w:trPr>
+        <w:tc>
+          <w:tcPr>
+            <w:tcW w:w="1633" w:type="pct"/>
+            <w:vMerge/>
+            <w:vAlign w:val="center"/>
+          </w:tcPr>
+          <w:p>
+            <w:pPr>
+              <w:rPr>
+                <w:rFonts w:ascii="Consolas" w:hAnsi="Consolas" w:cs="Consolas"/>
+              </w:rPr>
+            </w:pPr>
+          </w:p>
+        </w:tc>
+        <w:tc>
+          <w:tcPr>
+            <w:tcW w:w="1484" w:type="pct"/>
+            <w:vAlign w:val="center"/>
+          </w:tcPr>
+          <w:p>
+            <w:pPr>
+              <w:rPr>
+                <w:rFonts w:ascii="Consolas" w:hAnsi="Consolas" w:cs="Consolas"/>
+              </w:rPr>
+            </w:pPr>
+            <w:r>
+              <w:rPr>
+                <w:rFonts w:ascii="Consolas" w:hAnsi="Consolas" w:cs="Consolas"/>
+              </w:rPr>
+              <w:t>&amp;=</w:t>
+            </w:r>
+          </w:p>
+        </w:tc>
+        <w:tc>
+          <w:tcPr>
+            <w:tcW w:w="1883" w:type="pct"/>
+            <w:vAlign w:val="center"/>
+          </w:tcPr>
+          <w:p>
+            <w:pPr>
+              <w:rPr>
+                <w:rFonts w:ascii="Consolas" w:hAnsi="Consolas" w:cs="Consolas"/>
+              </w:rPr>
+            </w:pPr>
+            <w:r>
+              <w:rPr>
+                <w:rFonts w:ascii="Consolas" w:hAnsi="Consolas" w:cs="Consolas"/>
+              </w:rPr>
+              <w:t>0band_assign</w:t>
+            </w:r>
+          </w:p>
+        </w:tc>
+      </w:tr>
+      <w:tr>
+        <w:trPr>
+          <w:trHeight w:val="135"/>
+        </w:trPr>
+        <w:tc>
+          <w:tcPr>
+            <w:tcW w:w="1633" w:type="pct"/>
+            <w:vMerge/>
+            <w:vAlign w:val="center"/>
+          </w:tcPr>
+          <w:p>
+            <w:pPr>
+              <w:rPr>
+                <w:rFonts w:ascii="Consolas" w:hAnsi="Consolas" w:cs="Consolas"/>
+              </w:rPr>
+            </w:pPr>
+          </w:p>
+        </w:tc>
+        <w:tc>
+          <w:tcPr>
+            <w:tcW w:w="1484" w:type="pct"/>
+            <w:vAlign w:val="center"/>
+          </w:tcPr>
+          <w:p>
+            <w:pPr>
+              <w:rPr>
+                <w:rFonts w:ascii="Consolas" w:hAnsi="Consolas" w:cs="Consolas"/>
+              </w:rPr>
+            </w:pPr>
+            <w:r>
+              <w:rPr>
+                <w:rFonts w:ascii="Consolas" w:hAnsi="Consolas" w:cs="Consolas"/>
+              </w:rPr>
+              <w:t>|=,</w:t>
+            </w:r>
+          </w:p>
+        </w:tc>
+        <w:tc>
+          <w:tcPr>
+            <w:tcW w:w="1883" w:type="pct"/>
+            <w:vAlign w:val="center"/>
+          </w:tcPr>
+          <w:p>
+            <w:pPr>
+              <w:rPr>
+                <w:rFonts w:ascii="Consolas" w:hAnsi="Consolas" w:cs="Consolas"/>
+              </w:rPr>
+            </w:pPr>
+            <w:r>
+              <w:rPr>
+                <w:rFonts w:ascii="Consolas" w:hAnsi="Consolas" w:cs="Consolas"/>
+              </w:rPr>
+              <w:t>0bor_assign</w:t>
+            </w:r>
+          </w:p>
+        </w:tc>
+      </w:tr>
+      <w:tr>
+        <w:trPr>
+          <w:trHeight w:val="135"/>
+        </w:trPr>
+        <w:tc>
+          <w:tcPr>
+            <w:tcW w:w="1633" w:type="pct"/>
+            <w:vMerge/>
+            <w:vAlign w:val="center"/>
+          </w:tcPr>
+          <w:p>
+            <w:pPr>
+              <w:rPr>
+                <w:rFonts w:ascii="Consolas" w:hAnsi="Consolas" w:cs="Consolas"/>
+              </w:rPr>
+            </w:pPr>
+          </w:p>
+        </w:tc>
+        <w:tc>
+          <w:tcPr>
+            <w:tcW w:w="1484" w:type="pct"/>
+            <w:vAlign w:val="center"/>
+          </w:tcPr>
+          <w:p>
+            <w:pPr>
+              <w:rPr>
+                <w:rFonts w:ascii="Consolas" w:hAnsi="Consolas" w:cs="Consolas"/>
+              </w:rPr>
+            </w:pPr>
+            <w:r>
+              <w:rPr>
+                <w:rFonts w:ascii="Consolas" w:hAnsi="Consolas" w:cs="Consolas"/>
+              </w:rPr>
+              <w:t>^=</w:t>
+            </w:r>
+          </w:p>
+        </w:tc>
+        <w:tc>
+          <w:tcPr>
+            <w:tcW w:w="1883" w:type="pct"/>
+            <w:vAlign w:val="center"/>
+          </w:tcPr>
+          <w:p>
+            <w:pPr>
+              <w:rPr>
+                <w:rFonts w:ascii="Consolas" w:hAnsi="Consolas" w:cs="Consolas"/>
+              </w:rPr>
+            </w:pPr>
+            <w:r>
+              <w:rPr>
+                <w:rFonts w:ascii="Consolas" w:hAnsi="Consolas" w:cs="Consolas"/>
+              </w:rPr>
+              <w:t>0bxor_assign</w:t>
+            </w:r>
+          </w:p>
+        </w:tc>
+      </w:tr>
+      <w:tr>
+        <w:trPr>
+          <w:trHeight w:val="135"/>
+        </w:trPr>
+        <w:tc>
+          <w:tcPr>
+            <w:tcW w:w="1633" w:type="pct"/>
+            <w:vMerge/>
+            <w:vAlign w:val="center"/>
+          </w:tcPr>
+          <w:p>
+            <w:pPr>
+              <w:rPr>
+                <w:rFonts w:ascii="Consolas" w:hAnsi="Consolas" w:cs="Consolas"/>
+              </w:rPr>
+            </w:pPr>
+          </w:p>
+        </w:tc>
+        <w:tc>
+          <w:tcPr>
+            <w:tcW w:w="1484" w:type="pct"/>
+            <w:vAlign w:val="center"/>
+          </w:tcPr>
+          <w:p>
+            <w:pPr>
+              <w:rPr>
+                <w:rFonts w:ascii="Consolas" w:hAnsi="Consolas" w:cs="Consolas"/>
+              </w:rPr>
+            </w:pPr>
+            <w:r>
+              <w:rPr>
+                <w:rFonts w:ascii="Consolas" w:hAnsi="Consolas" w:cs="Consolas"/>
+              </w:rPr>
+              <w:t>~=</w:t>
+            </w:r>
+          </w:p>
+        </w:tc>
+        <w:tc>
+          <w:tcPr>
+            <w:tcW w:w="1883" w:type="pct"/>
+            <w:vAlign w:val="center"/>
+          </w:tcPr>
+          <w:p>
+            <w:pPr>
+              <w:rPr>
+                <w:rFonts w:ascii="Consolas" w:hAnsi="Consolas" w:cs="Consolas"/>
+              </w:rPr>
+            </w:pPr>
+            <w:r>
+              <w:rPr>
+                <w:rFonts w:ascii="Consolas" w:hAnsi="Consolas" w:cs="Consolas"/>
+              </w:rPr>
+              <w:t>0bnot_assign</w:t>
+            </w:r>
+          </w:p>
+        </w:tc>
+      </w:tr>
+      <w:tr>
+        <w:trPr>
+          <w:trHeight w:val="135"/>
+        </w:trPr>
+        <w:tc>
+          <w:tcPr>
+            <w:tcW w:w="1633" w:type="pct"/>
+            <w:vMerge w:val="restart"/>
+            <w:vAlign w:val="center"/>
+          </w:tcPr>
+          <w:p>
+            <w:pPr>
+              <w:rPr>
+                <w:rFonts w:ascii="Times New Roman" w:hAnsi="Times New Roman" w:cs="Times New Roman"/>
+                <w:color w:val="0070C0"/>
+              </w:rPr>
+            </w:pPr>
+            <w:r>
+              <w:rPr>
+                <w:rFonts w:ascii="Times New Roman" w:hAnsi="Times New Roman" w:cs="Times New Roman"/>
+                <w:color w:val="0070C0"/>
+              </w:rPr>
+              <w:t>Boolean Operators</w:t>
+            </w:r>
+          </w:p>
+        </w:tc>
+        <w:tc>
+          <w:tcPr>
+            <w:tcW w:w="1484" w:type="pct"/>
+            <w:vAlign w:val="center"/>
+          </w:tcPr>
+          <w:p>
+            <w:pPr>
+              <w:rPr>
+                <w:rFonts w:ascii="Consolas" w:hAnsi="Consolas" w:cs="Consolas"/>
+              </w:rPr>
+            </w:pPr>
+            <w:r>
+              <w:rPr>
+                <w:rFonts w:ascii="Consolas" w:hAnsi="Consolas" w:cs="Consolas"/>
+              </w:rPr>
+              <w:t>&amp;&amp;</w:t>
+            </w:r>
+          </w:p>
+        </w:tc>
+        <w:tc>
+          <w:tcPr>
+            <w:tcW w:w="1883" w:type="pct"/>
+            <w:vAlign w:val="center"/>
+          </w:tcPr>
+          <w:p>
+            <w:pPr>
+              <w:rPr>
+                <w:rFonts w:ascii="Consolas" w:hAnsi="Consolas" w:cs="Consolas"/>
+              </w:rPr>
+            </w:pPr>
+            <w:r>
+              <w:rPr>
+                <w:rFonts w:ascii="Consolas" w:hAnsi="Consolas" w:cs="Consolas"/>
+              </w:rPr>
+              <w:t>0logic_and</w:t>
+            </w:r>
+          </w:p>
+        </w:tc>
+      </w:tr>
+      <w:tr>
+        <w:trPr>
+          <w:trHeight w:val="135"/>
+        </w:trPr>
+        <w:tc>
+          <w:tcPr>
+            <w:tcW w:w="1633" w:type="pct"/>
+            <w:vMerge/>
+            <w:vAlign w:val="center"/>
+          </w:tcPr>
+          <w:p>
+            <w:pPr>
+              <w:rPr>
+                <w:rFonts w:ascii="Times New Roman" w:hAnsi="Times New Roman" w:cs="Times New Roman"/>
+                <w:color w:val="0070C0"/>
+              </w:rPr>
+            </w:pPr>
+          </w:p>
+        </w:tc>
+        <w:tc>
+          <w:tcPr>
+            <w:tcW w:w="1484" w:type="pct"/>
+            <w:vAlign w:val="center"/>
+          </w:tcPr>
+          <w:p>
+            <w:pPr>
+              <w:rPr>
+                <w:rFonts w:ascii="Consolas" w:hAnsi="Consolas" w:cs="Consolas"/>
+              </w:rPr>
+            </w:pPr>
+            <w:r>
+              <w:rPr>
+                <w:rFonts w:ascii="Consolas" w:hAnsi="Consolas" w:cs="Consolas"/>
+              </w:rPr>
+              <w:t>||</w:t>
+            </w:r>
+          </w:p>
+        </w:tc>
+        <w:tc>
+          <w:tcPr>
+            <w:tcW w:w="1883" w:type="pct"/>
+            <w:vAlign w:val="center"/>
+          </w:tcPr>
+          <w:p>
+            <w:pPr>
+              <w:rPr>
+                <w:rFonts w:ascii="Consolas" w:hAnsi="Consolas" w:cs="Consolas"/>
+              </w:rPr>
+            </w:pPr>
+            <w:r>
+              <w:rPr>
+                <w:rFonts w:ascii="Consolas" w:hAnsi="Consolas" w:cs="Consolas"/>
+              </w:rPr>
+              <w:t>0logic_or</w:t>
+            </w:r>
+          </w:p>
+        </w:tc>
+      </w:tr>
+      <w:tr>
+        <w:trPr>
+          <w:trHeight w:val="135"/>
+        </w:trPr>
+        <w:tc>
+          <w:tcPr>
+            <w:tcW w:w="1633" w:type="pct"/>
+            <w:vMerge/>
+            <w:vAlign w:val="center"/>
+          </w:tcPr>
+          <w:p>
+            <w:pPr>
+              <w:rPr>
+                <w:rFonts w:ascii="Times New Roman" w:hAnsi="Times New Roman" w:cs="Times New Roman"/>
+                <w:color w:val="0070C0"/>
+              </w:rPr>
+            </w:pPr>
+          </w:p>
+        </w:tc>
+        <w:tc>
+          <w:tcPr>
+            <w:tcW w:w="1484" w:type="pct"/>
+            <w:vAlign w:val="center"/>
+          </w:tcPr>
+          <w:p>
+            <w:pPr>
+              <w:rPr>
+                <w:rFonts w:ascii="Consolas" w:hAnsi="Consolas" w:cs="Consolas"/>
+              </w:rPr>
+            </w:pPr>
+            <w:r>
+              <w:rPr>
+                <w:rFonts w:ascii="Consolas" w:hAnsi="Consolas" w:cs="Consolas"/>
+              </w:rPr>
+              <w:t>!</w:t>
+            </w:r>
+          </w:p>
+        </w:tc>
+        <w:tc>
+          <w:tcPr>
+            <w:tcW w:w="1883" w:type="pct"/>
+            <w:vAlign w:val="center"/>
+          </w:tcPr>
+          <w:p>
+            <w:pPr>
+              <w:rPr>
+                <w:rFonts w:ascii="Consolas" w:hAnsi="Consolas" w:cs="Consolas"/>
+              </w:rPr>
+            </w:pPr>
+            <w:r>
+              <w:rPr>
+                <w:rFonts w:ascii="Consolas" w:hAnsi="Consolas" w:cs="Consolas"/>
+              </w:rPr>
+              <w:t>0logic_not</w:t>
+            </w:r>
+          </w:p>
+        </w:tc>
+      </w:tr>
+      <w:tr>
+        <w:trPr>
+          <w:trHeight w:val="135"/>
+        </w:trPr>
+        <w:tc>
+          <w:tcPr>
+            <w:tcW w:w="1633" w:type="pct"/>
+            <w:vMerge w:val="restart"/>
+            <w:vAlign w:val="center"/>
+          </w:tcPr>
+          <w:p>
+            <w:pPr>
+              <w:rPr>
+                <w:rFonts w:ascii="Times New Roman" w:hAnsi="Times New Roman" w:cs="Times New Roman"/>
+                <w:color w:val="0070C0"/>
+              </w:rPr>
+            </w:pPr>
+            <w:r>
+              <w:rPr>
+                <w:rFonts w:ascii="Times New Roman" w:hAnsi="Times New Roman" w:cs="Times New Roman"/>
+                <w:color w:val="0070C0"/>
+              </w:rPr>
+              <w:t>Comparison Operators</w:t>
+            </w:r>
+          </w:p>
+        </w:tc>
+        <w:tc>
+          <w:tcPr>
+            <w:tcW w:w="1484" w:type="pct"/>
+            <w:vAlign w:val="center"/>
+          </w:tcPr>
+          <w:p>
+            <w:pPr>
+              <w:rPr>
+                <w:rFonts w:ascii="Consolas" w:hAnsi="Consolas" w:cs="Consolas"/>
+              </w:rPr>
+            </w:pPr>
+            <w:r>
+              <w:rPr>
+                <w:rFonts w:ascii="Consolas" w:hAnsi="Consolas" w:cs="Consolas"/>
+              </w:rPr>
+              <w:t>&gt;=</w:t>
+            </w:r>
+          </w:p>
+        </w:tc>
+        <w:tc>
+          <w:tcPr>
+            <w:tcW w:w="1883" w:type="pct"/>
+            <w:vAlign w:val="center"/>
+          </w:tcPr>
+          <w:p>
+            <w:pPr>
+              <w:rPr>
+                <w:rFonts w:ascii="Consolas" w:hAnsi="Consolas" w:cs="Consolas"/>
+              </w:rPr>
+            </w:pPr>
+            <w:r>
+              <w:rPr>
+                <w:rFonts w:ascii="Consolas" w:hAnsi="Consolas" w:cs="Consolas"/>
+              </w:rPr>
+              <w:t>0greater_equal</w:t>
+            </w:r>
+          </w:p>
+        </w:tc>
+      </w:tr>
+      <w:tr>
+        <w:trPr>
+          <w:trHeight w:val="135"/>
+        </w:trPr>
+        <w:tc>
+          <w:tcPr>
+            <w:tcW w:w="1633" w:type="pct"/>
+            <w:vMerge/>
+            <w:vAlign w:val="center"/>
+          </w:tcPr>
+          <w:p>
+            <w:pPr>
+              <w:rPr>
+                <w:rFonts w:ascii="Times New Roman" w:hAnsi="Times New Roman" w:cs="Times New Roman"/>
+                <w:color w:val="0070C0"/>
+              </w:rPr>
+            </w:pPr>
+          </w:p>
+        </w:tc>
+        <w:tc>
+          <w:tcPr>
+            <w:tcW w:w="1484" w:type="pct"/>
+            <w:vAlign w:val="center"/>
+          </w:tcPr>
+          <w:p>
+            <w:pPr>
+              <w:rPr>
+                <w:rFonts w:ascii="Consolas" w:hAnsi="Consolas" w:cs="Consolas"/>
+              </w:rPr>
+            </w:pPr>
+            <w:r>
+              <w:rPr>
+                <w:rFonts w:ascii="Consolas" w:hAnsi="Consolas" w:cs="Consolas"/>
+              </w:rPr>
+              <w:t>&gt;</w:t>
+            </w:r>
+          </w:p>
+        </w:tc>
+        <w:tc>
+          <w:tcPr>
+            <w:tcW w:w="1883" w:type="pct"/>
+            <w:vAlign w:val="center"/>
+          </w:tcPr>
+          <w:p>
+            <w:pPr>
+              <w:rPr>
+                <w:rFonts w:ascii="Consolas" w:hAnsi="Consolas" w:cs="Consolas"/>
+              </w:rPr>
+            </w:pPr>
+            <w:r>
+              <w:rPr>
+                <w:rFonts w:ascii="Consolas" w:hAnsi="Consolas" w:cs="Consolas"/>
+              </w:rPr>
+              <w:t>0greater</w:t>
+            </w:r>
+          </w:p>
+        </w:tc>
+      </w:tr>
+      <w:tr>
+        <w:trPr>
+          <w:trHeight w:val="135"/>
+        </w:trPr>
+        <w:tc>
+          <w:tcPr>
+            <w:tcW w:w="1633" w:type="pct"/>
+            <w:vMerge/>
+            <w:vAlign w:val="center"/>
+          </w:tcPr>
+          <w:p>
+            <w:pPr>
+              <w:rPr>
+                <w:rFonts w:ascii="Times New Roman" w:hAnsi="Times New Roman" w:cs="Times New Roman"/>
+                <w:color w:val="0070C0"/>
+              </w:rPr>
+            </w:pPr>
+          </w:p>
+        </w:tc>
+        <w:tc>
+          <w:tcPr>
+            <w:tcW w:w="1484" w:type="pct"/>
+            <w:vAlign w:val="center"/>
+          </w:tcPr>
+          <w:p>
+            <w:pPr>
+              <w:rPr>
+                <w:rFonts w:ascii="Consolas" w:hAnsi="Consolas" w:cs="Consolas"/>
+              </w:rPr>
+            </w:pPr>
+            <w:r>
+              <w:rPr>
+                <w:rFonts w:ascii="Consolas" w:hAnsi="Consolas" w:cs="Consolas"/>
+              </w:rPr>
+              <w:t>=</w:t>
+            </w:r>
+          </w:p>
+        </w:tc>
+        <w:tc>
+          <w:tcPr>
+            <w:tcW w:w="1883" w:type="pct"/>
+            <w:vAlign w:val="center"/>
+          </w:tcPr>
+          <w:p>
+            <w:pPr>
+              <w:rPr>
+                <w:rFonts w:ascii="Consolas" w:hAnsi="Consolas" w:cs="Consolas"/>
+              </w:rPr>
+            </w:pPr>
+            <w:r>
+              <w:rPr>
+                <w:rFonts w:ascii="Consolas" w:hAnsi="Consolas" w:cs="Consolas"/>
+              </w:rPr>
+              <w:t>0equal</w:t>
+            </w:r>
+          </w:p>
+        </w:tc>
+      </w:tr>
+      <w:tr>
+        <w:trPr>
+          <w:trHeight w:val="135"/>
+        </w:trPr>
+        <w:tc>
+          <w:tcPr>
+            <w:tcW w:w="1633" w:type="pct"/>
+            <w:vMerge/>
+            <w:vAlign w:val="center"/>
+          </w:tcPr>
+          <w:p>
+            <w:pPr>
+              <w:rPr>
+                <w:rFonts w:ascii="Times New Roman" w:hAnsi="Times New Roman" w:cs="Times New Roman"/>
+                <w:color w:val="0070C0"/>
+              </w:rPr>
+            </w:pPr>
+          </w:p>
+        </w:tc>
+        <w:tc>
+          <w:tcPr>
+            <w:tcW w:w="1484" w:type="pct"/>
+            <w:vAlign w:val="center"/>
+          </w:tcPr>
+          <w:p>
+            <w:pPr>
+              <w:rPr>
+                <w:rFonts w:ascii="Consolas" w:hAnsi="Consolas" w:cs="Consolas"/>
+              </w:rPr>
+            </w:pPr>
+            <w:r>
+              <w:rPr>
+                <w:rFonts w:ascii="Consolas" w:hAnsi="Consolas" w:cs="Consolas"/>
+              </w:rPr>
+              <w:t>&lt;=</w:t>
+            </w:r>
+          </w:p>
+        </w:tc>
+        <w:tc>
+          <w:tcPr>
+            <w:tcW w:w="1883" w:type="pct"/>
+            <w:vAlign w:val="center"/>
+          </w:tcPr>
+          <w:p>
+            <w:pPr>
+              <w:rPr>
+                <w:rFonts w:ascii="Consolas" w:hAnsi="Consolas" w:cs="Consolas"/>
+              </w:rPr>
+            </w:pPr>
+            <w:r>
+              <w:rPr>
+                <w:rFonts w:ascii="Consolas" w:hAnsi="Consolas" w:cs="Consolas"/>
+              </w:rPr>
+              <w:t>0less_equal</w:t>
+            </w:r>
+          </w:p>
+        </w:tc>
+      </w:tr>
+      <w:tr>
+        <w:trPr>
+          <w:trHeight w:val="135"/>
+        </w:trPr>
+        <w:tc>
+          <w:tcPr>
+            <w:tcW w:w="1633" w:type="pct"/>
+            <w:vMerge/>
+            <w:vAlign w:val="center"/>
+          </w:tcPr>
+          <w:p>
+            <w:pPr>
+              <w:rPr>
+                <w:rFonts w:ascii="Times New Roman" w:hAnsi="Times New Roman" w:cs="Times New Roman"/>
+                <w:color w:val="0070C0"/>
+              </w:rPr>
+            </w:pPr>
+          </w:p>
+        </w:tc>
+        <w:tc>
+          <w:tcPr>
+            <w:tcW w:w="1484" w:type="pct"/>
+            <w:vAlign w:val="center"/>
+          </w:tcPr>
+          <w:p>
+            <w:pPr>
+              <w:rPr>
+                <w:rFonts w:ascii="Consolas" w:hAnsi="Consolas" w:cs="Consolas"/>
+              </w:rPr>
+            </w:pPr>
+            <w:r>
+              <w:rPr>
+                <w:rFonts w:ascii="Consolas" w:hAnsi="Consolas" w:cs="Consolas"/>
+              </w:rPr>
+              <w:t>&lt;</w:t>
+            </w:r>
+          </w:p>
+        </w:tc>
+        <w:tc>
+          <w:tcPr>
+            <w:tcW w:w="1883" w:type="pct"/>
+            <w:vAlign w:val="center"/>
+          </w:tcPr>
+          <w:p>
+            <w:pPr>
+              <w:rPr>
+                <w:rFonts w:ascii="Consolas" w:hAnsi="Consolas" w:cs="Consolas"/>
+              </w:rPr>
+            </w:pPr>
+            <w:r>
+              <w:rPr>
+                <w:rFonts w:ascii="Consolas" w:hAnsi="Consolas" w:cs="Consolas"/>
+              </w:rPr>
+              <w:t>0less</w:t>
+            </w:r>
+          </w:p>
+        </w:tc>
+      </w:tr>
+      <w:tr>
+        <w:trPr>
+          <w:trHeight w:val="135"/>
+        </w:trPr>
+        <w:tc>
+          <w:tcPr>
+            <w:tcW w:w="1633" w:type="pct"/>
+            <w:vMerge/>
+            <w:vAlign w:val="center"/>
+          </w:tcPr>
+          <w:p>
+            <w:pPr>
+              <w:rPr>
+                <w:rFonts w:ascii="Times New Roman" w:hAnsi="Times New Roman" w:cs="Times New Roman"/>
+                <w:color w:val="0070C0"/>
+              </w:rPr>
+            </w:pPr>
+          </w:p>
+        </w:tc>
+        <w:tc>
+          <w:tcPr>
+            <w:tcW w:w="1484" w:type="pct"/>
+            <w:vAlign w:val="center"/>
+          </w:tcPr>
+          <w:p>
+            <w:pPr>
+              <w:rPr>
+                <w:rFonts w:ascii="Consolas" w:hAnsi="Consolas" w:cs="Consolas"/>
+              </w:rPr>
+            </w:pPr>
+            <w:r>
+              <w:rPr>
+                <w:rFonts w:ascii="Consolas" w:hAnsi="Consolas" w:cs="Consolas"/>
+              </w:rPr>
+              <w:t>!=</w:t>
+            </w:r>
+          </w:p>
+        </w:tc>
+        <w:tc>
+          <w:tcPr>
+            <w:tcW w:w="1883" w:type="pct"/>
+            <w:vAlign w:val="center"/>
+          </w:tcPr>
+          <w:p>
+            <w:pPr>
+              <w:rPr>
+                <w:rFonts w:ascii="Consolas" w:hAnsi="Consolas" w:cs="Consolas"/>
+              </w:rPr>
+            </w:pPr>
+            <w:r>
+              <w:rPr>
+                <w:rFonts w:ascii="Consolas" w:hAnsi="Consolas" w:cs="Consolas"/>
+              </w:rPr>
+              <w:t>0not_equal</w:t>
+            </w:r>
+          </w:p>
+        </w:tc>
+      </w:tr>
+      <w:tr>
+        <w:trPr>
+          <w:trHeight w:val="135"/>
+        </w:trPr>
+        <w:tc>
+          <w:tcPr>
+            <w:tcW w:w="1633" w:type="pct"/>
+            <w:vMerge w:val="restart"/>
+            <w:vAlign w:val="center"/>
+          </w:tcPr>
+          <w:p>
+            <w:pPr>
+              <w:rPr>
+                <w:rFonts w:ascii="Times New Roman" w:hAnsi="Times New Roman" w:cs="Times New Roman"/>
+                <w:color w:val="0070C0"/>
+              </w:rPr>
+            </w:pPr>
+            <w:r>
+              <w:rPr>
+                <w:rFonts w:ascii="Times New Roman" w:hAnsi="Times New Roman" w:cs="Times New Roman"/>
+                <w:color w:val="0070C0"/>
+              </w:rPr>
+              <w:t>Prefix/Postfix Operators</w:t>
+            </w:r>
+          </w:p>
+        </w:tc>
+        <w:tc>
+          <w:tcPr>
+            <w:tcW w:w="1484" w:type="pct"/>
+            <w:vAlign w:val="center"/>
+          </w:tcPr>
+          <w:p>
+            <w:pPr>
+              <w:rPr>
+                <w:rFonts w:ascii="Consolas" w:hAnsi="Consolas" w:cs="Consolas"/>
+              </w:rPr>
+            </w:pPr>
+            <w:r>
+              <w:rPr>
+                <w:rFonts w:ascii="Consolas" w:hAnsi="Consolas" w:cs="Consolas"/>
+              </w:rPr>
+              <w:t>++expr</w:t>
+            </w:r>
+          </w:p>
+        </w:tc>
+        <w:tc>
+          <w:tcPr>
+            <w:tcW w:w="1883" w:type="pct"/>
+            <w:vAlign w:val="center"/>
+          </w:tcPr>
+          <w:p>
+            <w:pPr>
+              <w:rPr>
+                <w:rFonts w:ascii="Consolas" w:hAnsi="Consolas" w:cs="Consolas"/>
+              </w:rPr>
+            </w:pPr>
+            <w:r>
+              <w:rPr>
+                <w:rFonts w:ascii="Consolas" w:hAnsi="Consolas" w:cs="Consolas"/>
+              </w:rPr>
+              <w:t>0prefix_incr</w:t>
+            </w:r>
+          </w:p>
+        </w:tc>
+      </w:tr>
+      <w:tr>
+        <w:trPr>
+          <w:trHeight w:val="135"/>
+        </w:trPr>
+        <w:tc>
+          <w:tcPr>
+            <w:tcW w:w="1633" w:type="pct"/>
+            <w:vMerge/>
+            <w:vAlign w:val="center"/>
+          </w:tcPr>
+          <w:p>
+            <w:pPr>
+              <w:rPr>
+                <w:rFonts w:ascii="Times New Roman" w:hAnsi="Times New Roman" w:cs="Times New Roman"/>
+                <w:color w:val="0070C0"/>
+              </w:rPr>
+            </w:pPr>
+          </w:p>
+        </w:tc>
+        <w:tc>
+          <w:tcPr>
+            <w:tcW w:w="1484" w:type="pct"/>
+            <w:vAlign w:val="center"/>
+          </w:tcPr>
+          <w:p>
+            <w:pPr>
+              <w:rPr>
+                <w:rFonts w:ascii="Consolas" w:hAnsi="Consolas" w:cs="Consolas"/>
+              </w:rPr>
+            </w:pPr>
+            <w:r>
+              <w:rPr>
+                <w:rFonts w:ascii="Consolas" w:hAnsi="Consolas" w:cs="Consolas"/>
+              </w:rPr>
+              <w:t>expr++</w:t>
+            </w:r>
+          </w:p>
+        </w:tc>
+        <w:tc>
+          <w:tcPr>
+            <w:tcW w:w="1883" w:type="pct"/>
+            <w:vAlign w:val="center"/>
+          </w:tcPr>
+          <w:p>
+            <w:pPr>
+              <w:rPr>
+                <w:rFonts w:ascii="Consolas" w:hAnsi="Consolas" w:cs="Consolas"/>
+              </w:rPr>
+            </w:pPr>
+            <w:r>
+              <w:rPr>
+                <w:rFonts w:ascii="Consolas" w:hAnsi="Consolas" w:cs="Consolas"/>
+              </w:rPr>
+              <w:t>0postfix_incr</w:t>
+            </w:r>
+          </w:p>
+        </w:tc>
+      </w:tr>
+      <w:tr>
+        <w:trPr>
+          <w:trHeight w:val="135"/>
+        </w:trPr>
+        <w:tc>
+          <w:tcPr>
+            <w:tcW w:w="1633" w:type="pct"/>
+            <w:vMerge/>
+            <w:vAlign w:val="center"/>
+          </w:tcPr>
+          <w:p>
+            <w:pPr>
+              <w:rPr>
+                <w:rFonts w:ascii="Times New Roman" w:hAnsi="Times New Roman" w:cs="Times New Roman"/>
+                <w:color w:val="0070C0"/>
+              </w:rPr>
+            </w:pPr>
+          </w:p>
+        </w:tc>
+        <w:tc>
+          <w:tcPr>
+            <w:tcW w:w="1484" w:type="pct"/>
+            <w:vAlign w:val="center"/>
+          </w:tcPr>
+          <w:p>
+            <w:pPr>
+              <w:rPr>
+                <w:rFonts w:ascii="Consolas" w:hAnsi="Consolas" w:cs="Consolas"/>
+              </w:rPr>
+            </w:pPr>
+            <w:r>
+              <w:rPr>
+                <w:rFonts w:ascii="Consolas" w:hAnsi="Consolas" w:cs="Consolas"/>
+              </w:rPr>
+              <w:t>--expr</w:t>
+            </w:r>
+          </w:p>
+        </w:tc>
+        <w:tc>
+          <w:tcPr>
+            <w:tcW w:w="1883" w:type="pct"/>
+            <w:vAlign w:val="center"/>
+          </w:tcPr>
+          <w:p>
+            <w:pPr>
+              <w:rPr>
+                <w:rFonts w:ascii="Consolas" w:hAnsi="Consolas" w:cs="Consolas"/>
+              </w:rPr>
+            </w:pPr>
+            <w:r>
+              <w:rPr>
+                <w:rFonts w:ascii="Consolas" w:hAnsi="Consolas" w:cs="Consolas"/>
+              </w:rPr>
+              <w:t>0prefix_decr</w:t>
+            </w:r>
+          </w:p>
+        </w:tc>
+      </w:tr>
+      <w:tr>
+        <w:trPr>
+          <w:trHeight w:val="135"/>
+        </w:trPr>
+        <w:tc>
+          <w:tcPr>
+            <w:tcW w:w="1633" w:type="pct"/>
+            <w:vMerge/>
+            <w:vAlign w:val="center"/>
+          </w:tcPr>
+          <w:p>
+            <w:pPr>
+              <w:rPr>
+                <w:rFonts w:ascii="Times New Roman" w:hAnsi="Times New Roman" w:cs="Times New Roman"/>
+                <w:color w:val="0070C0"/>
+              </w:rPr>
+            </w:pPr>
+          </w:p>
+        </w:tc>
+        <w:tc>
+          <w:tcPr>
+            <w:tcW w:w="1484" w:type="pct"/>
+            <w:vAlign w:val="center"/>
+          </w:tcPr>
+          <w:p>
+            <w:pPr>
+              <w:rPr>
+                <w:rFonts w:ascii="Consolas" w:hAnsi="Consolas" w:cs="Consolas"/>
+              </w:rPr>
+            </w:pPr>
+            <w:r>
+              <w:rPr>
+                <w:rFonts w:ascii="Consolas" w:hAnsi="Consolas" w:cs="Consolas"/>
+              </w:rPr>
+              <w:t>expr--</w:t>
+            </w:r>
+          </w:p>
+        </w:tc>
+        <w:tc>
+          <w:tcPr>
+            <w:tcW w:w="1883" w:type="pct"/>
+            <w:vAlign w:val="center"/>
+          </w:tcPr>
+          <w:p>
+            <w:pPr>
+              <w:rPr>
+                <w:rFonts w:ascii="Consolas" w:hAnsi="Consolas" w:cs="Consolas"/>
+              </w:rPr>
+            </w:pPr>
+            <w:r>
+              <w:rPr>
+                <w:rFonts w:ascii="Consolas" w:hAnsi="Consolas" w:cs="Consolas"/>
+              </w:rPr>
+              <w:t>0postfix_decr</w:t>
+            </w:r>
+          </w:p>
+        </w:tc>
+      </w:tr>
+      <w:tr>
+        <w:trPr>
+          <w:trHeight w:val="135"/>
+        </w:trPr>
+        <w:tc>
+          <w:tcPr>
+            <w:tcW w:w="1633" w:type="pct"/>
+            <w:vMerge w:val="restart"/>
+            <w:vAlign w:val="center"/>
+          </w:tcPr>
+          <w:p>
+            <w:pPr>
+              <w:rPr>
+                <w:rFonts w:ascii="Times New Roman" w:hAnsi="Times New Roman" w:cs="Times New Roman"/>
+                <w:color w:val="0070C0"/>
+              </w:rPr>
+            </w:pPr>
+            <w:r>
+              <w:rPr>
+                <w:rFonts w:ascii="Times New Roman" w:hAnsi="Times New Roman" w:cs="Times New Roman"/>
+                <w:color w:val="0070C0"/>
+              </w:rPr>
+              <w:t>Unary Operator</w:t>
+            </w:r>
+          </w:p>
+        </w:tc>
+        <w:tc>
+          <w:tcPr>
+            <w:tcW w:w="1484" w:type="pct"/>
+            <w:vAlign w:val="center"/>
+          </w:tcPr>
+          <w:p>
+            <w:pPr>
+              <w:rPr>
+                <w:rFonts w:ascii="Consolas" w:hAnsi="Consolas" w:cs="Consolas"/>
+              </w:rPr>
+            </w:pPr>
+            <w:r>
+              <w:rPr>
+                <w:rFonts w:ascii="Consolas" w:hAnsi="Consolas" w:cs="Consolas"/>
+              </w:rPr>
+              <w:t>-</w:t>
+            </w:r>
+          </w:p>
+        </w:tc>
+        <w:tc>
+          <w:tcPr>
+            <w:tcW w:w="1883" w:type="pct"/>
+            <w:vAlign w:val="center"/>
+          </w:tcPr>
+          <w:p>
+            <w:pPr>
+              <w:rPr>
+                <w:rFonts w:ascii="Consolas" w:hAnsi="Consolas" w:cs="Consolas"/>
+              </w:rPr>
+            </w:pPr>
+            <w:r>
+              <w:rPr>
+                <w:rFonts w:ascii="Consolas" w:hAnsi="Consolas" w:cs="Consolas"/>
+              </w:rPr>
+              <w:t>0negative</w:t>
+            </w:r>
+          </w:p>
+        </w:tc>
+      </w:tr>
+      <w:tr>
+        <w:trPr>
+          <w:trHeight w:val="135"/>
+        </w:trPr>
+        <w:tc>
+          <w:tcPr>
+            <w:tcW w:w="1633" w:type="pct"/>
+            <w:vMerge/>
+            <w:vAlign w:val="center"/>
+          </w:tcPr>
+          <w:p>
+            <w:pPr>
+              <w:rPr>
+                <w:rFonts w:ascii="Consolas" w:hAnsi="Consolas" w:cs="Consolas"/>
+              </w:rPr>
+            </w:pPr>
+          </w:p>
+        </w:tc>
+        <w:tc>
+          <w:tcPr>
+            <w:tcW w:w="1484" w:type="pct"/>
+            <w:vAlign w:val="center"/>
+          </w:tcPr>
+          <w:p>
+            <w:pPr>
+              <w:rPr>
+                <w:rFonts w:ascii="Consolas" w:hAnsi="Consolas" w:cs="Consolas"/>
+              </w:rPr>
+            </w:pPr>
+            <w:r>
+              <w:rPr>
+                <w:rFonts w:ascii="Consolas" w:hAnsi="Consolas" w:cs="Consolas"/>
+              </w:rPr>
+              <w:t>+</w:t>
+            </w:r>
+          </w:p>
+        </w:tc>
+        <w:tc>
+          <w:tcPr>
+            <w:tcW w:w="1883" w:type="pct"/>
+            <w:vAlign w:val="center"/>
+          </w:tcPr>
+          <w:p>
+            <w:pPr>
+              <w:rPr>
+                <w:rFonts w:ascii="Consolas" w:hAnsi="Consolas" w:cs="Consolas"/>
+              </w:rPr>
+            </w:pPr>
+            <w:r>
+              <w:rPr>
+                <w:rFonts w:ascii="Consolas" w:hAnsi="Consolas" w:cs="Consolas"/>
+              </w:rPr>
+              <w:t>0positive</w:t>
+            </w:r>
+          </w:p>
+        </w:tc>
+      </w:tr>
+    </w:tbl>
     <w:p/>
     <w:sectPr>
       <w:pgSz w:w="12240" w:h="15840"/>
@@ -2319,6 +4915,118 @@
 <file path=word/numbering.xml><?xml version="1.0" encoding="utf-8"?>
 <w:numbering xmlns:ve="http://schemas.openxmlformats.org/markup-compatibility/2006" xmlns:o="urn:schemas-microsoft-com:office:office" xmlns:r="http://schemas.openxmlformats.org/officeDocument/2006/relationships" xmlns:m="http://schemas.openxmlformats.org/officeDocument/2006/math" xmlns:v="urn:schemas-microsoft-com:vml" xmlns:wp="http://schemas.openxmlformats.org/drawingml/2006/wordprocessingDrawing" xmlns:w10="urn:schemas-microsoft-com:office:word" xmlns:w="http://schemas.openxmlformats.org/wordprocessingml/2006/main" xmlns:wne="http://schemas.microsoft.com/office/word/2006/wordml">
   <w:abstractNum w:abstractNumId="0">
+    <w:nsid w:val="2C185E9A"/>
+    <w:multiLevelType w:val="hybridMultilevel"/>
+    <w:tmpl w:val="40D6D6AE"/>
+    <w:lvl w:ilvl="0" w:tplc="6B7C0530">
+      <w:numFmt w:val="bullet"/>
+      <w:lvlText w:val=""/>
+      <w:lvlJc w:val="left"/>
+      <w:pPr>
+        <w:ind w:left="390" w:hanging="360"/>
+      </w:pPr>
+      <w:rPr>
+        <w:rFonts w:ascii="Symbol" w:eastAsiaTheme="minorEastAsia" w:hAnsi="Symbol" w:cstheme="minorBidi" w:hint="default"/>
+      </w:rPr>
+    </w:lvl>
+    <w:lvl w:ilvl="1" w:tplc="04090003" w:tentative="1">
+      <w:start w:val="1"/>
+      <w:numFmt w:val="bullet"/>
+      <w:lvlText w:val="o"/>
+      <w:lvlJc w:val="left"/>
+      <w:pPr>
+        <w:ind w:left="1110" w:hanging="360"/>
+      </w:pPr>
+      <w:rPr>
+        <w:rFonts w:ascii="Courier New" w:hAnsi="Courier New" w:cs="Courier New" w:hint="default"/>
+      </w:rPr>
+    </w:lvl>
+    <w:lvl w:ilvl="2" w:tplc="04090005" w:tentative="1">
+      <w:start w:val="1"/>
+      <w:numFmt w:val="bullet"/>
+      <w:lvlText w:val=""/>
+      <w:lvlJc w:val="left"/>
+      <w:pPr>
+        <w:ind w:left="1830" w:hanging="360"/>
+      </w:pPr>
+      <w:rPr>
+        <w:rFonts w:ascii="Wingdings" w:hAnsi="Wingdings" w:hint="default"/>
+      </w:rPr>
+    </w:lvl>
+    <w:lvl w:ilvl="3" w:tplc="04090001" w:tentative="1">
+      <w:start w:val="1"/>
+      <w:numFmt w:val="bullet"/>
+      <w:lvlText w:val=""/>
+      <w:lvlJc w:val="left"/>
+      <w:pPr>
+        <w:ind w:left="2550" w:hanging="360"/>
+      </w:pPr>
+      <w:rPr>
+        <w:rFonts w:ascii="Symbol" w:hAnsi="Symbol" w:hint="default"/>
+      </w:rPr>
+    </w:lvl>
+    <w:lvl w:ilvl="4" w:tplc="04090003" w:tentative="1">
+      <w:start w:val="1"/>
+      <w:numFmt w:val="bullet"/>
+      <w:lvlText w:val="o"/>
+      <w:lvlJc w:val="left"/>
+      <w:pPr>
+        <w:ind w:left="3270" w:hanging="360"/>
+      </w:pPr>
+      <w:rPr>
+        <w:rFonts w:ascii="Courier New" w:hAnsi="Courier New" w:cs="Courier New" w:hint="default"/>
+      </w:rPr>
+    </w:lvl>
+    <w:lvl w:ilvl="5" w:tplc="04090005" w:tentative="1">
+      <w:start w:val="1"/>
+      <w:numFmt w:val="bullet"/>
+      <w:lvlText w:val=""/>
+      <w:lvlJc w:val="left"/>
+      <w:pPr>
+        <w:ind w:left="3990" w:hanging="360"/>
+      </w:pPr>
+      <w:rPr>
+        <w:rFonts w:ascii="Wingdings" w:hAnsi="Wingdings" w:hint="default"/>
+      </w:rPr>
+    </w:lvl>
+    <w:lvl w:ilvl="6" w:tplc="04090001" w:tentative="1">
+      <w:start w:val="1"/>
+      <w:numFmt w:val="bullet"/>
+      <w:lvlText w:val=""/>
+      <w:lvlJc w:val="left"/>
+      <w:pPr>
+        <w:ind w:left="4710" w:hanging="360"/>
+      </w:pPr>
+      <w:rPr>
+        <w:rFonts w:ascii="Symbol" w:hAnsi="Symbol" w:hint="default"/>
+      </w:rPr>
+    </w:lvl>
+    <w:lvl w:ilvl="7" w:tplc="04090003" w:tentative="1">
+      <w:start w:val="1"/>
+      <w:numFmt w:val="bullet"/>
+      <w:lvlText w:val="o"/>
+      <w:lvlJc w:val="left"/>
+      <w:pPr>
+        <w:ind w:left="5430" w:hanging="360"/>
+      </w:pPr>
+      <w:rPr>
+        <w:rFonts w:ascii="Courier New" w:hAnsi="Courier New" w:cs="Courier New" w:hint="default"/>
+      </w:rPr>
+    </w:lvl>
+    <w:lvl w:ilvl="8" w:tplc="04090005" w:tentative="1">
+      <w:start w:val="1"/>
+      <w:numFmt w:val="bullet"/>
+      <w:lvlText w:val=""/>
+      <w:lvlJc w:val="left"/>
+      <w:pPr>
+        <w:ind w:left="6150" w:hanging="360"/>
+      </w:pPr>
+      <w:rPr>
+        <w:rFonts w:ascii="Wingdings" w:hAnsi="Wingdings" w:hint="default"/>
+      </w:rPr>
+    </w:lvl>
+  </w:abstractNum>
+  <w:abstractNum w:abstractNumId="1">
     <w:nsid w:val="762E2057"/>
     <w:multiLevelType w:val="multilevel"/>
     <w:tmpl w:val="4F306F44"/>
@@ -2432,6 +5140,9 @@
     </w:lvl>
   </w:abstractNum>
   <w:num w:numId="1">
+    <w:abstractNumId w:val="1"/>
+  </w:num>
+  <w:num w:numId="2">
     <w:abstractNumId w:val="0"/>
   </w:num>
 </w:numbering>
@@ -2963,6 +5674,18 @@
       <w:spacing w:after="0" w:line="240" w:lineRule="auto"/>
     </w:pPr>
   </w:style>
+  <w:style w:type="character" w:styleId="Hyperlink">
+    <w:name w:val="Hyperlink"/>
+    <w:basedOn w:val="DefaultParagraphFont"/>
+    <w:uiPriority w:val="99"/>
+    <w:semiHidden/>
+    <w:unhideWhenUsed/>
+    <w:rsid w:val="00A8262A"/>
+    <w:rPr>
+      <w:color w:val="0000FF"/>
+      <w:u w:val="single"/>
+    </w:rPr>
+  </w:style>
 </w:styles>
 </file>
 
@@ -3273,7 +5996,7 @@
 </file>
 
 <file path=customXml/itemProps2.xml><?xml version="1.0" encoding="utf-8"?>
-<ds:datastoreItem xmlns:ds="http://schemas.openxmlformats.org/officeDocument/2006/customXml" ds:itemID="{AA6F544D-5CF6-4974-91DC-71F8C57813A7}">
+<ds:datastoreItem xmlns:ds="http://schemas.openxmlformats.org/officeDocument/2006/customXml" ds:itemID="{5784D648-26AA-4ED5-B3AB-6BF97F90419F}">
   <ds:schemaRefs>
     <ds:schemaRef ds:uri="http://schemas.openxmlformats.org/officeDocument/2006/bibliography"/>
   </ds:schemaRefs>

</xml_diff>

<commit_message>
SASL:   TEMPORARY UPDATE.   CAN NOT BE COMPILED.
</commit_message>
<xml_diff>
--- a/sasl/doc/Name Mangling Syntax.docx
+++ b/sasl/doc/Name Mangling Syntax.docx
@@ -276,12 +276,6 @@
         </w:rPr>
         <w:t xml:space="preserve"> </w:t>
       </w:r>
-      <w:r>
-        <w:t>V1.</w:t>
-      </w:r>
-      <w:r>
-        <w:t>1</w:t>
-      </w:r>
     </w:p>
     <w:p>
       <w:pPr>
@@ -319,11 +313,6 @@
             <w:tcW w:w="959" w:type="dxa"/>
           </w:tcPr>
           <w:p>
-            <w:pPr>
-              <w:rPr>
-                <w:rFonts w:hint="eastAsia"/>
-              </w:rPr>
-            </w:pPr>
             <w:r>
               <w:t>1.2</w:t>
             </w:r>
@@ -334,11 +323,6 @@
             <w:tcW w:w="1559" w:type="dxa"/>
           </w:tcPr>
           <w:p>
-            <w:pPr>
-              <w:rPr>
-                <w:rFonts w:hint="eastAsia"/>
-              </w:rPr>
-            </w:pPr>
             <w:r>
               <w:t>Sep 29, 2010</w:t>
             </w:r>
@@ -5996,7 +5980,7 @@
 </file>
 
 <file path=customXml/itemProps2.xml><?xml version="1.0" encoding="utf-8"?>
-<ds:datastoreItem xmlns:ds="http://schemas.openxmlformats.org/officeDocument/2006/customXml" ds:itemID="{5784D648-26AA-4ED5-B3AB-6BF97F90419F}">
+<ds:datastoreItem xmlns:ds="http://schemas.openxmlformats.org/officeDocument/2006/customXml" ds:itemID="{6FD6E4EF-15B6-4130-B8FE-21AA3C20DAA0}">
   <ds:schemaRefs>
     <ds:schemaRef ds:uri="http://schemas.openxmlformats.org/officeDocument/2006/bibliography"/>
   </ds:schemaRefs>

</xml_diff>